<commit_message>
Se actualiza el reporte en html de CodeAnalyzer en la carpeta documentación
</commit_message>
<xml_diff>
--- a/documentacion/Lote de Prueba.docx
+++ b/documentacion/Lote de Prueba.docx
@@ -45,6 +45,15 @@
     </w:p>
     <w:p>
       <w:pPr>
+        <w:jc w:val="right"/>
+        <w:rPr>
+          <w:i/>
+          <w:sz w:val="28"/>
+        </w:rPr>
+      </w:pPr>
+    </w:p>
+    <w:p>
+      <w:pPr>
         <w:jc w:val="both"/>
         <w:rPr>
           <w:b/>
@@ -64,7 +73,22 @@
         <w:jc w:val="both"/>
       </w:pPr>
       <w:r>
-        <w:t>Descripción: el típico caso de un sistema de ecuaciones compatible determinado, de orden 3, cuya resolución no trae problemas.</w:t>
+        <w:rPr>
+          <w:b/>
+        </w:rPr>
+        <w:t>Descripción:</w:t>
+      </w:r>
+      <w:r>
+        <w:t xml:space="preserve"> el típico caso de un sistema de ecuaciones compatible determinado, de orden 3</w:t>
+      </w:r>
+      <w:r>
+        <w:t xml:space="preserve"> en este caso</w:t>
+      </w:r>
+      <w:r>
+        <w:t>, cuya resolución no trae probl</w:t>
+      </w:r>
+      <w:r>
+        <w:t>emas y su solución es única.</w:t>
       </w:r>
     </w:p>
     <w:tbl>
@@ -291,11 +315,429 @@
     <w:p>
       <w:pPr>
         <w:jc w:val="both"/>
+        <w:rPr>
+          <w:b/>
+          <w:sz w:val="28"/>
+        </w:rPr>
+      </w:pPr>
+      <w:r>
+        <w:rPr>
+          <w:b/>
+          <w:sz w:val="28"/>
+        </w:rPr>
+        <w:t>02_SistemaCompatibleIndeterminado</w:t>
+      </w:r>
+    </w:p>
+    <w:p>
+      <w:pPr>
+        <w:jc w:val="both"/>
+      </w:pPr>
+      <w:r>
+        <w:rPr>
+          <w:b/>
+        </w:rPr>
+        <w:t>Descripción:</w:t>
+      </w:r>
+      <w:r>
+        <w:t xml:space="preserve"> este es el caso en que el sistema de ecuaciones es compatible indeterminado, de orden 3 en este caso, cuya solución es infinita por lo que infinitos puntos pueden cumplir con la condición del conjunto solución.</w:t>
+      </w:r>
+    </w:p>
+    <w:tbl>
+      <w:tblPr>
+        <w:tblStyle w:val="Tablaconcuadrcula"/>
+        <w:tblW w:w="0" w:type="auto"/>
+        <w:tblLook w:val="04A0"/>
+      </w:tblPr>
+      <w:tblGrid>
+        <w:gridCol w:w="4322"/>
+        <w:gridCol w:w="4322"/>
+      </w:tblGrid>
+      <w:tr>
+        <w:tc>
+          <w:tcPr>
+            <w:tcW w:w="4322" w:type="dxa"/>
+            <w:shd w:val="clear" w:color="auto" w:fill="00B050"/>
+          </w:tcPr>
+          <w:p>
+            <w:pPr>
+              <w:jc w:val="both"/>
+              <w:rPr>
+                <w:sz w:val="28"/>
+              </w:rPr>
+            </w:pPr>
+            <w:r>
+              <w:rPr>
+                <w:sz w:val="28"/>
+              </w:rPr>
+              <w:t>Entrada</w:t>
+            </w:r>
+          </w:p>
+        </w:tc>
+        <w:tc>
+          <w:tcPr>
+            <w:tcW w:w="4322" w:type="dxa"/>
+            <w:shd w:val="clear" w:color="auto" w:fill="00B050"/>
+          </w:tcPr>
+          <w:p>
+            <w:pPr>
+              <w:jc w:val="both"/>
+              <w:rPr>
+                <w:sz w:val="28"/>
+              </w:rPr>
+            </w:pPr>
+            <w:r>
+              <w:rPr>
+                <w:sz w:val="28"/>
+              </w:rPr>
+              <w:t>Salida</w:t>
+            </w:r>
+          </w:p>
+        </w:tc>
+      </w:tr>
+      <w:tr>
+        <w:tc>
+          <w:tcPr>
+            <w:tcW w:w="4322" w:type="dxa"/>
+            <w:shd w:val="clear" w:color="auto" w:fill="FFC000"/>
+          </w:tcPr>
+          <w:p>
+            <w:pPr>
+              <w:jc w:val="both"/>
+            </w:pPr>
+            <w:r>
+              <w:t>3</w:t>
+            </w:r>
+          </w:p>
+          <w:p>
+            <w:pPr>
+              <w:jc w:val="both"/>
+            </w:pPr>
+            <w:r>
+              <w:t>0 0 1</w:t>
+            </w:r>
+          </w:p>
+          <w:p>
+            <w:pPr>
+              <w:jc w:val="both"/>
+            </w:pPr>
+            <w:r>
+              <w:t>0 1 2</w:t>
+            </w:r>
+          </w:p>
+          <w:p>
+            <w:pPr>
+              <w:jc w:val="both"/>
+            </w:pPr>
+            <w:r>
+              <w:t>0 2 3</w:t>
+            </w:r>
+          </w:p>
+          <w:p>
+            <w:pPr>
+              <w:jc w:val="both"/>
+            </w:pPr>
+            <w:r>
+              <w:t>1 0 1</w:t>
+            </w:r>
+          </w:p>
+          <w:p>
+            <w:pPr>
+              <w:jc w:val="both"/>
+            </w:pPr>
+            <w:r>
+              <w:t>1 1 1</w:t>
+            </w:r>
+          </w:p>
+          <w:p>
+            <w:pPr>
+              <w:jc w:val="both"/>
+            </w:pPr>
+            <w:r>
+              <w:t>1 2 1</w:t>
+            </w:r>
+          </w:p>
+          <w:p>
+            <w:pPr>
+              <w:jc w:val="both"/>
+            </w:pPr>
+            <w:r>
+              <w:t>2 0 -3</w:t>
+            </w:r>
+          </w:p>
+          <w:p>
+            <w:pPr>
+              <w:jc w:val="both"/>
+            </w:pPr>
+            <w:r>
+              <w:lastRenderedPageBreak/>
+              <w:t>2 1 -1</w:t>
+            </w:r>
+          </w:p>
+          <w:p>
+            <w:pPr>
+              <w:jc w:val="both"/>
+            </w:pPr>
+            <w:r>
+              <w:t>2 2 1</w:t>
+            </w:r>
+          </w:p>
+          <w:p>
+            <w:pPr>
+              <w:jc w:val="both"/>
+            </w:pPr>
+            <w:r>
+              <w:t>18</w:t>
+            </w:r>
+          </w:p>
+          <w:p>
+            <w:pPr>
+              <w:jc w:val="both"/>
+            </w:pPr>
+            <w:r>
+              <w:t>7</w:t>
+            </w:r>
+          </w:p>
+          <w:p>
+            <w:pPr>
+              <w:jc w:val="both"/>
+            </w:pPr>
+            <w:r>
+              <w:t>1</w:t>
+            </w:r>
+          </w:p>
+        </w:tc>
+        <w:tc>
+          <w:tcPr>
+            <w:tcW w:w="4322" w:type="dxa"/>
+            <w:shd w:val="clear" w:color="auto" w:fill="FFC000"/>
+          </w:tcPr>
+          <w:p>
+            <w:pPr>
+              <w:jc w:val="both"/>
+            </w:pPr>
+          </w:p>
+        </w:tc>
+      </w:tr>
+    </w:tbl>
+    <w:p>
+      <w:pPr>
+        <w:jc w:val="both"/>
+      </w:pPr>
+    </w:p>
+    <w:p>
+      <w:pPr>
+        <w:jc w:val="both"/>
+        <w:rPr>
+          <w:b/>
+          <w:sz w:val="28"/>
+        </w:rPr>
+      </w:pPr>
+      <w:r>
+        <w:rPr>
+          <w:b/>
+          <w:sz w:val="28"/>
+        </w:rPr>
+        <w:t>03_SistemaIncompatible</w:t>
+      </w:r>
+    </w:p>
+    <w:p>
+      <w:pPr>
+        <w:jc w:val="both"/>
+      </w:pPr>
+      <w:r>
+        <w:rPr>
+          <w:b/>
+        </w:rPr>
+        <w:t>Descripción:</w:t>
+      </w:r>
+      <w:r>
+        <w:t xml:space="preserve"> este es el caso de un sistema incompatible, de orden 3 en este caso, cuya solución es el conjunto vacío.</w:t>
+      </w:r>
+    </w:p>
+    <w:tbl>
+      <w:tblPr>
+        <w:tblStyle w:val="Tablaconcuadrcula"/>
+        <w:tblW w:w="0" w:type="auto"/>
+        <w:tblLook w:val="04A0"/>
+      </w:tblPr>
+      <w:tblGrid>
+        <w:gridCol w:w="4322"/>
+        <w:gridCol w:w="4322"/>
+      </w:tblGrid>
+      <w:tr>
+        <w:tc>
+          <w:tcPr>
+            <w:tcW w:w="4322" w:type="dxa"/>
+            <w:shd w:val="clear" w:color="auto" w:fill="00B050"/>
+          </w:tcPr>
+          <w:p>
+            <w:pPr>
+              <w:jc w:val="both"/>
+              <w:rPr>
+                <w:sz w:val="28"/>
+              </w:rPr>
+            </w:pPr>
+            <w:r>
+              <w:rPr>
+                <w:sz w:val="28"/>
+              </w:rPr>
+              <w:t>Entrada</w:t>
+            </w:r>
+          </w:p>
+        </w:tc>
+        <w:tc>
+          <w:tcPr>
+            <w:tcW w:w="4322" w:type="dxa"/>
+            <w:shd w:val="clear" w:color="auto" w:fill="00B050"/>
+          </w:tcPr>
+          <w:p>
+            <w:pPr>
+              <w:jc w:val="both"/>
+              <w:rPr>
+                <w:sz w:val="28"/>
+              </w:rPr>
+            </w:pPr>
+            <w:r>
+              <w:rPr>
+                <w:sz w:val="28"/>
+              </w:rPr>
+              <w:t>Salida</w:t>
+            </w:r>
+          </w:p>
+        </w:tc>
+      </w:tr>
+      <w:tr>
+        <w:tc>
+          <w:tcPr>
+            <w:tcW w:w="4322" w:type="dxa"/>
+            <w:shd w:val="clear" w:color="auto" w:fill="FFC000"/>
+          </w:tcPr>
+          <w:p>
+            <w:pPr>
+              <w:jc w:val="both"/>
+            </w:pPr>
+            <w:r>
+              <w:t>3</w:t>
+            </w:r>
+          </w:p>
+          <w:p>
+            <w:pPr>
+              <w:jc w:val="both"/>
+            </w:pPr>
+            <w:r>
+              <w:t>0 0 1</w:t>
+            </w:r>
+          </w:p>
+          <w:p>
+            <w:pPr>
+              <w:jc w:val="both"/>
+            </w:pPr>
+            <w:r>
+              <w:t>0 1 2</w:t>
+            </w:r>
+          </w:p>
+          <w:p>
+            <w:pPr>
+              <w:jc w:val="both"/>
+            </w:pPr>
+            <w:r>
+              <w:t>0 2 -1</w:t>
+            </w:r>
+          </w:p>
+          <w:p>
+            <w:pPr>
+              <w:jc w:val="both"/>
+            </w:pPr>
+            <w:r>
+              <w:t>1 0 1</w:t>
+            </w:r>
+          </w:p>
+          <w:p>
+            <w:pPr>
+              <w:jc w:val="both"/>
+            </w:pPr>
+            <w:r>
+              <w:t>1 1 2</w:t>
+            </w:r>
+          </w:p>
+          <w:p>
+            <w:pPr>
+              <w:jc w:val="both"/>
+            </w:pPr>
+            <w:r>
+              <w:t>1 2 -6</w:t>
+            </w:r>
+          </w:p>
+          <w:p>
+            <w:pPr>
+              <w:jc w:val="both"/>
+            </w:pPr>
+            <w:r>
+              <w:t>2 0 3</w:t>
+            </w:r>
+          </w:p>
+          <w:p>
+            <w:pPr>
+              <w:jc w:val="both"/>
+            </w:pPr>
+            <w:r>
+              <w:t>2 1 6</w:t>
+            </w:r>
+          </w:p>
+          <w:p>
+            <w:pPr>
+              <w:jc w:val="both"/>
+            </w:pPr>
+            <w:r>
+              <w:t>2 2 -2</w:t>
+            </w:r>
+          </w:p>
+          <w:p>
+            <w:pPr>
+              <w:jc w:val="both"/>
+            </w:pPr>
+            <w:r>
+              <w:t>2</w:t>
+            </w:r>
+          </w:p>
+          <w:p>
+            <w:pPr>
+              <w:jc w:val="both"/>
+            </w:pPr>
+            <w:r>
+              <w:t>5</w:t>
+            </w:r>
+          </w:p>
+          <w:p>
+            <w:pPr>
+              <w:jc w:val="both"/>
+            </w:pPr>
+            <w:r>
+              <w:t>10</w:t>
+            </w:r>
+          </w:p>
+        </w:tc>
+        <w:tc>
+          <w:tcPr>
+            <w:tcW w:w="4322" w:type="dxa"/>
+            <w:shd w:val="clear" w:color="auto" w:fill="FFC000"/>
+          </w:tcPr>
+          <w:p>
+            <w:pPr>
+              <w:jc w:val="both"/>
+            </w:pPr>
+          </w:p>
+        </w:tc>
+      </w:tr>
+    </w:tbl>
+    <w:p>
+      <w:pPr>
+        <w:jc w:val="both"/>
       </w:pPr>
     </w:p>
     <w:sectPr>
-      <w:headerReference w:type="default" r:id="rId7"/>
-      <w:footerReference w:type="default" r:id="rId8"/>
+      <w:headerReference w:type="default" r:id="rId8"/>
+      <w:footerReference w:type="default" r:id="rId9"/>
       <w:pgSz w:w="11906" w:h="16838"/>
       <w:pgMar w:top="1417" w:right="1701" w:bottom="1417" w:left="1701" w:header="708" w:footer="708" w:gutter="0"/>
       <w:cols w:space="708"/>
@@ -1018,7 +1460,7 @@
   </w:compat>
   <w:rsids>
     <w:rsidRoot w:val="00FA0D89"/>
-    <w:rsid w:val="001134E4"/>
+    <w:rsid w:val="00751F9C"/>
     <w:rsid w:val="00FA0D89"/>
   </w:rsids>
   <m:mathPr>
@@ -1544,10 +1986,22 @@
 </CoverPageProperties>
 </file>
 
+<file path=customXml/item2.xml><?xml version="1.0" encoding="utf-8"?>
+<b:Sources xmlns:b="http://schemas.openxmlformats.org/officeDocument/2006/bibliography" xmlns="http://schemas.openxmlformats.org/officeDocument/2006/bibliography" SelectedStyle="\APA.XSL" StyleName="APA"/>
+</file>
+
 <file path=customXml/itemProps1.xml><?xml version="1.0" encoding="utf-8"?>
 <ds:datastoreItem xmlns:ds="http://schemas.openxmlformats.org/officeDocument/2006/customXml" ds:itemID="{55AF091B-3C7A-41E3-B477-F2FDAA23CFDA}">
   <ds:schemaRefs>
     <ds:schemaRef ds:uri="http://schemas.microsoft.com/office/2006/coverPageProps"/>
   </ds:schemaRefs>
 </ds:datastoreItem>
+</file>
+
+<file path=customXml/itemProps2.xml><?xml version="1.0" encoding="utf-8"?>
+<ds:datastoreItem xmlns:ds="http://schemas.openxmlformats.org/officeDocument/2006/customXml" ds:itemID="{6EF758C0-B672-4B37-8863-DEDD0A287848}">
+  <ds:schemaRefs>
+    <ds:schemaRef ds:uri="http://schemas.openxmlformats.org/officeDocument/2006/bibliography"/>
+  </ds:schemaRefs>
+</ds:datastoreItem>
 </file>
</xml_diff>

<commit_message>
Se agrega condición del conjunto solución en la descripción del caso del SCI
</commit_message>
<xml_diff>
--- a/documentacion/Lote de Prueba.docx
+++ b/documentacion/Lote de Prueba.docx
@@ -341,6 +341,9 @@
       <w:r>
         <w:t xml:space="preserve"> este es el caso en que el sistema de ecuaciones es compatible indeterminado, de orden 3 en este caso, cuya solución es infinita por lo que infinitos puntos pueden cumplir con la condición del conjunto solución.</w:t>
       </w:r>
+      <w:r>
+        <w:t xml:space="preserve"> La condición del conjunto solución es S{(r-4;-2r+11;r)} con r un número real.</w:t>
+      </w:r>
     </w:p>
     <w:tbl>
       <w:tblPr>
@@ -461,6 +464,7 @@
               <w:jc w:val="both"/>
             </w:pPr>
             <w:r>
+              <w:lastRenderedPageBreak/>
               <w:t>2 0 -3</w:t>
             </w:r>
           </w:p>
@@ -469,7 +473,6 @@
               <w:jc w:val="both"/>
             </w:pPr>
             <w:r>
-              <w:lastRenderedPageBreak/>
               <w:t>2 1 -1</w:t>
             </w:r>
           </w:p>
@@ -1185,6 +1188,7 @@
   <w:style w:type="paragraph" w:default="1" w:styleId="Normal">
     <w:name w:val="Normal"/>
     <w:qFormat/>
+    <w:rsid w:val="00AD681E"/>
   </w:style>
   <w:style w:type="character" w:default="1" w:styleId="Fuentedeprrafopredeter">
     <w:name w:val="Default Paragraph Font"/>
@@ -1436,8 +1440,9 @@
     <w:panose1 w:val="020B0604030504040204"/>
     <w:charset w:val="00"/>
     <w:family w:val="swiss"/>
+    <w:notTrueType/>
     <w:pitch w:val="variable"/>
-    <w:sig w:usb0="E1002EFF" w:usb1="C000605B" w:usb2="00000029" w:usb3="00000000" w:csb0="000101FF" w:csb1="00000000"/>
+    <w:sig w:usb0="00000003" w:usb1="00000000" w:usb2="00000000" w:usb3="00000000" w:csb0="00000001" w:csb1="00000000"/>
   </w:font>
   <w:font w:name="Cambria">
     <w:panose1 w:val="02040503050406030204"/>
@@ -1460,6 +1465,7 @@
   </w:compat>
   <w:rsids>
     <w:rsidRoot w:val="00FA0D89"/>
+    <w:rsid w:val="002E28E2"/>
     <w:rsid w:val="00751F9C"/>
     <w:rsid w:val="00FA0D89"/>
   </w:rsids>
@@ -1642,6 +1648,7 @@
   <w:style w:type="paragraph" w:default="1" w:styleId="Normal">
     <w:name w:val="Normal"/>
     <w:qFormat/>
+    <w:rsid w:val="002E28E2"/>
   </w:style>
   <w:style w:type="character" w:default="1" w:styleId="Fuentedeprrafopredeter">
     <w:name w:val="Default Paragraph Font"/>

</xml_diff>

<commit_message>
Se agrega metodo generador de SEL aleatorio
</commit_message>
<xml_diff>
--- a/documentacion/Lote de Prueba.docx
+++ b/documentacion/Lote de Prueba.docx
@@ -1,6 +1,6 @@
 
 <file path=word/document.xml><?xml version="1.0" encoding="utf-8"?>
-<w:document xmlns:ve="http://schemas.openxmlformats.org/markup-compatibility/2006" xmlns:o="urn:schemas-microsoft-com:office:office" xmlns:r="http://schemas.openxmlformats.org/officeDocument/2006/relationships" xmlns:m="http://schemas.openxmlformats.org/officeDocument/2006/math" xmlns:v="urn:schemas-microsoft-com:vml" xmlns:wp="http://schemas.openxmlformats.org/drawingml/2006/wordprocessingDrawing" xmlns:w10="urn:schemas-microsoft-com:office:word" xmlns:w="http://schemas.openxmlformats.org/wordprocessingml/2006/main" xmlns:wne="http://schemas.microsoft.com/office/word/2006/wordml">
+<w:document xmlns:wpc="http://schemas.microsoft.com/office/word/2010/wordprocessingCanvas" xmlns:mc="http://schemas.openxmlformats.org/markup-compatibility/2006" xmlns:o="urn:schemas-microsoft-com:office:office" xmlns:r="http://schemas.openxmlformats.org/officeDocument/2006/relationships" xmlns:m="http://schemas.openxmlformats.org/officeDocument/2006/math" xmlns:v="urn:schemas-microsoft-com:vml" xmlns:wp14="http://schemas.microsoft.com/office/word/2010/wordprocessingDrawing" xmlns:wp="http://schemas.openxmlformats.org/drawingml/2006/wordprocessingDrawing" xmlns:w10="urn:schemas-microsoft-com:office:word" xmlns:w="http://schemas.openxmlformats.org/wordprocessingml/2006/main" xmlns:w14="http://schemas.microsoft.com/office/word/2010/wordml" xmlns:w15="http://schemas.microsoft.com/office/word/2012/wordml" xmlns:wpg="http://schemas.microsoft.com/office/word/2010/wordprocessingGroup" xmlns:wpi="http://schemas.microsoft.com/office/word/2010/wordprocessingInk" xmlns:wne="http://schemas.microsoft.com/office/word/2006/wordml" xmlns:wps="http://schemas.microsoft.com/office/word/2010/wordprocessingShape" mc:Ignorable="w14 w15 wp14">
   <w:body>
     <w:p>
       <w:pPr>
@@ -95,7 +95,7 @@
       <w:tblPr>
         <w:tblStyle w:val="Tablaconcuadrcula"/>
         <w:tblW w:w="0" w:type="auto"/>
-        <w:tblLook w:val="04A0"/>
+        <w:tblLook w:val="04A0" w:firstRow="1" w:lastRow="0" w:firstColumn="1" w:lastColumn="0" w:noHBand="0" w:noVBand="1"/>
       </w:tblPr>
       <w:tblGrid>
         <w:gridCol w:w="4322"/>
@@ -349,7 +349,7 @@
       <w:tblPr>
         <w:tblStyle w:val="Tablaconcuadrcula"/>
         <w:tblW w:w="0" w:type="auto"/>
-        <w:tblLook w:val="04A0"/>
+        <w:tblLook w:val="04A0" w:firstRow="1" w:lastRow="0" w:firstColumn="1" w:lastColumn="0" w:noHBand="0" w:noVBand="1"/>
       </w:tblPr>
       <w:tblGrid>
         <w:gridCol w:w="4322"/>
@@ -561,7 +561,7 @@
       <w:tblPr>
         <w:tblStyle w:val="Tablaconcuadrcula"/>
         <w:tblW w:w="0" w:type="auto"/>
-        <w:tblLook w:val="04A0"/>
+        <w:tblLook w:val="04A0" w:firstRow="1" w:lastRow="0" w:firstColumn="1" w:lastColumn="0" w:noHBand="0" w:noVBand="1"/>
       </w:tblPr>
       <w:tblGrid>
         <w:gridCol w:w="4322"/>
@@ -737,6 +737,351 @@
       <w:pPr>
         <w:jc w:val="both"/>
       </w:pPr>
+    </w:p>
+    <w:p>
+      <w:pPr>
+        <w:jc w:val="both"/>
+        <w:rPr>
+          <w:b/>
+          <w:sz w:val="28"/>
+        </w:rPr>
+      </w:pPr>
+      <w:r>
+        <w:rPr>
+          <w:b/>
+          <w:sz w:val="28"/>
+        </w:rPr>
+        <w:t>04</w:t>
+      </w:r>
+      <w:r>
+        <w:rPr>
+          <w:b/>
+          <w:sz w:val="28"/>
+        </w:rPr>
+        <w:t>_Sistema</w:t>
+      </w:r>
+      <w:r>
+        <w:rPr>
+          <w:b/>
+          <w:sz w:val="28"/>
+        </w:rPr>
+        <w:t>Grande</w:t>
+      </w:r>
+    </w:p>
+    <w:p>
+      <w:pPr>
+        <w:jc w:val="both"/>
+      </w:pPr>
+      <w:r>
+        <w:rPr>
+          <w:b/>
+        </w:rPr>
+        <w:t>Descripción:</w:t>
+      </w:r>
+      <w:r>
+        <w:t xml:space="preserve"> este es el caso de un sistema </w:t>
+      </w:r>
+      <w:r>
+        <w:t>compatible, de orden 1000 en este caso, cuya resolución no trae problemas y su solución es única.</w:t>
+      </w:r>
+    </w:p>
+    <w:tbl>
+      <w:tblPr>
+        <w:tblStyle w:val="Tablaconcuadrcula"/>
+        <w:tblW w:w="0" w:type="auto"/>
+        <w:tblLook w:val="04A0" w:firstRow="1" w:lastRow="0" w:firstColumn="1" w:lastColumn="0" w:noHBand="0" w:noVBand="1"/>
+      </w:tblPr>
+      <w:tblGrid>
+        <w:gridCol w:w="4322"/>
+        <w:gridCol w:w="4322"/>
+      </w:tblGrid>
+      <w:tr>
+        <w:tc>
+          <w:tcPr>
+            <w:tcW w:w="4322" w:type="dxa"/>
+            <w:shd w:val="clear" w:color="auto" w:fill="00B050"/>
+          </w:tcPr>
+          <w:p>
+            <w:pPr>
+              <w:jc w:val="both"/>
+              <w:rPr>
+                <w:sz w:val="28"/>
+              </w:rPr>
+            </w:pPr>
+            <w:r>
+              <w:rPr>
+                <w:sz w:val="28"/>
+              </w:rPr>
+              <w:t>Entrada</w:t>
+            </w:r>
+          </w:p>
+        </w:tc>
+        <w:tc>
+          <w:tcPr>
+            <w:tcW w:w="4322" w:type="dxa"/>
+            <w:shd w:val="clear" w:color="auto" w:fill="00B050"/>
+          </w:tcPr>
+          <w:p>
+            <w:pPr>
+              <w:jc w:val="both"/>
+              <w:rPr>
+                <w:sz w:val="28"/>
+              </w:rPr>
+            </w:pPr>
+            <w:r>
+              <w:rPr>
+                <w:sz w:val="28"/>
+              </w:rPr>
+              <w:t>Salida</w:t>
+            </w:r>
+          </w:p>
+        </w:tc>
+      </w:tr>
+      <w:tr>
+        <w:tc>
+          <w:tcPr>
+            <w:tcW w:w="4322" w:type="dxa"/>
+            <w:shd w:val="clear" w:color="auto" w:fill="FFC000"/>
+          </w:tcPr>
+          <w:p>
+            <w:pPr>
+              <w:jc w:val="both"/>
+            </w:pPr>
+            <w:r>
+              <w:t>1000</w:t>
+            </w:r>
+          </w:p>
+          <w:p>
+            <w:pPr>
+              <w:jc w:val="both"/>
+            </w:pPr>
+            <w:r>
+              <w:t>0 0 -1</w:t>
+            </w:r>
+          </w:p>
+          <w:p>
+            <w:pPr>
+              <w:jc w:val="both"/>
+            </w:pPr>
+            <w:r>
+              <w:t>0 1 -13</w:t>
+            </w:r>
+          </w:p>
+          <w:p>
+            <w:pPr>
+              <w:jc w:val="both"/>
+            </w:pPr>
+            <w:r>
+              <w:t>0 2 8</w:t>
+            </w:r>
+          </w:p>
+          <w:p>
+            <w:pPr>
+              <w:jc w:val="both"/>
+            </w:pPr>
+            <w:r>
+              <w:t>0 3 -13</w:t>
+            </w:r>
+          </w:p>
+          <w:p>
+            <w:pPr>
+              <w:jc w:val="both"/>
+            </w:pPr>
+            <w:r>
+              <w:t>0 4 8</w:t>
+            </w:r>
+          </w:p>
+          <w:p>
+            <w:pPr>
+              <w:jc w:val="both"/>
+            </w:pPr>
+            <w:r>
+              <w:t>0 5 -11</w:t>
+            </w:r>
+          </w:p>
+          <w:p>
+            <w:pPr>
+              <w:jc w:val="both"/>
+            </w:pPr>
+            <w:r>
+              <w:t>0 6 24</w:t>
+            </w:r>
+          </w:p>
+          <w:p>
+            <w:pPr>
+              <w:jc w:val="both"/>
+            </w:pPr>
+            <w:r>
+              <w:t>0 7 10</w:t>
+            </w:r>
+          </w:p>
+          <w:p>
+            <w:pPr>
+              <w:jc w:val="both"/>
+            </w:pPr>
+            <w:r>
+              <w:t>0 8 23</w:t>
+            </w:r>
+          </w:p>
+          <w:p>
+            <w:pPr>
+              <w:jc w:val="both"/>
+            </w:pPr>
+            <w:r>
+              <w:t>0 9 24</w:t>
+            </w:r>
+          </w:p>
+          <w:p>
+            <w:pPr>
+              <w:jc w:val="both"/>
+            </w:pPr>
+            <w:r>
+              <w:t>0 10 -21</w:t>
+            </w:r>
+          </w:p>
+          <w:p>
+            <w:pPr>
+              <w:jc w:val="both"/>
+            </w:pPr>
+            <w:r>
+              <w:t>…</w:t>
+            </w:r>
+          </w:p>
+          <w:p>
+            <w:pPr>
+              <w:jc w:val="both"/>
+            </w:pPr>
+            <w:r>
+              <w:t>…</w:t>
+            </w:r>
+          </w:p>
+        </w:tc>
+        <w:tc>
+          <w:tcPr>
+            <w:tcW w:w="4322" w:type="dxa"/>
+            <w:shd w:val="clear" w:color="auto" w:fill="FFC000"/>
+          </w:tcPr>
+          <w:p>
+            <w:pPr>
+              <w:jc w:val="both"/>
+            </w:pPr>
+            <w:r>
+              <w:t>1000</w:t>
+            </w:r>
+          </w:p>
+          <w:p>
+            <w:pPr>
+              <w:jc w:val="both"/>
+            </w:pPr>
+            <w:r>
+              <w:t>0.9972318520598038</w:t>
+            </w:r>
+          </w:p>
+          <w:p>
+            <w:pPr>
+              <w:jc w:val="both"/>
+            </w:pPr>
+            <w:r>
+              <w:t>-0.9650394437281432</w:t>
+            </w:r>
+          </w:p>
+          <w:p>
+            <w:pPr>
+              <w:jc w:val="both"/>
+            </w:pPr>
+            <w:r>
+              <w:t>0.07224474423506011</w:t>
+            </w:r>
+          </w:p>
+          <w:p>
+            <w:pPr>
+              <w:jc w:val="both"/>
+            </w:pPr>
+            <w:r>
+              <w:t>-1.1386074267427075</w:t>
+            </w:r>
+          </w:p>
+          <w:p>
+            <w:pPr>
+              <w:jc w:val="both"/>
+            </w:pPr>
+            <w:r>
+              <w:t>-0.061544225030819216</w:t>
+            </w:r>
+          </w:p>
+          <w:p>
+            <w:pPr>
+              <w:jc w:val="both"/>
+            </w:pPr>
+            <w:r>
+              <w:t>1.2993168782363755</w:t>
+            </w:r>
+          </w:p>
+          <w:p>
+            <w:pPr>
+              <w:jc w:val="both"/>
+            </w:pPr>
+            <w:r>
+              <w:t>0.7401345572012786</w:t>
+            </w:r>
+          </w:p>
+          <w:p>
+            <w:pPr>
+              <w:jc w:val="both"/>
+            </w:pPr>
+            <w:r>
+              <w:t>1.1655210961850573</w:t>
+            </w:r>
+          </w:p>
+          <w:p>
+            <w:pPr>
+              <w:jc w:val="both"/>
+            </w:pPr>
+            <w:r>
+              <w:t>0.29310125338452786</w:t>
+            </w:r>
+          </w:p>
+          <w:p>
+            <w:pPr>
+              <w:jc w:val="both"/>
+            </w:pPr>
+            <w:r>
+              <w:t>-0.15716489135041753</w:t>
+            </w:r>
+          </w:p>
+          <w:p>
+            <w:pPr>
+              <w:jc w:val="both"/>
+            </w:pPr>
+            <w:r>
+              <w:t>0.14434247542671244</w:t>
+            </w:r>
+          </w:p>
+          <w:p>
+            <w:pPr>
+              <w:jc w:val="both"/>
+            </w:pPr>
+            <w:r>
+              <w:t>…</w:t>
+            </w:r>
+          </w:p>
+          <w:p>
+            <w:pPr>
+              <w:jc w:val="both"/>
+            </w:pPr>
+            <w:r>
+              <w:t>…</w:t>
+            </w:r>
+          </w:p>
+        </w:tc>
+      </w:tr>
+    </w:tbl>
+    <w:p>
+      <w:pPr>
+        <w:jc w:val="both"/>
+      </w:pPr>
+      <w:bookmarkStart w:id="0" w:name="_GoBack"/>
+      <w:bookmarkEnd w:id="0"/>
     </w:p>
     <w:sectPr>
       <w:headerReference w:type="default" r:id="rId8"/>
@@ -751,8 +1096,8 @@
 </file>
 
 <file path=word/endnotes.xml><?xml version="1.0" encoding="utf-8"?>
-<w:endnotes xmlns:ve="http://schemas.openxmlformats.org/markup-compatibility/2006" xmlns:o="urn:schemas-microsoft-com:office:office" xmlns:r="http://schemas.openxmlformats.org/officeDocument/2006/relationships" xmlns:m="http://schemas.openxmlformats.org/officeDocument/2006/math" xmlns:v="urn:schemas-microsoft-com:vml" xmlns:wp="http://schemas.openxmlformats.org/drawingml/2006/wordprocessingDrawing" xmlns:w10="urn:schemas-microsoft-com:office:word" xmlns:w="http://schemas.openxmlformats.org/wordprocessingml/2006/main" xmlns:wne="http://schemas.microsoft.com/office/word/2006/wordml">
-  <w:endnote w:type="separator" w:id="0">
+<w:endnotes xmlns:wpc="http://schemas.microsoft.com/office/word/2010/wordprocessingCanvas" xmlns:mc="http://schemas.openxmlformats.org/markup-compatibility/2006" xmlns:o="urn:schemas-microsoft-com:office:office" xmlns:r="http://schemas.openxmlformats.org/officeDocument/2006/relationships" xmlns:m="http://schemas.openxmlformats.org/officeDocument/2006/math" xmlns:v="urn:schemas-microsoft-com:vml" xmlns:wp14="http://schemas.microsoft.com/office/word/2010/wordprocessingDrawing" xmlns:wp="http://schemas.openxmlformats.org/drawingml/2006/wordprocessingDrawing" xmlns:w10="urn:schemas-microsoft-com:office:word" xmlns:w="http://schemas.openxmlformats.org/wordprocessingml/2006/main" xmlns:w14="http://schemas.microsoft.com/office/word/2010/wordml" xmlns:w15="http://schemas.microsoft.com/office/word/2012/wordml" xmlns:wpg="http://schemas.microsoft.com/office/word/2010/wordprocessingGroup" xmlns:wpi="http://schemas.microsoft.com/office/word/2010/wordprocessingInk" xmlns:wne="http://schemas.microsoft.com/office/word/2006/wordml" xmlns:wps="http://schemas.microsoft.com/office/word/2010/wordprocessingShape" mc:Ignorable="w14 w15 wp14">
+  <w:endnote w:type="separator" w:id="-1">
     <w:p>
       <w:pPr>
         <w:spacing w:after="0" w:line="240" w:lineRule="auto"/>
@@ -762,7 +1107,7 @@
       </w:r>
     </w:p>
   </w:endnote>
-  <w:endnote w:type="continuationSeparator" w:id="1">
+  <w:endnote w:type="continuationSeparator" w:id="0">
     <w:p>
       <w:pPr>
         <w:spacing w:after="0" w:line="240" w:lineRule="auto"/>
@@ -776,7 +1121,7 @@
 </file>
 
 <file path=word/footer1.xml><?xml version="1.0" encoding="utf-8"?>
-<w:ftr xmlns:ve="http://schemas.openxmlformats.org/markup-compatibility/2006" xmlns:o="urn:schemas-microsoft-com:office:office" xmlns:r="http://schemas.openxmlformats.org/officeDocument/2006/relationships" xmlns:m="http://schemas.openxmlformats.org/officeDocument/2006/math" xmlns:v="urn:schemas-microsoft-com:vml" xmlns:wp="http://schemas.openxmlformats.org/drawingml/2006/wordprocessingDrawing" xmlns:w10="urn:schemas-microsoft-com:office:word" xmlns:w="http://schemas.openxmlformats.org/wordprocessingml/2006/main" xmlns:wne="http://schemas.microsoft.com/office/word/2006/wordml">
+<w:ftr xmlns:wpc="http://schemas.microsoft.com/office/word/2010/wordprocessingCanvas" xmlns:mc="http://schemas.openxmlformats.org/markup-compatibility/2006" xmlns:o="urn:schemas-microsoft-com:office:office" xmlns:r="http://schemas.openxmlformats.org/officeDocument/2006/relationships" xmlns:m="http://schemas.openxmlformats.org/officeDocument/2006/math" xmlns:v="urn:schemas-microsoft-com:vml" xmlns:wp14="http://schemas.microsoft.com/office/word/2010/wordprocessingDrawing" xmlns:wp="http://schemas.openxmlformats.org/drawingml/2006/wordprocessingDrawing" xmlns:w10="urn:schemas-microsoft-com:office:word" xmlns:w="http://schemas.openxmlformats.org/wordprocessingml/2006/main" xmlns:w14="http://schemas.microsoft.com/office/word/2010/wordml" xmlns:w15="http://schemas.microsoft.com/office/word/2012/wordml" xmlns:wpg="http://schemas.microsoft.com/office/word/2010/wordprocessingGroup" xmlns:wpi="http://schemas.microsoft.com/office/word/2010/wordprocessingInk" xmlns:wne="http://schemas.microsoft.com/office/word/2006/wordml" xmlns:wps="http://schemas.microsoft.com/office/word/2010/wordprocessingShape" mc:Ignorable="w14 w15 wp14">
   <w:p>
     <w:pPr>
       <w:pStyle w:val="Piedepgina"/>
@@ -806,6 +1151,7 @@
                     <w:dataBinding w:prefixMappings="xmlns:ns0='http://schemas.microsoft.com/office/2006/coverPageProps'" w:xpath="/ns0:CoverPageProperties[1]/ns0:CompanyAddress[1]" w:storeItemID="{55AF091B-3C7A-41E3-B477-F2FDAA23CFDA}"/>
                     <w:text w:multiLine="1"/>
                   </w:sdtPr>
+                  <w:sdtEndPr/>
                   <w:sdtContent>
                     <w:p>
                       <w:pPr>
@@ -854,15 +1200,29 @@
                     </w:rPr>
                     <w:t xml:space="preserve">Página </w:t>
                   </w:r>
-                  <w:fldSimple w:instr=" PAGE   \* MERGEFORMAT ">
-                    <w:r>
-                      <w:rPr>
-                        <w:noProof/>
-                        <w:color w:val="FFFFFF" w:themeColor="background1"/>
-                      </w:rPr>
-                      <w:t>1</w:t>
-                    </w:r>
-                  </w:fldSimple>
+                  <w:r>
+                    <w:fldChar w:fldCharType="begin"/>
+                  </w:r>
+                  <w:r>
+                    <w:instrText xml:space="preserve"> PAGE   \* MERGEFORMAT </w:instrText>
+                  </w:r>
+                  <w:r>
+                    <w:fldChar w:fldCharType="separate"/>
+                  </w:r>
+                  <w:r>
+                    <w:rPr>
+                      <w:noProof/>
+                      <w:color w:val="FFFFFF" w:themeColor="background1"/>
+                    </w:rPr>
+                    <w:t>1</w:t>
+                  </w:r>
+                  <w:r>
+                    <w:rPr>
+                      <w:noProof/>
+                      <w:color w:val="FFFFFF" w:themeColor="background1"/>
+                    </w:rPr>
+                    <w:fldChar w:fldCharType="end"/>
+                  </w:r>
                 </w:p>
               </w:txbxContent>
             </v:textbox>
@@ -877,8 +1237,8 @@
 </file>
 
 <file path=word/footnotes.xml><?xml version="1.0" encoding="utf-8"?>
-<w:footnotes xmlns:ve="http://schemas.openxmlformats.org/markup-compatibility/2006" xmlns:o="urn:schemas-microsoft-com:office:office" xmlns:r="http://schemas.openxmlformats.org/officeDocument/2006/relationships" xmlns:m="http://schemas.openxmlformats.org/officeDocument/2006/math" xmlns:v="urn:schemas-microsoft-com:vml" xmlns:wp="http://schemas.openxmlformats.org/drawingml/2006/wordprocessingDrawing" xmlns:w10="urn:schemas-microsoft-com:office:word" xmlns:w="http://schemas.openxmlformats.org/wordprocessingml/2006/main" xmlns:wne="http://schemas.microsoft.com/office/word/2006/wordml">
-  <w:footnote w:type="separator" w:id="0">
+<w:footnotes xmlns:wpc="http://schemas.microsoft.com/office/word/2010/wordprocessingCanvas" xmlns:mc="http://schemas.openxmlformats.org/markup-compatibility/2006" xmlns:o="urn:schemas-microsoft-com:office:office" xmlns:r="http://schemas.openxmlformats.org/officeDocument/2006/relationships" xmlns:m="http://schemas.openxmlformats.org/officeDocument/2006/math" xmlns:v="urn:schemas-microsoft-com:vml" xmlns:wp14="http://schemas.microsoft.com/office/word/2010/wordprocessingDrawing" xmlns:wp="http://schemas.openxmlformats.org/drawingml/2006/wordprocessingDrawing" xmlns:w10="urn:schemas-microsoft-com:office:word" xmlns:w="http://schemas.openxmlformats.org/wordprocessingml/2006/main" xmlns:w14="http://schemas.microsoft.com/office/word/2010/wordml" xmlns:w15="http://schemas.microsoft.com/office/word/2012/wordml" xmlns:wpg="http://schemas.microsoft.com/office/word/2010/wordprocessingGroup" xmlns:wpi="http://schemas.microsoft.com/office/word/2010/wordprocessingInk" xmlns:wne="http://schemas.microsoft.com/office/word/2006/wordml" xmlns:wps="http://schemas.microsoft.com/office/word/2010/wordprocessingShape" mc:Ignorable="w14 w15 wp14">
+  <w:footnote w:type="separator" w:id="-1">
     <w:p>
       <w:pPr>
         <w:spacing w:after="0" w:line="240" w:lineRule="auto"/>
@@ -888,7 +1248,7 @@
       </w:r>
     </w:p>
   </w:footnote>
-  <w:footnote w:type="continuationSeparator" w:id="1">
+  <w:footnote w:type="continuationSeparator" w:id="0">
     <w:p>
       <w:pPr>
         <w:spacing w:after="0" w:line="240" w:lineRule="auto"/>
@@ -902,7 +1262,7 @@
 </file>
 
 <file path=word/header1.xml><?xml version="1.0" encoding="utf-8"?>
-<w:hdr xmlns:ve="http://schemas.openxmlformats.org/markup-compatibility/2006" xmlns:o="urn:schemas-microsoft-com:office:office" xmlns:r="http://schemas.openxmlformats.org/officeDocument/2006/relationships" xmlns:m="http://schemas.openxmlformats.org/officeDocument/2006/math" xmlns:v="urn:schemas-microsoft-com:vml" xmlns:wp="http://schemas.openxmlformats.org/drawingml/2006/wordprocessingDrawing" xmlns:w10="urn:schemas-microsoft-com:office:word" xmlns:w="http://schemas.openxmlformats.org/wordprocessingml/2006/main" xmlns:wne="http://schemas.microsoft.com/office/word/2006/wordml">
+<w:hdr xmlns:wpc="http://schemas.microsoft.com/office/word/2010/wordprocessingCanvas" xmlns:mc="http://schemas.openxmlformats.org/markup-compatibility/2006" xmlns:o="urn:schemas-microsoft-com:office:office" xmlns:r="http://schemas.openxmlformats.org/officeDocument/2006/relationships" xmlns:m="http://schemas.openxmlformats.org/officeDocument/2006/math" xmlns:v="urn:schemas-microsoft-com:vml" xmlns:wp14="http://schemas.microsoft.com/office/word/2010/wordprocessingDrawing" xmlns:wp="http://schemas.openxmlformats.org/drawingml/2006/wordprocessingDrawing" xmlns:w10="urn:schemas-microsoft-com:office:word" xmlns:w="http://schemas.openxmlformats.org/wordprocessingml/2006/main" xmlns:w14="http://schemas.microsoft.com/office/word/2010/wordml" xmlns:w15="http://schemas.microsoft.com/office/word/2012/wordml" xmlns:wpg="http://schemas.microsoft.com/office/word/2010/wordprocessingGroup" xmlns:wpi="http://schemas.microsoft.com/office/word/2010/wordprocessingInk" xmlns:wne="http://schemas.microsoft.com/office/word/2006/wordml" xmlns:wps="http://schemas.microsoft.com/office/word/2010/wordprocessingShape" mc:Ignorable="w14 w15 wp14">
   <w:p>
     <w:pPr>
       <w:pStyle w:val="Encabezado"/>
@@ -932,6 +1292,7 @@
                     <w:dataBinding w:prefixMappings="xmlns:ns0='http://schemas.openxmlformats.org/package/2006/metadata/core-properties' xmlns:ns1='http://purl.org/dc/elements/1.1/'" w:xpath="/ns0:coreProperties[1]/ns1:title[1]" w:storeItemID="{6C3C8BC8-F283-45AE-878A-BAB7291924A1}"/>
                     <w:text/>
                   </w:sdtPr>
+                  <w:sdtEndPr/>
                   <w:sdtContent>
                     <w:p>
                       <w:pPr>
@@ -996,6 +1357,7 @@
                       <w:calendar w:val="gregorian"/>
                     </w:date>
                   </w:sdtPr>
+                  <w:sdtEndPr/>
                   <w:sdtContent>
                     <w:p>
                       <w:pPr>
@@ -1030,7 +1392,7 @@
 </file>
 
 <file path=word/styles.xml><?xml version="1.0" encoding="utf-8"?>
-<w:styles xmlns:r="http://schemas.openxmlformats.org/officeDocument/2006/relationships" xmlns:w="http://schemas.openxmlformats.org/wordprocessingml/2006/main">
+<w:styles xmlns:mc="http://schemas.openxmlformats.org/markup-compatibility/2006" xmlns:r="http://schemas.openxmlformats.org/officeDocument/2006/relationships" xmlns:w="http://schemas.openxmlformats.org/wordprocessingml/2006/main" xmlns:w14="http://schemas.microsoft.com/office/word/2010/wordml" xmlns:w15="http://schemas.microsoft.com/office/word/2012/wordml" mc:Ignorable="w14 w15">
   <w:docDefaults>
     <w:rPrDefault>
       <w:rPr>
@@ -1046,144 +1408,378 @@
       </w:pPr>
     </w:pPrDefault>
   </w:docDefaults>
-  <w:latentStyles w:defLockedState="0" w:defUIPriority="99" w:defSemiHidden="1" w:defUnhideWhenUsed="1" w:defQFormat="0" w:count="267">
-    <w:lsdException w:name="Normal" w:semiHidden="0" w:uiPriority="0" w:unhideWhenUsed="0" w:qFormat="1"/>
-    <w:lsdException w:name="heading 1" w:semiHidden="0" w:uiPriority="9" w:unhideWhenUsed="0" w:qFormat="1"/>
-    <w:lsdException w:name="heading 2" w:uiPriority="9" w:qFormat="1"/>
-    <w:lsdException w:name="heading 3" w:uiPriority="9" w:qFormat="1"/>
-    <w:lsdException w:name="heading 4" w:uiPriority="9" w:qFormat="1"/>
-    <w:lsdException w:name="heading 5" w:uiPriority="9" w:qFormat="1"/>
-    <w:lsdException w:name="heading 6" w:uiPriority="9" w:qFormat="1"/>
-    <w:lsdException w:name="heading 7" w:uiPriority="9" w:qFormat="1"/>
-    <w:lsdException w:name="heading 8" w:uiPriority="9" w:qFormat="1"/>
-    <w:lsdException w:name="heading 9" w:uiPriority="9" w:qFormat="1"/>
-    <w:lsdException w:name="toc 1" w:uiPriority="39"/>
-    <w:lsdException w:name="toc 2" w:uiPriority="39"/>
-    <w:lsdException w:name="toc 3" w:uiPriority="39"/>
-    <w:lsdException w:name="toc 4" w:uiPriority="39"/>
-    <w:lsdException w:name="toc 5" w:uiPriority="39"/>
-    <w:lsdException w:name="toc 6" w:uiPriority="39"/>
-    <w:lsdException w:name="toc 7" w:uiPriority="39"/>
-    <w:lsdException w:name="toc 8" w:uiPriority="39"/>
-    <w:lsdException w:name="toc 9" w:uiPriority="39"/>
-    <w:lsdException w:name="caption" w:uiPriority="35" w:qFormat="1"/>
-    <w:lsdException w:name="Title" w:semiHidden="0" w:uiPriority="10" w:unhideWhenUsed="0" w:qFormat="1"/>
-    <w:lsdException w:name="Default Paragraph Font" w:uiPriority="1"/>
-    <w:lsdException w:name="Subtitle" w:semiHidden="0" w:uiPriority="11" w:unhideWhenUsed="0" w:qFormat="1"/>
-    <w:lsdException w:name="Strong" w:semiHidden="0" w:uiPriority="22" w:unhideWhenUsed="0" w:qFormat="1"/>
-    <w:lsdException w:name="Emphasis" w:semiHidden="0" w:uiPriority="20" w:unhideWhenUsed="0" w:qFormat="1"/>
-    <w:lsdException w:name="Table Grid" w:semiHidden="0" w:uiPriority="59" w:unhideWhenUsed="0"/>
-    <w:lsdException w:name="Placeholder Text" w:unhideWhenUsed="0"/>
-    <w:lsdException w:name="No Spacing" w:semiHidden="0" w:uiPriority="1" w:unhideWhenUsed="0" w:qFormat="1"/>
-    <w:lsdException w:name="Light Shading" w:semiHidden="0" w:uiPriority="60" w:unhideWhenUsed="0"/>
-    <w:lsdException w:name="Light List" w:semiHidden="0" w:uiPriority="61" w:unhideWhenUsed="0"/>
-    <w:lsdException w:name="Light Grid" w:semiHidden="0" w:uiPriority="62" w:unhideWhenUsed="0"/>
-    <w:lsdException w:name="Medium Shading 1" w:semiHidden="0" w:uiPriority="63" w:unhideWhenUsed="0"/>
-    <w:lsdException w:name="Medium Shading 2" w:semiHidden="0" w:uiPriority="64" w:unhideWhenUsed="0"/>
-    <w:lsdException w:name="Medium List 1" w:semiHidden="0" w:uiPriority="65" w:unhideWhenUsed="0"/>
-    <w:lsdException w:name="Medium List 2" w:semiHidden="0" w:uiPriority="66" w:unhideWhenUsed="0"/>
-    <w:lsdException w:name="Medium Grid 1" w:semiHidden="0" w:uiPriority="67" w:unhideWhenUsed="0"/>
-    <w:lsdException w:name="Medium Grid 2" w:semiHidden="0" w:uiPriority="68" w:unhideWhenUsed="0"/>
-    <w:lsdException w:name="Medium Grid 3" w:semiHidden="0" w:uiPriority="69" w:unhideWhenUsed="0"/>
-    <w:lsdException w:name="Dark List" w:semiHidden="0" w:uiPriority="70" w:unhideWhenUsed="0"/>
-    <w:lsdException w:name="Colorful Shading" w:semiHidden="0" w:uiPriority="71" w:unhideWhenUsed="0"/>
-    <w:lsdException w:name="Colorful List" w:semiHidden="0" w:uiPriority="72" w:unhideWhenUsed="0"/>
-    <w:lsdException w:name="Colorful Grid" w:semiHidden="0" w:uiPriority="73" w:unhideWhenUsed="0"/>
-    <w:lsdException w:name="Light Shading Accent 1" w:semiHidden="0" w:uiPriority="60" w:unhideWhenUsed="0"/>
-    <w:lsdException w:name="Light List Accent 1" w:semiHidden="0" w:uiPriority="61" w:unhideWhenUsed="0"/>
-    <w:lsdException w:name="Light Grid Accent 1" w:semiHidden="0" w:uiPriority="62" w:unhideWhenUsed="0"/>
-    <w:lsdException w:name="Medium Shading 1 Accent 1" w:semiHidden="0" w:uiPriority="63" w:unhideWhenUsed="0"/>
-    <w:lsdException w:name="Medium Shading 2 Accent 1" w:semiHidden="0" w:uiPriority="64" w:unhideWhenUsed="0"/>
-    <w:lsdException w:name="Medium List 1 Accent 1" w:semiHidden="0" w:uiPriority="65" w:unhideWhenUsed="0"/>
-    <w:lsdException w:name="Revision" w:unhideWhenUsed="0"/>
-    <w:lsdException w:name="List Paragraph" w:semiHidden="0" w:uiPriority="34" w:unhideWhenUsed="0" w:qFormat="1"/>
-    <w:lsdException w:name="Quote" w:semiHidden="0" w:uiPriority="29" w:unhideWhenUsed="0" w:qFormat="1"/>
-    <w:lsdException w:name="Intense Quote" w:semiHidden="0" w:uiPriority="30" w:unhideWhenUsed="0" w:qFormat="1"/>
-    <w:lsdException w:name="Medium List 2 Accent 1" w:semiHidden="0" w:uiPriority="66" w:unhideWhenUsed="0"/>
-    <w:lsdException w:name="Medium Grid 1 Accent 1" w:semiHidden="0" w:uiPriority="67" w:unhideWhenUsed="0"/>
-    <w:lsdException w:name="Medium Grid 2 Accent 1" w:semiHidden="0" w:uiPriority="68" w:unhideWhenUsed="0"/>
-    <w:lsdException w:name="Medium Grid 3 Accent 1" w:semiHidden="0" w:uiPriority="69" w:unhideWhenUsed="0"/>
-    <w:lsdException w:name="Dark List Accent 1" w:semiHidden="0" w:uiPriority="70" w:unhideWhenUsed="0"/>
-    <w:lsdException w:name="Colorful Shading Accent 1" w:semiHidden="0" w:uiPriority="71" w:unhideWhenUsed="0"/>
-    <w:lsdException w:name="Colorful List Accent 1" w:semiHidden="0" w:uiPriority="72" w:unhideWhenUsed="0"/>
-    <w:lsdException w:name="Colorful Grid Accent 1" w:semiHidden="0" w:uiPriority="73" w:unhideWhenUsed="0"/>
-    <w:lsdException w:name="Light Shading Accent 2" w:semiHidden="0" w:uiPriority="60" w:unhideWhenUsed="0"/>
-    <w:lsdException w:name="Light List Accent 2" w:semiHidden="0" w:uiPriority="61" w:unhideWhenUsed="0"/>
-    <w:lsdException w:name="Light Grid Accent 2" w:semiHidden="0" w:uiPriority="62" w:unhideWhenUsed="0"/>
-    <w:lsdException w:name="Medium Shading 1 Accent 2" w:semiHidden="0" w:uiPriority="63" w:unhideWhenUsed="0"/>
-    <w:lsdException w:name="Medium Shading 2 Accent 2" w:semiHidden="0" w:uiPriority="64" w:unhideWhenUsed="0"/>
-    <w:lsdException w:name="Medium List 1 Accent 2" w:semiHidden="0" w:uiPriority="65" w:unhideWhenUsed="0"/>
-    <w:lsdException w:name="Medium List 2 Accent 2" w:semiHidden="0" w:uiPriority="66" w:unhideWhenUsed="0"/>
-    <w:lsdException w:name="Medium Grid 1 Accent 2" w:semiHidden="0" w:uiPriority="67" w:unhideWhenUsed="0"/>
-    <w:lsdException w:name="Medium Grid 2 Accent 2" w:semiHidden="0" w:uiPriority="68" w:unhideWhenUsed="0"/>
-    <w:lsdException w:name="Medium Grid 3 Accent 2" w:semiHidden="0" w:uiPriority="69" w:unhideWhenUsed="0"/>
-    <w:lsdException w:name="Dark List Accent 2" w:semiHidden="0" w:uiPriority="70" w:unhideWhenUsed="0"/>
-    <w:lsdException w:name="Colorful Shading Accent 2" w:semiHidden="0" w:uiPriority="71" w:unhideWhenUsed="0"/>
-    <w:lsdException w:name="Colorful List Accent 2" w:semiHidden="0" w:uiPriority="72" w:unhideWhenUsed="0"/>
-    <w:lsdException w:name="Colorful Grid Accent 2" w:semiHidden="0" w:uiPriority="73" w:unhideWhenUsed="0"/>
-    <w:lsdException w:name="Light Shading Accent 3" w:semiHidden="0" w:uiPriority="60" w:unhideWhenUsed="0"/>
-    <w:lsdException w:name="Light List Accent 3" w:semiHidden="0" w:uiPriority="61" w:unhideWhenUsed="0"/>
-    <w:lsdException w:name="Light Grid Accent 3" w:semiHidden="0" w:uiPriority="62" w:unhideWhenUsed="0"/>
-    <w:lsdException w:name="Medium Shading 1 Accent 3" w:semiHidden="0" w:uiPriority="63" w:unhideWhenUsed="0"/>
-    <w:lsdException w:name="Medium Shading 2 Accent 3" w:semiHidden="0" w:uiPriority="64" w:unhideWhenUsed="0"/>
-    <w:lsdException w:name="Medium List 1 Accent 3" w:semiHidden="0" w:uiPriority="65" w:unhideWhenUsed="0"/>
-    <w:lsdException w:name="Medium List 2 Accent 3" w:semiHidden="0" w:uiPriority="66" w:unhideWhenUsed="0"/>
-    <w:lsdException w:name="Medium Grid 1 Accent 3" w:semiHidden="0" w:uiPriority="67" w:unhideWhenUsed="0"/>
-    <w:lsdException w:name="Medium Grid 2 Accent 3" w:semiHidden="0" w:uiPriority="68" w:unhideWhenUsed="0"/>
-    <w:lsdException w:name="Medium Grid 3 Accent 3" w:semiHidden="0" w:uiPriority="69" w:unhideWhenUsed="0"/>
-    <w:lsdException w:name="Dark List Accent 3" w:semiHidden="0" w:uiPriority="70" w:unhideWhenUsed="0"/>
-    <w:lsdException w:name="Colorful Shading Accent 3" w:semiHidden="0" w:uiPriority="71" w:unhideWhenUsed="0"/>
-    <w:lsdException w:name="Colorful List Accent 3" w:semiHidden="0" w:uiPriority="72" w:unhideWhenUsed="0"/>
-    <w:lsdException w:name="Colorful Grid Accent 3" w:semiHidden="0" w:uiPriority="73" w:unhideWhenUsed="0"/>
-    <w:lsdException w:name="Light Shading Accent 4" w:semiHidden="0" w:uiPriority="60" w:unhideWhenUsed="0"/>
-    <w:lsdException w:name="Light List Accent 4" w:semiHidden="0" w:uiPriority="61" w:unhideWhenUsed="0"/>
-    <w:lsdException w:name="Light Grid Accent 4" w:semiHidden="0" w:uiPriority="62" w:unhideWhenUsed="0"/>
-    <w:lsdException w:name="Medium Shading 1 Accent 4" w:semiHidden="0" w:uiPriority="63" w:unhideWhenUsed="0"/>
-    <w:lsdException w:name="Medium Shading 2 Accent 4" w:semiHidden="0" w:uiPriority="64" w:unhideWhenUsed="0"/>
-    <w:lsdException w:name="Medium List 1 Accent 4" w:semiHidden="0" w:uiPriority="65" w:unhideWhenUsed="0"/>
-    <w:lsdException w:name="Medium List 2 Accent 4" w:semiHidden="0" w:uiPriority="66" w:unhideWhenUsed="0"/>
-    <w:lsdException w:name="Medium Grid 1 Accent 4" w:semiHidden="0" w:uiPriority="67" w:unhideWhenUsed="0"/>
-    <w:lsdException w:name="Medium Grid 2 Accent 4" w:semiHidden="0" w:uiPriority="68" w:unhideWhenUsed="0"/>
-    <w:lsdException w:name="Medium Grid 3 Accent 4" w:semiHidden="0" w:uiPriority="69" w:unhideWhenUsed="0"/>
-    <w:lsdException w:name="Dark List Accent 4" w:semiHidden="0" w:uiPriority="70" w:unhideWhenUsed="0"/>
-    <w:lsdException w:name="Colorful Shading Accent 4" w:semiHidden="0" w:uiPriority="71" w:unhideWhenUsed="0"/>
-    <w:lsdException w:name="Colorful List Accent 4" w:semiHidden="0" w:uiPriority="72" w:unhideWhenUsed="0"/>
-    <w:lsdException w:name="Colorful Grid Accent 4" w:semiHidden="0" w:uiPriority="73" w:unhideWhenUsed="0"/>
-    <w:lsdException w:name="Light Shading Accent 5" w:semiHidden="0" w:uiPriority="60" w:unhideWhenUsed="0"/>
-    <w:lsdException w:name="Light List Accent 5" w:semiHidden="0" w:uiPriority="61" w:unhideWhenUsed="0"/>
-    <w:lsdException w:name="Light Grid Accent 5" w:semiHidden="0" w:uiPriority="62" w:unhideWhenUsed="0"/>
-    <w:lsdException w:name="Medium Shading 1 Accent 5" w:semiHidden="0" w:uiPriority="63" w:unhideWhenUsed="0"/>
-    <w:lsdException w:name="Medium Shading 2 Accent 5" w:semiHidden="0" w:uiPriority="64" w:unhideWhenUsed="0"/>
-    <w:lsdException w:name="Medium List 1 Accent 5" w:semiHidden="0" w:uiPriority="65" w:unhideWhenUsed="0"/>
-    <w:lsdException w:name="Medium List 2 Accent 5" w:semiHidden="0" w:uiPriority="66" w:unhideWhenUsed="0"/>
-    <w:lsdException w:name="Medium Grid 1 Accent 5" w:semiHidden="0" w:uiPriority="67" w:unhideWhenUsed="0"/>
-    <w:lsdException w:name="Medium Grid 2 Accent 5" w:semiHidden="0" w:uiPriority="68" w:unhideWhenUsed="0"/>
-    <w:lsdException w:name="Medium Grid 3 Accent 5" w:semiHidden="0" w:uiPriority="69" w:unhideWhenUsed="0"/>
-    <w:lsdException w:name="Dark List Accent 5" w:semiHidden="0" w:uiPriority="70" w:unhideWhenUsed="0"/>
-    <w:lsdException w:name="Colorful Shading Accent 5" w:semiHidden="0" w:uiPriority="71" w:unhideWhenUsed="0"/>
-    <w:lsdException w:name="Colorful List Accent 5" w:semiHidden="0" w:uiPriority="72" w:unhideWhenUsed="0"/>
-    <w:lsdException w:name="Colorful Grid Accent 5" w:semiHidden="0" w:uiPriority="73" w:unhideWhenUsed="0"/>
-    <w:lsdException w:name="Light Shading Accent 6" w:semiHidden="0" w:uiPriority="60" w:unhideWhenUsed="0"/>
-    <w:lsdException w:name="Light List Accent 6" w:semiHidden="0" w:uiPriority="61" w:unhideWhenUsed="0"/>
-    <w:lsdException w:name="Light Grid Accent 6" w:semiHidden="0" w:uiPriority="62" w:unhideWhenUsed="0"/>
-    <w:lsdException w:name="Medium Shading 1 Accent 6" w:semiHidden="0" w:uiPriority="63" w:unhideWhenUsed="0"/>
-    <w:lsdException w:name="Medium Shading 2 Accent 6" w:semiHidden="0" w:uiPriority="64" w:unhideWhenUsed="0"/>
-    <w:lsdException w:name="Medium List 1 Accent 6" w:semiHidden="0" w:uiPriority="65" w:unhideWhenUsed="0"/>
-    <w:lsdException w:name="Medium List 2 Accent 6" w:semiHidden="0" w:uiPriority="66" w:unhideWhenUsed="0"/>
-    <w:lsdException w:name="Medium Grid 1 Accent 6" w:semiHidden="0" w:uiPriority="67" w:unhideWhenUsed="0"/>
-    <w:lsdException w:name="Medium Grid 2 Accent 6" w:semiHidden="0" w:uiPriority="68" w:unhideWhenUsed="0"/>
-    <w:lsdException w:name="Medium Grid 3 Accent 6" w:semiHidden="0" w:uiPriority="69" w:unhideWhenUsed="0"/>
-    <w:lsdException w:name="Dark List Accent 6" w:semiHidden="0" w:uiPriority="70" w:unhideWhenUsed="0"/>
-    <w:lsdException w:name="Colorful Shading Accent 6" w:semiHidden="0" w:uiPriority="71" w:unhideWhenUsed="0"/>
-    <w:lsdException w:name="Colorful List Accent 6" w:semiHidden="0" w:uiPriority="72" w:unhideWhenUsed="0"/>
-    <w:lsdException w:name="Colorful Grid Accent 6" w:semiHidden="0" w:uiPriority="73" w:unhideWhenUsed="0"/>
-    <w:lsdException w:name="Subtle Emphasis" w:semiHidden="0" w:uiPriority="19" w:unhideWhenUsed="0" w:qFormat="1"/>
-    <w:lsdException w:name="Intense Emphasis" w:semiHidden="0" w:uiPriority="21" w:unhideWhenUsed="0" w:qFormat="1"/>
-    <w:lsdException w:name="Subtle Reference" w:semiHidden="0" w:uiPriority="31" w:unhideWhenUsed="0" w:qFormat="1"/>
-    <w:lsdException w:name="Intense Reference" w:semiHidden="0" w:uiPriority="32" w:unhideWhenUsed="0" w:qFormat="1"/>
-    <w:lsdException w:name="Book Title" w:semiHidden="0" w:uiPriority="33" w:unhideWhenUsed="0" w:qFormat="1"/>
-    <w:lsdException w:name="Bibliography" w:uiPriority="37"/>
-    <w:lsdException w:name="TOC Heading" w:uiPriority="39" w:qFormat="1"/>
+  <w:latentStyles w:defLockedState="0" w:defUIPriority="99" w:defSemiHidden="0" w:defUnhideWhenUsed="0" w:defQFormat="0" w:count="371">
+    <w:lsdException w:name="Normal" w:uiPriority="0" w:qFormat="1"/>
+    <w:lsdException w:name="heading 1" w:uiPriority="9" w:qFormat="1"/>
+    <w:lsdException w:name="heading 2" w:semiHidden="1" w:uiPriority="9" w:unhideWhenUsed="1" w:qFormat="1"/>
+    <w:lsdException w:name="heading 3" w:semiHidden="1" w:uiPriority="9" w:unhideWhenUsed="1" w:qFormat="1"/>
+    <w:lsdException w:name="heading 4" w:semiHidden="1" w:uiPriority="9" w:unhideWhenUsed="1" w:qFormat="1"/>
+    <w:lsdException w:name="heading 5" w:semiHidden="1" w:uiPriority="9" w:unhideWhenUsed="1" w:qFormat="1"/>
+    <w:lsdException w:name="heading 6" w:semiHidden="1" w:uiPriority="9" w:unhideWhenUsed="1" w:qFormat="1"/>
+    <w:lsdException w:name="heading 7" w:semiHidden="1" w:uiPriority="9" w:unhideWhenUsed="1" w:qFormat="1"/>
+    <w:lsdException w:name="heading 8" w:semiHidden="1" w:uiPriority="9" w:unhideWhenUsed="1" w:qFormat="1"/>
+    <w:lsdException w:name="heading 9" w:semiHidden="1" w:uiPriority="9" w:unhideWhenUsed="1" w:qFormat="1"/>
+    <w:lsdException w:name="index 1" w:semiHidden="1" w:unhideWhenUsed="1"/>
+    <w:lsdException w:name="index 2" w:semiHidden="1" w:unhideWhenUsed="1"/>
+    <w:lsdException w:name="index 3" w:semiHidden="1" w:unhideWhenUsed="1"/>
+    <w:lsdException w:name="index 4" w:semiHidden="1" w:unhideWhenUsed="1"/>
+    <w:lsdException w:name="index 5" w:semiHidden="1" w:unhideWhenUsed="1"/>
+    <w:lsdException w:name="index 6" w:semiHidden="1" w:unhideWhenUsed="1"/>
+    <w:lsdException w:name="index 7" w:semiHidden="1" w:unhideWhenUsed="1"/>
+    <w:lsdException w:name="index 8" w:semiHidden="1" w:unhideWhenUsed="1"/>
+    <w:lsdException w:name="index 9" w:semiHidden="1" w:unhideWhenUsed="1"/>
+    <w:lsdException w:name="toc 1" w:semiHidden="1" w:uiPriority="39" w:unhideWhenUsed="1"/>
+    <w:lsdException w:name="toc 2" w:semiHidden="1" w:uiPriority="39" w:unhideWhenUsed="1"/>
+    <w:lsdException w:name="toc 3" w:semiHidden="1" w:uiPriority="39" w:unhideWhenUsed="1"/>
+    <w:lsdException w:name="toc 4" w:semiHidden="1" w:uiPriority="39" w:unhideWhenUsed="1"/>
+    <w:lsdException w:name="toc 5" w:semiHidden="1" w:uiPriority="39" w:unhideWhenUsed="1"/>
+    <w:lsdException w:name="toc 6" w:semiHidden="1" w:uiPriority="39" w:unhideWhenUsed="1"/>
+    <w:lsdException w:name="toc 7" w:semiHidden="1" w:uiPriority="39" w:unhideWhenUsed="1"/>
+    <w:lsdException w:name="toc 8" w:semiHidden="1" w:uiPriority="39" w:unhideWhenUsed="1"/>
+    <w:lsdException w:name="toc 9" w:semiHidden="1" w:uiPriority="39" w:unhideWhenUsed="1"/>
+    <w:lsdException w:name="Normal Indent" w:semiHidden="1" w:unhideWhenUsed="1"/>
+    <w:lsdException w:name="footnote text" w:semiHidden="1" w:unhideWhenUsed="1"/>
+    <w:lsdException w:name="annotation text" w:semiHidden="1" w:unhideWhenUsed="1"/>
+    <w:lsdException w:name="header" w:semiHidden="1" w:unhideWhenUsed="1"/>
+    <w:lsdException w:name="footer" w:semiHidden="1" w:unhideWhenUsed="1"/>
+    <w:lsdException w:name="index heading" w:semiHidden="1" w:unhideWhenUsed="1"/>
+    <w:lsdException w:name="caption" w:semiHidden="1" w:uiPriority="35" w:unhideWhenUsed="1" w:qFormat="1"/>
+    <w:lsdException w:name="table of figures" w:semiHidden="1" w:unhideWhenUsed="1"/>
+    <w:lsdException w:name="envelope address" w:semiHidden="1" w:unhideWhenUsed="1"/>
+    <w:lsdException w:name="envelope return" w:semiHidden="1" w:unhideWhenUsed="1"/>
+    <w:lsdException w:name="footnote reference" w:semiHidden="1" w:unhideWhenUsed="1"/>
+    <w:lsdException w:name="annotation reference" w:semiHidden="1" w:unhideWhenUsed="1"/>
+    <w:lsdException w:name="line number" w:semiHidden="1" w:unhideWhenUsed="1"/>
+    <w:lsdException w:name="page number" w:semiHidden="1" w:unhideWhenUsed="1"/>
+    <w:lsdException w:name="endnote reference" w:semiHidden="1" w:unhideWhenUsed="1"/>
+    <w:lsdException w:name="endnote text" w:semiHidden="1" w:unhideWhenUsed="1"/>
+    <w:lsdException w:name="table of authorities" w:semiHidden="1" w:unhideWhenUsed="1"/>
+    <w:lsdException w:name="macro" w:semiHidden="1" w:unhideWhenUsed="1"/>
+    <w:lsdException w:name="toa heading" w:semiHidden="1" w:unhideWhenUsed="1"/>
+    <w:lsdException w:name="List" w:semiHidden="1" w:unhideWhenUsed="1"/>
+    <w:lsdException w:name="List Bullet" w:semiHidden="1" w:unhideWhenUsed="1"/>
+    <w:lsdException w:name="List Number" w:semiHidden="1" w:unhideWhenUsed="1"/>
+    <w:lsdException w:name="List 2" w:semiHidden="1" w:unhideWhenUsed="1"/>
+    <w:lsdException w:name="List 3" w:semiHidden="1" w:unhideWhenUsed="1"/>
+    <w:lsdException w:name="List 4" w:semiHidden="1" w:unhideWhenUsed="1"/>
+    <w:lsdException w:name="List 5" w:semiHidden="1" w:unhideWhenUsed="1"/>
+    <w:lsdException w:name="List Bullet 2" w:semiHidden="1" w:unhideWhenUsed="1"/>
+    <w:lsdException w:name="List Bullet 3" w:semiHidden="1" w:unhideWhenUsed="1"/>
+    <w:lsdException w:name="List Bullet 4" w:semiHidden="1" w:unhideWhenUsed="1"/>
+    <w:lsdException w:name="List Bullet 5" w:semiHidden="1" w:unhideWhenUsed="1"/>
+    <w:lsdException w:name="List Number 2" w:semiHidden="1" w:unhideWhenUsed="1"/>
+    <w:lsdException w:name="List Number 3" w:semiHidden="1" w:unhideWhenUsed="1"/>
+    <w:lsdException w:name="List Number 4" w:semiHidden="1" w:unhideWhenUsed="1"/>
+    <w:lsdException w:name="List Number 5" w:semiHidden="1" w:unhideWhenUsed="1"/>
+    <w:lsdException w:name="Title" w:uiPriority="10" w:qFormat="1"/>
+    <w:lsdException w:name="Closing" w:semiHidden="1" w:unhideWhenUsed="1"/>
+    <w:lsdException w:name="Signature" w:semiHidden="1" w:unhideWhenUsed="1"/>
+    <w:lsdException w:name="Default Paragraph Font" w:semiHidden="1" w:uiPriority="1" w:unhideWhenUsed="1"/>
+    <w:lsdException w:name="Body Text" w:semiHidden="1" w:unhideWhenUsed="1"/>
+    <w:lsdException w:name="Body Text Indent" w:semiHidden="1" w:unhideWhenUsed="1"/>
+    <w:lsdException w:name="List Continue" w:semiHidden="1" w:unhideWhenUsed="1"/>
+    <w:lsdException w:name="List Continue 2" w:semiHidden="1" w:unhideWhenUsed="1"/>
+    <w:lsdException w:name="List Continue 3" w:semiHidden="1" w:unhideWhenUsed="1"/>
+    <w:lsdException w:name="List Continue 4" w:semiHidden="1" w:unhideWhenUsed="1"/>
+    <w:lsdException w:name="List Continue 5" w:semiHidden="1" w:unhideWhenUsed="1"/>
+    <w:lsdException w:name="Message Header" w:semiHidden="1" w:unhideWhenUsed="1"/>
+    <w:lsdException w:name="Subtitle" w:uiPriority="11" w:qFormat="1"/>
+    <w:lsdException w:name="Salutation" w:semiHidden="1" w:unhideWhenUsed="1"/>
+    <w:lsdException w:name="Date" w:semiHidden="1" w:unhideWhenUsed="1"/>
+    <w:lsdException w:name="Body Text First Indent" w:semiHidden="1" w:unhideWhenUsed="1"/>
+    <w:lsdException w:name="Body Text First Indent 2" w:semiHidden="1" w:unhideWhenUsed="1"/>
+    <w:lsdException w:name="Note Heading" w:semiHidden="1" w:unhideWhenUsed="1"/>
+    <w:lsdException w:name="Body Text 2" w:semiHidden="1" w:unhideWhenUsed="1"/>
+    <w:lsdException w:name="Body Text 3" w:semiHidden="1" w:unhideWhenUsed="1"/>
+    <w:lsdException w:name="Body Text Indent 2" w:semiHidden="1" w:unhideWhenUsed="1"/>
+    <w:lsdException w:name="Body Text Indent 3" w:semiHidden="1" w:unhideWhenUsed="1"/>
+    <w:lsdException w:name="Block Text" w:semiHidden="1" w:unhideWhenUsed="1"/>
+    <w:lsdException w:name="Hyperlink" w:semiHidden="1" w:unhideWhenUsed="1"/>
+    <w:lsdException w:name="FollowedHyperlink" w:semiHidden="1" w:unhideWhenUsed="1"/>
+    <w:lsdException w:name="Strong" w:uiPriority="22" w:qFormat="1"/>
+    <w:lsdException w:name="Emphasis" w:uiPriority="20" w:qFormat="1"/>
+    <w:lsdException w:name="Document Map" w:semiHidden="1" w:unhideWhenUsed="1"/>
+    <w:lsdException w:name="Plain Text" w:semiHidden="1" w:unhideWhenUsed="1"/>
+    <w:lsdException w:name="E-mail Signature" w:semiHidden="1" w:unhideWhenUsed="1"/>
+    <w:lsdException w:name="HTML Top of Form" w:semiHidden="1" w:unhideWhenUsed="1"/>
+    <w:lsdException w:name="HTML Bottom of Form" w:semiHidden="1" w:unhideWhenUsed="1"/>
+    <w:lsdException w:name="Normal (Web)" w:semiHidden="1" w:unhideWhenUsed="1"/>
+    <w:lsdException w:name="HTML Acronym" w:semiHidden="1" w:unhideWhenUsed="1"/>
+    <w:lsdException w:name="HTML Address" w:semiHidden="1" w:unhideWhenUsed="1"/>
+    <w:lsdException w:name="HTML Cite" w:semiHidden="1" w:unhideWhenUsed="1"/>
+    <w:lsdException w:name="HTML Code" w:semiHidden="1" w:unhideWhenUsed="1"/>
+    <w:lsdException w:name="HTML Definition" w:semiHidden="1" w:unhideWhenUsed="1"/>
+    <w:lsdException w:name="HTML Keyboard" w:semiHidden="1" w:unhideWhenUsed="1"/>
+    <w:lsdException w:name="HTML Preformatted" w:semiHidden="1" w:unhideWhenUsed="1"/>
+    <w:lsdException w:name="HTML Sample" w:semiHidden="1" w:unhideWhenUsed="1"/>
+    <w:lsdException w:name="HTML Typewriter" w:semiHidden="1" w:unhideWhenUsed="1"/>
+    <w:lsdException w:name="HTML Variable" w:semiHidden="1" w:unhideWhenUsed="1"/>
+    <w:lsdException w:name="Normal Table" w:semiHidden="1" w:unhideWhenUsed="1"/>
+    <w:lsdException w:name="annotation subject" w:semiHidden="1" w:unhideWhenUsed="1"/>
+    <w:lsdException w:name="No List" w:semiHidden="1" w:unhideWhenUsed="1"/>
+    <w:lsdException w:name="Outline List 1" w:semiHidden="1" w:unhideWhenUsed="1"/>
+    <w:lsdException w:name="Outline List 2" w:semiHidden="1" w:unhideWhenUsed="1"/>
+    <w:lsdException w:name="Outline List 3" w:semiHidden="1" w:unhideWhenUsed="1"/>
+    <w:lsdException w:name="Table Simple 1" w:semiHidden="1" w:unhideWhenUsed="1"/>
+    <w:lsdException w:name="Table Simple 2" w:semiHidden="1" w:unhideWhenUsed="1"/>
+    <w:lsdException w:name="Table Simple 3" w:semiHidden="1" w:unhideWhenUsed="1"/>
+    <w:lsdException w:name="Table Classic 1" w:semiHidden="1" w:unhideWhenUsed="1"/>
+    <w:lsdException w:name="Table Classic 2" w:semiHidden="1" w:unhideWhenUsed="1"/>
+    <w:lsdException w:name="Table Classic 3" w:semiHidden="1" w:unhideWhenUsed="1"/>
+    <w:lsdException w:name="Table Classic 4" w:semiHidden="1" w:unhideWhenUsed="1"/>
+    <w:lsdException w:name="Table Colorful 1" w:semiHidden="1" w:unhideWhenUsed="1"/>
+    <w:lsdException w:name="Table Colorful 2" w:semiHidden="1" w:unhideWhenUsed="1"/>
+    <w:lsdException w:name="Table Colorful 3" w:semiHidden="1" w:unhideWhenUsed="1"/>
+    <w:lsdException w:name="Table Columns 1" w:semiHidden="1" w:unhideWhenUsed="1"/>
+    <w:lsdException w:name="Table Columns 2" w:semiHidden="1" w:unhideWhenUsed="1"/>
+    <w:lsdException w:name="Table Columns 3" w:semiHidden="1" w:unhideWhenUsed="1"/>
+    <w:lsdException w:name="Table Columns 4" w:semiHidden="1" w:unhideWhenUsed="1"/>
+    <w:lsdException w:name="Table Columns 5" w:semiHidden="1" w:unhideWhenUsed="1"/>
+    <w:lsdException w:name="Table Grid 1" w:semiHidden="1" w:unhideWhenUsed="1"/>
+    <w:lsdException w:name="Table Grid 2" w:semiHidden="1" w:unhideWhenUsed="1"/>
+    <w:lsdException w:name="Table Grid 3" w:semiHidden="1" w:unhideWhenUsed="1"/>
+    <w:lsdException w:name="Table Grid 4" w:semiHidden="1" w:unhideWhenUsed="1"/>
+    <w:lsdException w:name="Table Grid 5" w:semiHidden="1" w:unhideWhenUsed="1"/>
+    <w:lsdException w:name="Table Grid 6" w:semiHidden="1" w:unhideWhenUsed="1"/>
+    <w:lsdException w:name="Table Grid 7" w:semiHidden="1" w:unhideWhenUsed="1"/>
+    <w:lsdException w:name="Table Grid 8" w:semiHidden="1" w:unhideWhenUsed="1"/>
+    <w:lsdException w:name="Table List 1" w:semiHidden="1" w:unhideWhenUsed="1"/>
+    <w:lsdException w:name="Table List 2" w:semiHidden="1" w:unhideWhenUsed="1"/>
+    <w:lsdException w:name="Table List 3" w:semiHidden="1" w:unhideWhenUsed="1"/>
+    <w:lsdException w:name="Table List 4" w:semiHidden="1" w:unhideWhenUsed="1"/>
+    <w:lsdException w:name="Table List 5" w:semiHidden="1" w:unhideWhenUsed="1"/>
+    <w:lsdException w:name="Table List 6" w:semiHidden="1" w:unhideWhenUsed="1"/>
+    <w:lsdException w:name="Table List 7" w:semiHidden="1" w:unhideWhenUsed="1"/>
+    <w:lsdException w:name="Table List 8" w:semiHidden="1" w:unhideWhenUsed="1"/>
+    <w:lsdException w:name="Table 3D effects 1" w:semiHidden="1" w:unhideWhenUsed="1"/>
+    <w:lsdException w:name="Table 3D effects 2" w:semiHidden="1" w:unhideWhenUsed="1"/>
+    <w:lsdException w:name="Table 3D effects 3" w:semiHidden="1" w:unhideWhenUsed="1"/>
+    <w:lsdException w:name="Table Contemporary" w:semiHidden="1" w:unhideWhenUsed="1"/>
+    <w:lsdException w:name="Table Elegant" w:semiHidden="1" w:unhideWhenUsed="1"/>
+    <w:lsdException w:name="Table Professional" w:semiHidden="1" w:unhideWhenUsed="1"/>
+    <w:lsdException w:name="Table Subtle 1" w:semiHidden="1" w:unhideWhenUsed="1"/>
+    <w:lsdException w:name="Table Subtle 2" w:semiHidden="1" w:unhideWhenUsed="1"/>
+    <w:lsdException w:name="Table Web 1" w:semiHidden="1" w:unhideWhenUsed="1"/>
+    <w:lsdException w:name="Table Web 2" w:semiHidden="1" w:unhideWhenUsed="1"/>
+    <w:lsdException w:name="Table Web 3" w:semiHidden="1" w:unhideWhenUsed="1"/>
+    <w:lsdException w:name="Balloon Text" w:semiHidden="1" w:unhideWhenUsed="1"/>
+    <w:lsdException w:name="Table Grid" w:uiPriority="59"/>
+    <w:lsdException w:name="Table Theme" w:semiHidden="1" w:unhideWhenUsed="1"/>
+    <w:lsdException w:name="Placeholder Text" w:semiHidden="1"/>
+    <w:lsdException w:name="No Spacing" w:uiPriority="1" w:qFormat="1"/>
+    <w:lsdException w:name="Light Shading" w:uiPriority="60"/>
+    <w:lsdException w:name="Light List" w:uiPriority="61"/>
+    <w:lsdException w:name="Light Grid" w:uiPriority="62"/>
+    <w:lsdException w:name="Medium Shading 1" w:uiPriority="63"/>
+    <w:lsdException w:name="Medium Shading 2" w:uiPriority="64"/>
+    <w:lsdException w:name="Medium List 1" w:uiPriority="65"/>
+    <w:lsdException w:name="Medium List 2" w:uiPriority="66"/>
+    <w:lsdException w:name="Medium Grid 1" w:uiPriority="67"/>
+    <w:lsdException w:name="Medium Grid 2" w:uiPriority="68"/>
+    <w:lsdException w:name="Medium Grid 3" w:uiPriority="69"/>
+    <w:lsdException w:name="Dark List" w:uiPriority="70"/>
+    <w:lsdException w:name="Colorful Shading" w:uiPriority="71"/>
+    <w:lsdException w:name="Colorful List" w:uiPriority="72"/>
+    <w:lsdException w:name="Colorful Grid" w:uiPriority="73"/>
+    <w:lsdException w:name="Light Shading Accent 1" w:uiPriority="60"/>
+    <w:lsdException w:name="Light List Accent 1" w:uiPriority="61"/>
+    <w:lsdException w:name="Light Grid Accent 1" w:uiPriority="62"/>
+    <w:lsdException w:name="Medium Shading 1 Accent 1" w:uiPriority="63"/>
+    <w:lsdException w:name="Medium Shading 2 Accent 1" w:uiPriority="64"/>
+    <w:lsdException w:name="Medium List 1 Accent 1" w:uiPriority="65"/>
+    <w:lsdException w:name="Revision" w:semiHidden="1"/>
+    <w:lsdException w:name="List Paragraph" w:uiPriority="34" w:qFormat="1"/>
+    <w:lsdException w:name="Quote" w:uiPriority="29" w:qFormat="1"/>
+    <w:lsdException w:name="Intense Quote" w:uiPriority="30" w:qFormat="1"/>
+    <w:lsdException w:name="Medium List 2 Accent 1" w:uiPriority="66"/>
+    <w:lsdException w:name="Medium Grid 1 Accent 1" w:uiPriority="67"/>
+    <w:lsdException w:name="Medium Grid 2 Accent 1" w:uiPriority="68"/>
+    <w:lsdException w:name="Medium Grid 3 Accent 1" w:uiPriority="69"/>
+    <w:lsdException w:name="Dark List Accent 1" w:uiPriority="70"/>
+    <w:lsdException w:name="Colorful Shading Accent 1" w:uiPriority="71"/>
+    <w:lsdException w:name="Colorful List Accent 1" w:uiPriority="72"/>
+    <w:lsdException w:name="Colorful Grid Accent 1" w:uiPriority="73"/>
+    <w:lsdException w:name="Light Shading Accent 2" w:uiPriority="60"/>
+    <w:lsdException w:name="Light List Accent 2" w:uiPriority="61"/>
+    <w:lsdException w:name="Light Grid Accent 2" w:uiPriority="62"/>
+    <w:lsdException w:name="Medium Shading 1 Accent 2" w:uiPriority="63"/>
+    <w:lsdException w:name="Medium Shading 2 Accent 2" w:uiPriority="64"/>
+    <w:lsdException w:name="Medium List 1 Accent 2" w:uiPriority="65"/>
+    <w:lsdException w:name="Medium List 2 Accent 2" w:uiPriority="66"/>
+    <w:lsdException w:name="Medium Grid 1 Accent 2" w:uiPriority="67"/>
+    <w:lsdException w:name="Medium Grid 2 Accent 2" w:uiPriority="68"/>
+    <w:lsdException w:name="Medium Grid 3 Accent 2" w:uiPriority="69"/>
+    <w:lsdException w:name="Dark List Accent 2" w:uiPriority="70"/>
+    <w:lsdException w:name="Colorful Shading Accent 2" w:uiPriority="71"/>
+    <w:lsdException w:name="Colorful List Accent 2" w:uiPriority="72"/>
+    <w:lsdException w:name="Colorful Grid Accent 2" w:uiPriority="73"/>
+    <w:lsdException w:name="Light Shading Accent 3" w:uiPriority="60"/>
+    <w:lsdException w:name="Light List Accent 3" w:uiPriority="61"/>
+    <w:lsdException w:name="Light Grid Accent 3" w:uiPriority="62"/>
+    <w:lsdException w:name="Medium Shading 1 Accent 3" w:uiPriority="63"/>
+    <w:lsdException w:name="Medium Shading 2 Accent 3" w:uiPriority="64"/>
+    <w:lsdException w:name="Medium List 1 Accent 3" w:uiPriority="65"/>
+    <w:lsdException w:name="Medium List 2 Accent 3" w:uiPriority="66"/>
+    <w:lsdException w:name="Medium Grid 1 Accent 3" w:uiPriority="67"/>
+    <w:lsdException w:name="Medium Grid 2 Accent 3" w:uiPriority="68"/>
+    <w:lsdException w:name="Medium Grid 3 Accent 3" w:uiPriority="69"/>
+    <w:lsdException w:name="Dark List Accent 3" w:uiPriority="70"/>
+    <w:lsdException w:name="Colorful Shading Accent 3" w:uiPriority="71"/>
+    <w:lsdException w:name="Colorful List Accent 3" w:uiPriority="72"/>
+    <w:lsdException w:name="Colorful Grid Accent 3" w:uiPriority="73"/>
+    <w:lsdException w:name="Light Shading Accent 4" w:uiPriority="60"/>
+    <w:lsdException w:name="Light List Accent 4" w:uiPriority="61"/>
+    <w:lsdException w:name="Light Grid Accent 4" w:uiPriority="62"/>
+    <w:lsdException w:name="Medium Shading 1 Accent 4" w:uiPriority="63"/>
+    <w:lsdException w:name="Medium Shading 2 Accent 4" w:uiPriority="64"/>
+    <w:lsdException w:name="Medium List 1 Accent 4" w:uiPriority="65"/>
+    <w:lsdException w:name="Medium List 2 Accent 4" w:uiPriority="66"/>
+    <w:lsdException w:name="Medium Grid 1 Accent 4" w:uiPriority="67"/>
+    <w:lsdException w:name="Medium Grid 2 Accent 4" w:uiPriority="68"/>
+    <w:lsdException w:name="Medium Grid 3 Accent 4" w:uiPriority="69"/>
+    <w:lsdException w:name="Dark List Accent 4" w:uiPriority="70"/>
+    <w:lsdException w:name="Colorful Shading Accent 4" w:uiPriority="71"/>
+    <w:lsdException w:name="Colorful List Accent 4" w:uiPriority="72"/>
+    <w:lsdException w:name="Colorful Grid Accent 4" w:uiPriority="73"/>
+    <w:lsdException w:name="Light Shading Accent 5" w:uiPriority="60"/>
+    <w:lsdException w:name="Light List Accent 5" w:uiPriority="61"/>
+    <w:lsdException w:name="Light Grid Accent 5" w:uiPriority="62"/>
+    <w:lsdException w:name="Medium Shading 1 Accent 5" w:uiPriority="63"/>
+    <w:lsdException w:name="Medium Shading 2 Accent 5" w:uiPriority="64"/>
+    <w:lsdException w:name="Medium List 1 Accent 5" w:uiPriority="65"/>
+    <w:lsdException w:name="Medium List 2 Accent 5" w:uiPriority="66"/>
+    <w:lsdException w:name="Medium Grid 1 Accent 5" w:uiPriority="67"/>
+    <w:lsdException w:name="Medium Grid 2 Accent 5" w:uiPriority="68"/>
+    <w:lsdException w:name="Medium Grid 3 Accent 5" w:uiPriority="69"/>
+    <w:lsdException w:name="Dark List Accent 5" w:uiPriority="70"/>
+    <w:lsdException w:name="Colorful Shading Accent 5" w:uiPriority="71"/>
+    <w:lsdException w:name="Colorful List Accent 5" w:uiPriority="72"/>
+    <w:lsdException w:name="Colorful Grid Accent 5" w:uiPriority="73"/>
+    <w:lsdException w:name="Light Shading Accent 6" w:uiPriority="60"/>
+    <w:lsdException w:name="Light List Accent 6" w:uiPriority="61"/>
+    <w:lsdException w:name="Light Grid Accent 6" w:uiPriority="62"/>
+    <w:lsdException w:name="Medium Shading 1 Accent 6" w:uiPriority="63"/>
+    <w:lsdException w:name="Medium Shading 2 Accent 6" w:uiPriority="64"/>
+    <w:lsdException w:name="Medium List 1 Accent 6" w:uiPriority="65"/>
+    <w:lsdException w:name="Medium List 2 Accent 6" w:uiPriority="66"/>
+    <w:lsdException w:name="Medium Grid 1 Accent 6" w:uiPriority="67"/>
+    <w:lsdException w:name="Medium Grid 2 Accent 6" w:uiPriority="68"/>
+    <w:lsdException w:name="Medium Grid 3 Accent 6" w:uiPriority="69"/>
+    <w:lsdException w:name="Dark List Accent 6" w:uiPriority="70"/>
+    <w:lsdException w:name="Colorful Shading Accent 6" w:uiPriority="71"/>
+    <w:lsdException w:name="Colorful List Accent 6" w:uiPriority="72"/>
+    <w:lsdException w:name="Colorful Grid Accent 6" w:uiPriority="73"/>
+    <w:lsdException w:name="Subtle Emphasis" w:uiPriority="19" w:qFormat="1"/>
+    <w:lsdException w:name="Intense Emphasis" w:uiPriority="21" w:qFormat="1"/>
+    <w:lsdException w:name="Subtle Reference" w:uiPriority="31" w:qFormat="1"/>
+    <w:lsdException w:name="Intense Reference" w:uiPriority="32" w:qFormat="1"/>
+    <w:lsdException w:name="Book Title" w:uiPriority="33" w:qFormat="1"/>
+    <w:lsdException w:name="Bibliography" w:semiHidden="1" w:uiPriority="37" w:unhideWhenUsed="1"/>
+    <w:lsdException w:name="TOC Heading" w:semiHidden="1" w:uiPriority="39" w:unhideWhenUsed="1" w:qFormat="1"/>
+    <w:lsdException w:name="Plain Table 1" w:uiPriority="41"/>
+    <w:lsdException w:name="Plain Table 2" w:uiPriority="42"/>
+    <w:lsdException w:name="Plain Table 3" w:uiPriority="43"/>
+    <w:lsdException w:name="Plain Table 4" w:uiPriority="44"/>
+    <w:lsdException w:name="Plain Table 5" w:uiPriority="45"/>
+    <w:lsdException w:name="Grid Table Light" w:uiPriority="40"/>
+    <w:lsdException w:name="Grid Table 1 Light" w:uiPriority="46"/>
+    <w:lsdException w:name="Grid Table 2" w:uiPriority="47"/>
+    <w:lsdException w:name="Grid Table 3" w:uiPriority="48"/>
+    <w:lsdException w:name="Grid Table 4" w:uiPriority="49"/>
+    <w:lsdException w:name="Grid Table 5 Dark" w:uiPriority="50"/>
+    <w:lsdException w:name="Grid Table 6 Colorful" w:uiPriority="51"/>
+    <w:lsdException w:name="Grid Table 7 Colorful" w:uiPriority="52"/>
+    <w:lsdException w:name="Grid Table 1 Light Accent 1" w:uiPriority="46"/>
+    <w:lsdException w:name="Grid Table 2 Accent 1" w:uiPriority="47"/>
+    <w:lsdException w:name="Grid Table 3 Accent 1" w:uiPriority="48"/>
+    <w:lsdException w:name="Grid Table 4 Accent 1" w:uiPriority="49"/>
+    <w:lsdException w:name="Grid Table 5 Dark Accent 1" w:uiPriority="50"/>
+    <w:lsdException w:name="Grid Table 6 Colorful Accent 1" w:uiPriority="51"/>
+    <w:lsdException w:name="Grid Table 7 Colorful Accent 1" w:uiPriority="52"/>
+    <w:lsdException w:name="Grid Table 1 Light Accent 2" w:uiPriority="46"/>
+    <w:lsdException w:name="Grid Table 2 Accent 2" w:uiPriority="47"/>
+    <w:lsdException w:name="Grid Table 3 Accent 2" w:uiPriority="48"/>
+    <w:lsdException w:name="Grid Table 4 Accent 2" w:uiPriority="49"/>
+    <w:lsdException w:name="Grid Table 5 Dark Accent 2" w:uiPriority="50"/>
+    <w:lsdException w:name="Grid Table 6 Colorful Accent 2" w:uiPriority="51"/>
+    <w:lsdException w:name="Grid Table 7 Colorful Accent 2" w:uiPriority="52"/>
+    <w:lsdException w:name="Grid Table 1 Light Accent 3" w:uiPriority="46"/>
+    <w:lsdException w:name="Grid Table 2 Accent 3" w:uiPriority="47"/>
+    <w:lsdException w:name="Grid Table 3 Accent 3" w:uiPriority="48"/>
+    <w:lsdException w:name="Grid Table 4 Accent 3" w:uiPriority="49"/>
+    <w:lsdException w:name="Grid Table 5 Dark Accent 3" w:uiPriority="50"/>
+    <w:lsdException w:name="Grid Table 6 Colorful Accent 3" w:uiPriority="51"/>
+    <w:lsdException w:name="Grid Table 7 Colorful Accent 3" w:uiPriority="52"/>
+    <w:lsdException w:name="Grid Table 1 Light Accent 4" w:uiPriority="46"/>
+    <w:lsdException w:name="Grid Table 2 Accent 4" w:uiPriority="47"/>
+    <w:lsdException w:name="Grid Table 3 Accent 4" w:uiPriority="48"/>
+    <w:lsdException w:name="Grid Table 4 Accent 4" w:uiPriority="49"/>
+    <w:lsdException w:name="Grid Table 5 Dark Accent 4" w:uiPriority="50"/>
+    <w:lsdException w:name="Grid Table 6 Colorful Accent 4" w:uiPriority="51"/>
+    <w:lsdException w:name="Grid Table 7 Colorful Accent 4" w:uiPriority="52"/>
+    <w:lsdException w:name="Grid Table 1 Light Accent 5" w:uiPriority="46"/>
+    <w:lsdException w:name="Grid Table 2 Accent 5" w:uiPriority="47"/>
+    <w:lsdException w:name="Grid Table 3 Accent 5" w:uiPriority="48"/>
+    <w:lsdException w:name="Grid Table 4 Accent 5" w:uiPriority="49"/>
+    <w:lsdException w:name="Grid Table 5 Dark Accent 5" w:uiPriority="50"/>
+    <w:lsdException w:name="Grid Table 6 Colorful Accent 5" w:uiPriority="51"/>
+    <w:lsdException w:name="Grid Table 7 Colorful Accent 5" w:uiPriority="52"/>
+    <w:lsdException w:name="Grid Table 1 Light Accent 6" w:uiPriority="46"/>
+    <w:lsdException w:name="Grid Table 2 Accent 6" w:uiPriority="47"/>
+    <w:lsdException w:name="Grid Table 3 Accent 6" w:uiPriority="48"/>
+    <w:lsdException w:name="Grid Table 4 Accent 6" w:uiPriority="49"/>
+    <w:lsdException w:name="Grid Table 5 Dark Accent 6" w:uiPriority="50"/>
+    <w:lsdException w:name="Grid Table 6 Colorful Accent 6" w:uiPriority="51"/>
+    <w:lsdException w:name="Grid Table 7 Colorful Accent 6" w:uiPriority="52"/>
+    <w:lsdException w:name="List Table 1 Light" w:uiPriority="46"/>
+    <w:lsdException w:name="List Table 2" w:uiPriority="47"/>
+    <w:lsdException w:name="List Table 3" w:uiPriority="48"/>
+    <w:lsdException w:name="List Table 4" w:uiPriority="49"/>
+    <w:lsdException w:name="List Table 5 Dark" w:uiPriority="50"/>
+    <w:lsdException w:name="List Table 6 Colorful" w:uiPriority="51"/>
+    <w:lsdException w:name="List Table 7 Colorful" w:uiPriority="52"/>
+    <w:lsdException w:name="List Table 1 Light Accent 1" w:uiPriority="46"/>
+    <w:lsdException w:name="List Table 2 Accent 1" w:uiPriority="47"/>
+    <w:lsdException w:name="List Table 3 Accent 1" w:uiPriority="48"/>
+    <w:lsdException w:name="List Table 4 Accent 1" w:uiPriority="49"/>
+    <w:lsdException w:name="List Table 5 Dark Accent 1" w:uiPriority="50"/>
+    <w:lsdException w:name="List Table 6 Colorful Accent 1" w:uiPriority="51"/>
+    <w:lsdException w:name="List Table 7 Colorful Accent 1" w:uiPriority="52"/>
+    <w:lsdException w:name="List Table 1 Light Accent 2" w:uiPriority="46"/>
+    <w:lsdException w:name="List Table 2 Accent 2" w:uiPriority="47"/>
+    <w:lsdException w:name="List Table 3 Accent 2" w:uiPriority="48"/>
+    <w:lsdException w:name="List Table 4 Accent 2" w:uiPriority="49"/>
+    <w:lsdException w:name="List Table 5 Dark Accent 2" w:uiPriority="50"/>
+    <w:lsdException w:name="List Table 6 Colorful Accent 2" w:uiPriority="51"/>
+    <w:lsdException w:name="List Table 7 Colorful Accent 2" w:uiPriority="52"/>
+    <w:lsdException w:name="List Table 1 Light Accent 3" w:uiPriority="46"/>
+    <w:lsdException w:name="List Table 2 Accent 3" w:uiPriority="47"/>
+    <w:lsdException w:name="List Table 3 Accent 3" w:uiPriority="48"/>
+    <w:lsdException w:name="List Table 4 Accent 3" w:uiPriority="49"/>
+    <w:lsdException w:name="List Table 5 Dark Accent 3" w:uiPriority="50"/>
+    <w:lsdException w:name="List Table 6 Colorful Accent 3" w:uiPriority="51"/>
+    <w:lsdException w:name="List Table 7 Colorful Accent 3" w:uiPriority="52"/>
+    <w:lsdException w:name="List Table 1 Light Accent 4" w:uiPriority="46"/>
+    <w:lsdException w:name="List Table 2 Accent 4" w:uiPriority="47"/>
+    <w:lsdException w:name="List Table 3 Accent 4" w:uiPriority="48"/>
+    <w:lsdException w:name="List Table 4 Accent 4" w:uiPriority="49"/>
+    <w:lsdException w:name="List Table 5 Dark Accent 4" w:uiPriority="50"/>
+    <w:lsdException w:name="List Table 6 Colorful Accent 4" w:uiPriority="51"/>
+    <w:lsdException w:name="List Table 7 Colorful Accent 4" w:uiPriority="52"/>
+    <w:lsdException w:name="List Table 1 Light Accent 5" w:uiPriority="46"/>
+    <w:lsdException w:name="List Table 2 Accent 5" w:uiPriority="47"/>
+    <w:lsdException w:name="List Table 3 Accent 5" w:uiPriority="48"/>
+    <w:lsdException w:name="List Table 4 Accent 5" w:uiPriority="49"/>
+    <w:lsdException w:name="List Table 5 Dark Accent 5" w:uiPriority="50"/>
+    <w:lsdException w:name="List Table 6 Colorful Accent 5" w:uiPriority="51"/>
+    <w:lsdException w:name="List Table 7 Colorful Accent 5" w:uiPriority="52"/>
+    <w:lsdException w:name="List Table 1 Light Accent 6" w:uiPriority="46"/>
+    <w:lsdException w:name="List Table 2 Accent 6" w:uiPriority="47"/>
+    <w:lsdException w:name="List Table 3 Accent 6" w:uiPriority="48"/>
+    <w:lsdException w:name="List Table 4 Accent 6" w:uiPriority="49"/>
+    <w:lsdException w:name="List Table 5 Dark Accent 6" w:uiPriority="50"/>
+    <w:lsdException w:name="List Table 6 Colorful Accent 6" w:uiPriority="51"/>
+    <w:lsdException w:name="List Table 7 Colorful Accent 6" w:uiPriority="52"/>
   </w:latentStyles>
   <w:style w:type="paragraph" w:default="1" w:styleId="Normal">
     <w:name w:val="Normal"/>
@@ -1201,7 +1797,6 @@
     <w:uiPriority w:val="99"/>
     <w:semiHidden/>
     <w:unhideWhenUsed/>
-    <w:qFormat/>
     <w:tblPr>
       <w:tblInd w:w="0" w:type="dxa"/>
       <w:tblCellMar>
@@ -1322,7 +1917,7 @@
 </file>
 
 <file path=word/glossary/document.xml><?xml version="1.0" encoding="utf-8"?>
-<w:glossaryDocument xmlns:ve="http://schemas.openxmlformats.org/markup-compatibility/2006" xmlns:o="urn:schemas-microsoft-com:office:office" xmlns:r="http://schemas.openxmlformats.org/officeDocument/2006/relationships" xmlns:m="http://schemas.openxmlformats.org/officeDocument/2006/math" xmlns:v="urn:schemas-microsoft-com:vml" xmlns:wp="http://schemas.openxmlformats.org/drawingml/2006/wordprocessingDrawing" xmlns:w10="urn:schemas-microsoft-com:office:word" xmlns:w="http://schemas.openxmlformats.org/wordprocessingml/2006/main" xmlns:wne="http://schemas.microsoft.com/office/word/2006/wordml">
+<w:glossaryDocument xmlns:wpc="http://schemas.microsoft.com/office/word/2010/wordprocessingCanvas" xmlns:mc="http://schemas.openxmlformats.org/markup-compatibility/2006" xmlns:o="urn:schemas-microsoft-com:office:office" xmlns:r="http://schemas.openxmlformats.org/officeDocument/2006/relationships" xmlns:m="http://schemas.openxmlformats.org/officeDocument/2006/math" xmlns:v="urn:schemas-microsoft-com:vml" xmlns:wp14="http://schemas.microsoft.com/office/word/2010/wordprocessingDrawing" xmlns:wp="http://schemas.openxmlformats.org/drawingml/2006/wordprocessingDrawing" xmlns:w10="urn:schemas-microsoft-com:office:word" xmlns:w="http://schemas.openxmlformats.org/wordprocessingml/2006/main" xmlns:w14="http://schemas.microsoft.com/office/word/2010/wordml" xmlns:w15="http://schemas.microsoft.com/office/word/2012/wordml" xmlns:wpg="http://schemas.microsoft.com/office/word/2010/wordprocessingGroup" xmlns:wpi="http://schemas.microsoft.com/office/word/2010/wordprocessingInk" xmlns:wne="http://schemas.microsoft.com/office/word/2006/wordml" xmlns:wps="http://schemas.microsoft.com/office/word/2010/wordprocessingShape" mc:Ignorable="w14 w15 wp14">
   <w:docParts>
     <w:docPart>
       <w:docPartPr>
@@ -1355,73 +1950,12 @@
         </w:p>
       </w:docPartBody>
     </w:docPart>
-    <w:docPart>
-      <w:docPartPr>
-        <w:name w:val="F10829C8665C450B9F9963A8CDBA7034"/>
-        <w:category>
-          <w:name w:val="General"/>
-          <w:gallery w:val="placeholder"/>
-        </w:category>
-        <w:types>
-          <w:type w:val="bbPlcHdr"/>
-        </w:types>
-        <w:behaviors>
-          <w:behavior w:val="content"/>
-        </w:behaviors>
-        <w:guid w:val="{E3E798D2-3B5B-46DD-B1D7-A510D22BED75}"/>
-      </w:docPartPr>
-      <w:docPartBody>
-        <w:p>
-          <w:pPr>
-            <w:pStyle w:val="F10829C8665C450B9F9963A8CDBA7034"/>
-          </w:pPr>
-          <w:r>
-            <w:rPr>
-              <w:color w:val="FFFFFF" w:themeColor="background1"/>
-              <w:sz w:val="36"/>
-              <w:szCs w:val="36"/>
-            </w:rPr>
-            <w:t>[Año]</w:t>
-          </w:r>
-        </w:p>
-      </w:docPartBody>
-    </w:docPart>
-    <w:docPart>
-      <w:docPartPr>
-        <w:name w:val="6CA8E4ADEF57422CAD4D36E23BD97FB0"/>
-        <w:category>
-          <w:name w:val="General"/>
-          <w:gallery w:val="placeholder"/>
-        </w:category>
-        <w:types>
-          <w:type w:val="bbPlcHdr"/>
-        </w:types>
-        <w:behaviors>
-          <w:behavior w:val="content"/>
-        </w:behaviors>
-        <w:guid w:val="{352B179F-12D3-4042-A404-4329E22C65ED}"/>
-      </w:docPartPr>
-      <w:docPartBody>
-        <w:p>
-          <w:pPr>
-            <w:pStyle w:val="6CA8E4ADEF57422CAD4D36E23BD97FB0"/>
-          </w:pPr>
-          <w:r>
-            <w:rPr>
-              <w:color w:val="FFFFFF" w:themeColor="background1"/>
-              <w:spacing w:val="60"/>
-            </w:rPr>
-            <w:t>[Escribir la dirección de la compañía]</w:t>
-          </w:r>
-        </w:p>
-      </w:docPartBody>
-    </w:docPart>
   </w:docParts>
 </w:glossaryDocument>
 </file>
 
 <file path=word/glossary/fontTable.xml><?xml version="1.0" encoding="utf-8"?>
-<w:fonts xmlns:r="http://schemas.openxmlformats.org/officeDocument/2006/relationships" xmlns:w="http://schemas.openxmlformats.org/wordprocessingml/2006/main">
+<w:fonts xmlns:mc="http://schemas.openxmlformats.org/markup-compatibility/2006" xmlns:r="http://schemas.openxmlformats.org/officeDocument/2006/relationships" xmlns:w="http://schemas.openxmlformats.org/wordprocessingml/2006/main" xmlns:w14="http://schemas.microsoft.com/office/word/2010/wordml" xmlns:w15="http://schemas.microsoft.com/office/word/2012/wordml" mc:Ignorable="w14 w15">
   <w:font w:name="Calibri">
     <w:panose1 w:val="020F0502020204030204"/>
     <w:charset w:val="00"/>
@@ -1434,7 +1968,7 @@
     <w:charset w:val="00"/>
     <w:family w:val="roman"/>
     <w:pitch w:val="variable"/>
-    <w:sig w:usb0="E0002AFF" w:usb1="C0007841" w:usb2="00000009" w:usb3="00000000" w:csb0="000001FF" w:csb1="00000000"/>
+    <w:sig w:usb0="E0002EFF" w:usb1="C0007843" w:usb2="00000009" w:usb3="00000000" w:csb0="000001FF" w:csb1="00000000"/>
   </w:font>
   <w:font w:name="Tahoma">
     <w:panose1 w:val="020B0604030504040204"/>
@@ -1451,21 +1985,30 @@
     <w:pitch w:val="variable"/>
     <w:sig w:usb0="E00002FF" w:usb1="400004FF" w:usb2="00000000" w:usb3="00000000" w:csb0="0000019F" w:csb1="00000000"/>
   </w:font>
+  <w:font w:name="Calibri Light">
+    <w:panose1 w:val="020F0302020204030204"/>
+    <w:charset w:val="00"/>
+    <w:family w:val="swiss"/>
+    <w:pitch w:val="variable"/>
+    <w:sig w:usb0="A00002EF" w:usb1="4000207B" w:usb2="00000000" w:usb3="00000000" w:csb0="0000019F" w:csb1="00000000"/>
+  </w:font>
 </w:fonts>
 </file>
 
 <file path=word/glossary/settings.xml><?xml version="1.0" encoding="utf-8"?>
-<w:settings xmlns:o="urn:schemas-microsoft-com:office:office" xmlns:r="http://schemas.openxmlformats.org/officeDocument/2006/relationships" xmlns:m="http://schemas.openxmlformats.org/officeDocument/2006/math" xmlns:v="urn:schemas-microsoft-com:vml" xmlns:w10="urn:schemas-microsoft-com:office:word" xmlns:w="http://schemas.openxmlformats.org/wordprocessingml/2006/main" xmlns:sl="http://schemas.openxmlformats.org/schemaLibrary/2006/main">
+<w:settings xmlns:mc="http://schemas.openxmlformats.org/markup-compatibility/2006" xmlns:o="urn:schemas-microsoft-com:office:office" xmlns:r="http://schemas.openxmlformats.org/officeDocument/2006/relationships" xmlns:m="http://schemas.openxmlformats.org/officeDocument/2006/math" xmlns:v="urn:schemas-microsoft-com:vml" xmlns:w10="urn:schemas-microsoft-com:office:word" xmlns:w="http://schemas.openxmlformats.org/wordprocessingml/2006/main" xmlns:w14="http://schemas.microsoft.com/office/word/2010/wordml" xmlns:w15="http://schemas.microsoft.com/office/word/2012/wordml" xmlns:sl="http://schemas.openxmlformats.org/schemaLibrary/2006/main" mc:Ignorable="w14 w15">
   <w:view w:val="normal"/>
   <w:defaultTabStop w:val="708"/>
   <w:hyphenationZone w:val="425"/>
   <w:characterSpacingControl w:val="doNotCompress"/>
   <w:compat>
     <w:useFELayout/>
+    <w:compatSetting w:name="compatibilityMode" w:uri="http://schemas.microsoft.com/office/word" w:val="12"/>
   </w:compat>
   <w:rsids>
     <w:rsidRoot w:val="00FA0D89"/>
     <w:rsid w:val="002E28E2"/>
+    <w:rsid w:val="00685EC3"/>
     <w:rsid w:val="00751F9C"/>
     <w:rsid w:val="00FA0D89"/>
   </w:rsids>
@@ -1473,7 +2016,7 @@
     <m:mathFont m:val="Cambria Math"/>
     <m:brkBin m:val="before"/>
     <m:brkBinSub m:val="--"/>
-    <m:smallFrac m:val="off"/>
+    <m:smallFrac m:val="0"/>
     <m:dispDef/>
     <m:lMargin m:val="0"/>
     <m:rMargin m:val="0"/>
@@ -1485,12 +2028,12 @@
   <w:themeFontLang w:val="es-ES"/>
   <w:clrSchemeMapping w:bg1="light1" w:t1="dark1" w:bg2="light2" w:t2="dark2" w:accent1="accent1" w:accent2="accent2" w:accent3="accent3" w:accent4="accent4" w:accent5="accent5" w:accent6="accent6" w:hyperlink="hyperlink" w:followedHyperlink="followedHyperlink"/>
   <w:decimalSymbol w:val=","/>
-  <w:listSeparator w:val=","/>
+  <w:listSeparator w:val=";"/>
 </w:settings>
 </file>
 
 <file path=word/glossary/styles.xml><?xml version="1.0" encoding="utf-8"?>
-<w:styles xmlns:r="http://schemas.openxmlformats.org/officeDocument/2006/relationships" xmlns:w="http://schemas.openxmlformats.org/wordprocessingml/2006/main">
+<w:styles xmlns:mc="http://schemas.openxmlformats.org/markup-compatibility/2006" xmlns:r="http://schemas.openxmlformats.org/officeDocument/2006/relationships" xmlns:w="http://schemas.openxmlformats.org/wordprocessingml/2006/main" xmlns:w14="http://schemas.microsoft.com/office/word/2010/wordml" xmlns:w15="http://schemas.microsoft.com/office/word/2012/wordml" mc:Ignorable="w14 w15">
   <w:docDefaults>
     <w:rPrDefault>
       <w:rPr>
@@ -1506,144 +2049,378 @@
       </w:pPr>
     </w:pPrDefault>
   </w:docDefaults>
-  <w:latentStyles w:defLockedState="0" w:defUIPriority="99" w:defSemiHidden="1" w:defUnhideWhenUsed="1" w:defQFormat="0" w:count="267">
-    <w:lsdException w:name="Normal" w:semiHidden="0" w:uiPriority="0" w:unhideWhenUsed="0" w:qFormat="1"/>
-    <w:lsdException w:name="heading 1" w:semiHidden="0" w:uiPriority="9" w:unhideWhenUsed="0" w:qFormat="1"/>
-    <w:lsdException w:name="heading 2" w:uiPriority="9" w:qFormat="1"/>
-    <w:lsdException w:name="heading 3" w:uiPriority="9" w:qFormat="1"/>
-    <w:lsdException w:name="heading 4" w:uiPriority="9" w:qFormat="1"/>
-    <w:lsdException w:name="heading 5" w:uiPriority="9" w:qFormat="1"/>
-    <w:lsdException w:name="heading 6" w:uiPriority="9" w:qFormat="1"/>
-    <w:lsdException w:name="heading 7" w:uiPriority="9" w:qFormat="1"/>
-    <w:lsdException w:name="heading 8" w:uiPriority="9" w:qFormat="1"/>
-    <w:lsdException w:name="heading 9" w:uiPriority="9" w:qFormat="1"/>
-    <w:lsdException w:name="toc 1" w:uiPriority="39"/>
-    <w:lsdException w:name="toc 2" w:uiPriority="39"/>
-    <w:lsdException w:name="toc 3" w:uiPriority="39"/>
-    <w:lsdException w:name="toc 4" w:uiPriority="39"/>
-    <w:lsdException w:name="toc 5" w:uiPriority="39"/>
-    <w:lsdException w:name="toc 6" w:uiPriority="39"/>
-    <w:lsdException w:name="toc 7" w:uiPriority="39"/>
-    <w:lsdException w:name="toc 8" w:uiPriority="39"/>
-    <w:lsdException w:name="toc 9" w:uiPriority="39"/>
-    <w:lsdException w:name="caption" w:uiPriority="35" w:qFormat="1"/>
-    <w:lsdException w:name="Title" w:semiHidden="0" w:uiPriority="10" w:unhideWhenUsed="0" w:qFormat="1"/>
-    <w:lsdException w:name="Default Paragraph Font" w:uiPriority="1"/>
-    <w:lsdException w:name="Subtitle" w:semiHidden="0" w:uiPriority="11" w:unhideWhenUsed="0" w:qFormat="1"/>
-    <w:lsdException w:name="Strong" w:semiHidden="0" w:uiPriority="22" w:unhideWhenUsed="0" w:qFormat="1"/>
-    <w:lsdException w:name="Emphasis" w:semiHidden="0" w:uiPriority="20" w:unhideWhenUsed="0" w:qFormat="1"/>
-    <w:lsdException w:name="Table Grid" w:semiHidden="0" w:uiPriority="59" w:unhideWhenUsed="0"/>
-    <w:lsdException w:name="Placeholder Text" w:unhideWhenUsed="0"/>
-    <w:lsdException w:name="No Spacing" w:semiHidden="0" w:uiPriority="1" w:unhideWhenUsed="0" w:qFormat="1"/>
-    <w:lsdException w:name="Light Shading" w:semiHidden="0" w:uiPriority="60" w:unhideWhenUsed="0"/>
-    <w:lsdException w:name="Light List" w:semiHidden="0" w:uiPriority="61" w:unhideWhenUsed="0"/>
-    <w:lsdException w:name="Light Grid" w:semiHidden="0" w:uiPriority="62" w:unhideWhenUsed="0"/>
-    <w:lsdException w:name="Medium Shading 1" w:semiHidden="0" w:uiPriority="63" w:unhideWhenUsed="0"/>
-    <w:lsdException w:name="Medium Shading 2" w:semiHidden="0" w:uiPriority="64" w:unhideWhenUsed="0"/>
-    <w:lsdException w:name="Medium List 1" w:semiHidden="0" w:uiPriority="65" w:unhideWhenUsed="0"/>
-    <w:lsdException w:name="Medium List 2" w:semiHidden="0" w:uiPriority="66" w:unhideWhenUsed="0"/>
-    <w:lsdException w:name="Medium Grid 1" w:semiHidden="0" w:uiPriority="67" w:unhideWhenUsed="0"/>
-    <w:lsdException w:name="Medium Grid 2" w:semiHidden="0" w:uiPriority="68" w:unhideWhenUsed="0"/>
-    <w:lsdException w:name="Medium Grid 3" w:semiHidden="0" w:uiPriority="69" w:unhideWhenUsed="0"/>
-    <w:lsdException w:name="Dark List" w:semiHidden="0" w:uiPriority="70" w:unhideWhenUsed="0"/>
-    <w:lsdException w:name="Colorful Shading" w:semiHidden="0" w:uiPriority="71" w:unhideWhenUsed="0"/>
-    <w:lsdException w:name="Colorful List" w:semiHidden="0" w:uiPriority="72" w:unhideWhenUsed="0"/>
-    <w:lsdException w:name="Colorful Grid" w:semiHidden="0" w:uiPriority="73" w:unhideWhenUsed="0"/>
-    <w:lsdException w:name="Light Shading Accent 1" w:semiHidden="0" w:uiPriority="60" w:unhideWhenUsed="0"/>
-    <w:lsdException w:name="Light List Accent 1" w:semiHidden="0" w:uiPriority="61" w:unhideWhenUsed="0"/>
-    <w:lsdException w:name="Light Grid Accent 1" w:semiHidden="0" w:uiPriority="62" w:unhideWhenUsed="0"/>
-    <w:lsdException w:name="Medium Shading 1 Accent 1" w:semiHidden="0" w:uiPriority="63" w:unhideWhenUsed="0"/>
-    <w:lsdException w:name="Medium Shading 2 Accent 1" w:semiHidden="0" w:uiPriority="64" w:unhideWhenUsed="0"/>
-    <w:lsdException w:name="Medium List 1 Accent 1" w:semiHidden="0" w:uiPriority="65" w:unhideWhenUsed="0"/>
-    <w:lsdException w:name="Revision" w:unhideWhenUsed="0"/>
-    <w:lsdException w:name="List Paragraph" w:semiHidden="0" w:uiPriority="34" w:unhideWhenUsed="0" w:qFormat="1"/>
-    <w:lsdException w:name="Quote" w:semiHidden="0" w:uiPriority="29" w:unhideWhenUsed="0" w:qFormat="1"/>
-    <w:lsdException w:name="Intense Quote" w:semiHidden="0" w:uiPriority="30" w:unhideWhenUsed="0" w:qFormat="1"/>
-    <w:lsdException w:name="Medium List 2 Accent 1" w:semiHidden="0" w:uiPriority="66" w:unhideWhenUsed="0"/>
-    <w:lsdException w:name="Medium Grid 1 Accent 1" w:semiHidden="0" w:uiPriority="67" w:unhideWhenUsed="0"/>
-    <w:lsdException w:name="Medium Grid 2 Accent 1" w:semiHidden="0" w:uiPriority="68" w:unhideWhenUsed="0"/>
-    <w:lsdException w:name="Medium Grid 3 Accent 1" w:semiHidden="0" w:uiPriority="69" w:unhideWhenUsed="0"/>
-    <w:lsdException w:name="Dark List Accent 1" w:semiHidden="0" w:uiPriority="70" w:unhideWhenUsed="0"/>
-    <w:lsdException w:name="Colorful Shading Accent 1" w:semiHidden="0" w:uiPriority="71" w:unhideWhenUsed="0"/>
-    <w:lsdException w:name="Colorful List Accent 1" w:semiHidden="0" w:uiPriority="72" w:unhideWhenUsed="0"/>
-    <w:lsdException w:name="Colorful Grid Accent 1" w:semiHidden="0" w:uiPriority="73" w:unhideWhenUsed="0"/>
-    <w:lsdException w:name="Light Shading Accent 2" w:semiHidden="0" w:uiPriority="60" w:unhideWhenUsed="0"/>
-    <w:lsdException w:name="Light List Accent 2" w:semiHidden="0" w:uiPriority="61" w:unhideWhenUsed="0"/>
-    <w:lsdException w:name="Light Grid Accent 2" w:semiHidden="0" w:uiPriority="62" w:unhideWhenUsed="0"/>
-    <w:lsdException w:name="Medium Shading 1 Accent 2" w:semiHidden="0" w:uiPriority="63" w:unhideWhenUsed="0"/>
-    <w:lsdException w:name="Medium Shading 2 Accent 2" w:semiHidden="0" w:uiPriority="64" w:unhideWhenUsed="0"/>
-    <w:lsdException w:name="Medium List 1 Accent 2" w:semiHidden="0" w:uiPriority="65" w:unhideWhenUsed="0"/>
-    <w:lsdException w:name="Medium List 2 Accent 2" w:semiHidden="0" w:uiPriority="66" w:unhideWhenUsed="0"/>
-    <w:lsdException w:name="Medium Grid 1 Accent 2" w:semiHidden="0" w:uiPriority="67" w:unhideWhenUsed="0"/>
-    <w:lsdException w:name="Medium Grid 2 Accent 2" w:semiHidden="0" w:uiPriority="68" w:unhideWhenUsed="0"/>
-    <w:lsdException w:name="Medium Grid 3 Accent 2" w:semiHidden="0" w:uiPriority="69" w:unhideWhenUsed="0"/>
-    <w:lsdException w:name="Dark List Accent 2" w:semiHidden="0" w:uiPriority="70" w:unhideWhenUsed="0"/>
-    <w:lsdException w:name="Colorful Shading Accent 2" w:semiHidden="0" w:uiPriority="71" w:unhideWhenUsed="0"/>
-    <w:lsdException w:name="Colorful List Accent 2" w:semiHidden="0" w:uiPriority="72" w:unhideWhenUsed="0"/>
-    <w:lsdException w:name="Colorful Grid Accent 2" w:semiHidden="0" w:uiPriority="73" w:unhideWhenUsed="0"/>
-    <w:lsdException w:name="Light Shading Accent 3" w:semiHidden="0" w:uiPriority="60" w:unhideWhenUsed="0"/>
-    <w:lsdException w:name="Light List Accent 3" w:semiHidden="0" w:uiPriority="61" w:unhideWhenUsed="0"/>
-    <w:lsdException w:name="Light Grid Accent 3" w:semiHidden="0" w:uiPriority="62" w:unhideWhenUsed="0"/>
-    <w:lsdException w:name="Medium Shading 1 Accent 3" w:semiHidden="0" w:uiPriority="63" w:unhideWhenUsed="0"/>
-    <w:lsdException w:name="Medium Shading 2 Accent 3" w:semiHidden="0" w:uiPriority="64" w:unhideWhenUsed="0"/>
-    <w:lsdException w:name="Medium List 1 Accent 3" w:semiHidden="0" w:uiPriority="65" w:unhideWhenUsed="0"/>
-    <w:lsdException w:name="Medium List 2 Accent 3" w:semiHidden="0" w:uiPriority="66" w:unhideWhenUsed="0"/>
-    <w:lsdException w:name="Medium Grid 1 Accent 3" w:semiHidden="0" w:uiPriority="67" w:unhideWhenUsed="0"/>
-    <w:lsdException w:name="Medium Grid 2 Accent 3" w:semiHidden="0" w:uiPriority="68" w:unhideWhenUsed="0"/>
-    <w:lsdException w:name="Medium Grid 3 Accent 3" w:semiHidden="0" w:uiPriority="69" w:unhideWhenUsed="0"/>
-    <w:lsdException w:name="Dark List Accent 3" w:semiHidden="0" w:uiPriority="70" w:unhideWhenUsed="0"/>
-    <w:lsdException w:name="Colorful Shading Accent 3" w:semiHidden="0" w:uiPriority="71" w:unhideWhenUsed="0"/>
-    <w:lsdException w:name="Colorful List Accent 3" w:semiHidden="0" w:uiPriority="72" w:unhideWhenUsed="0"/>
-    <w:lsdException w:name="Colorful Grid Accent 3" w:semiHidden="0" w:uiPriority="73" w:unhideWhenUsed="0"/>
-    <w:lsdException w:name="Light Shading Accent 4" w:semiHidden="0" w:uiPriority="60" w:unhideWhenUsed="0"/>
-    <w:lsdException w:name="Light List Accent 4" w:semiHidden="0" w:uiPriority="61" w:unhideWhenUsed="0"/>
-    <w:lsdException w:name="Light Grid Accent 4" w:semiHidden="0" w:uiPriority="62" w:unhideWhenUsed="0"/>
-    <w:lsdException w:name="Medium Shading 1 Accent 4" w:semiHidden="0" w:uiPriority="63" w:unhideWhenUsed="0"/>
-    <w:lsdException w:name="Medium Shading 2 Accent 4" w:semiHidden="0" w:uiPriority="64" w:unhideWhenUsed="0"/>
-    <w:lsdException w:name="Medium List 1 Accent 4" w:semiHidden="0" w:uiPriority="65" w:unhideWhenUsed="0"/>
-    <w:lsdException w:name="Medium List 2 Accent 4" w:semiHidden="0" w:uiPriority="66" w:unhideWhenUsed="0"/>
-    <w:lsdException w:name="Medium Grid 1 Accent 4" w:semiHidden="0" w:uiPriority="67" w:unhideWhenUsed="0"/>
-    <w:lsdException w:name="Medium Grid 2 Accent 4" w:semiHidden="0" w:uiPriority="68" w:unhideWhenUsed="0"/>
-    <w:lsdException w:name="Medium Grid 3 Accent 4" w:semiHidden="0" w:uiPriority="69" w:unhideWhenUsed="0"/>
-    <w:lsdException w:name="Dark List Accent 4" w:semiHidden="0" w:uiPriority="70" w:unhideWhenUsed="0"/>
-    <w:lsdException w:name="Colorful Shading Accent 4" w:semiHidden="0" w:uiPriority="71" w:unhideWhenUsed="0"/>
-    <w:lsdException w:name="Colorful List Accent 4" w:semiHidden="0" w:uiPriority="72" w:unhideWhenUsed="0"/>
-    <w:lsdException w:name="Colorful Grid Accent 4" w:semiHidden="0" w:uiPriority="73" w:unhideWhenUsed="0"/>
-    <w:lsdException w:name="Light Shading Accent 5" w:semiHidden="0" w:uiPriority="60" w:unhideWhenUsed="0"/>
-    <w:lsdException w:name="Light List Accent 5" w:semiHidden="0" w:uiPriority="61" w:unhideWhenUsed="0"/>
-    <w:lsdException w:name="Light Grid Accent 5" w:semiHidden="0" w:uiPriority="62" w:unhideWhenUsed="0"/>
-    <w:lsdException w:name="Medium Shading 1 Accent 5" w:semiHidden="0" w:uiPriority="63" w:unhideWhenUsed="0"/>
-    <w:lsdException w:name="Medium Shading 2 Accent 5" w:semiHidden="0" w:uiPriority="64" w:unhideWhenUsed="0"/>
-    <w:lsdException w:name="Medium List 1 Accent 5" w:semiHidden="0" w:uiPriority="65" w:unhideWhenUsed="0"/>
-    <w:lsdException w:name="Medium List 2 Accent 5" w:semiHidden="0" w:uiPriority="66" w:unhideWhenUsed="0"/>
-    <w:lsdException w:name="Medium Grid 1 Accent 5" w:semiHidden="0" w:uiPriority="67" w:unhideWhenUsed="0"/>
-    <w:lsdException w:name="Medium Grid 2 Accent 5" w:semiHidden="0" w:uiPriority="68" w:unhideWhenUsed="0"/>
-    <w:lsdException w:name="Medium Grid 3 Accent 5" w:semiHidden="0" w:uiPriority="69" w:unhideWhenUsed="0"/>
-    <w:lsdException w:name="Dark List Accent 5" w:semiHidden="0" w:uiPriority="70" w:unhideWhenUsed="0"/>
-    <w:lsdException w:name="Colorful Shading Accent 5" w:semiHidden="0" w:uiPriority="71" w:unhideWhenUsed="0"/>
-    <w:lsdException w:name="Colorful List Accent 5" w:semiHidden="0" w:uiPriority="72" w:unhideWhenUsed="0"/>
-    <w:lsdException w:name="Colorful Grid Accent 5" w:semiHidden="0" w:uiPriority="73" w:unhideWhenUsed="0"/>
-    <w:lsdException w:name="Light Shading Accent 6" w:semiHidden="0" w:uiPriority="60" w:unhideWhenUsed="0"/>
-    <w:lsdException w:name="Light List Accent 6" w:semiHidden="0" w:uiPriority="61" w:unhideWhenUsed="0"/>
-    <w:lsdException w:name="Light Grid Accent 6" w:semiHidden="0" w:uiPriority="62" w:unhideWhenUsed="0"/>
-    <w:lsdException w:name="Medium Shading 1 Accent 6" w:semiHidden="0" w:uiPriority="63" w:unhideWhenUsed="0"/>
-    <w:lsdException w:name="Medium Shading 2 Accent 6" w:semiHidden="0" w:uiPriority="64" w:unhideWhenUsed="0"/>
-    <w:lsdException w:name="Medium List 1 Accent 6" w:semiHidden="0" w:uiPriority="65" w:unhideWhenUsed="0"/>
-    <w:lsdException w:name="Medium List 2 Accent 6" w:semiHidden="0" w:uiPriority="66" w:unhideWhenUsed="0"/>
-    <w:lsdException w:name="Medium Grid 1 Accent 6" w:semiHidden="0" w:uiPriority="67" w:unhideWhenUsed="0"/>
-    <w:lsdException w:name="Medium Grid 2 Accent 6" w:semiHidden="0" w:uiPriority="68" w:unhideWhenUsed="0"/>
-    <w:lsdException w:name="Medium Grid 3 Accent 6" w:semiHidden="0" w:uiPriority="69" w:unhideWhenUsed="0"/>
-    <w:lsdException w:name="Dark List Accent 6" w:semiHidden="0" w:uiPriority="70" w:unhideWhenUsed="0"/>
-    <w:lsdException w:name="Colorful Shading Accent 6" w:semiHidden="0" w:uiPriority="71" w:unhideWhenUsed="0"/>
-    <w:lsdException w:name="Colorful List Accent 6" w:semiHidden="0" w:uiPriority="72" w:unhideWhenUsed="0"/>
-    <w:lsdException w:name="Colorful Grid Accent 6" w:semiHidden="0" w:uiPriority="73" w:unhideWhenUsed="0"/>
-    <w:lsdException w:name="Subtle Emphasis" w:semiHidden="0" w:uiPriority="19" w:unhideWhenUsed="0" w:qFormat="1"/>
-    <w:lsdException w:name="Intense Emphasis" w:semiHidden="0" w:uiPriority="21" w:unhideWhenUsed="0" w:qFormat="1"/>
-    <w:lsdException w:name="Subtle Reference" w:semiHidden="0" w:uiPriority="31" w:unhideWhenUsed="0" w:qFormat="1"/>
-    <w:lsdException w:name="Intense Reference" w:semiHidden="0" w:uiPriority="32" w:unhideWhenUsed="0" w:qFormat="1"/>
-    <w:lsdException w:name="Book Title" w:semiHidden="0" w:uiPriority="33" w:unhideWhenUsed="0" w:qFormat="1"/>
-    <w:lsdException w:name="Bibliography" w:uiPriority="37"/>
-    <w:lsdException w:name="TOC Heading" w:uiPriority="39" w:qFormat="1"/>
+  <w:latentStyles w:defLockedState="0" w:defUIPriority="99" w:defSemiHidden="0" w:defUnhideWhenUsed="0" w:defQFormat="0" w:count="371">
+    <w:lsdException w:name="Normal" w:uiPriority="0" w:qFormat="1"/>
+    <w:lsdException w:name="heading 1" w:uiPriority="9" w:qFormat="1"/>
+    <w:lsdException w:name="heading 2" w:semiHidden="1" w:uiPriority="9" w:unhideWhenUsed="1" w:qFormat="1"/>
+    <w:lsdException w:name="heading 3" w:semiHidden="1" w:uiPriority="9" w:unhideWhenUsed="1" w:qFormat="1"/>
+    <w:lsdException w:name="heading 4" w:semiHidden="1" w:uiPriority="9" w:unhideWhenUsed="1" w:qFormat="1"/>
+    <w:lsdException w:name="heading 5" w:semiHidden="1" w:uiPriority="9" w:unhideWhenUsed="1" w:qFormat="1"/>
+    <w:lsdException w:name="heading 6" w:semiHidden="1" w:uiPriority="9" w:unhideWhenUsed="1" w:qFormat="1"/>
+    <w:lsdException w:name="heading 7" w:semiHidden="1" w:uiPriority="9" w:unhideWhenUsed="1" w:qFormat="1"/>
+    <w:lsdException w:name="heading 8" w:semiHidden="1" w:uiPriority="9" w:unhideWhenUsed="1" w:qFormat="1"/>
+    <w:lsdException w:name="heading 9" w:semiHidden="1" w:uiPriority="9" w:unhideWhenUsed="1" w:qFormat="1"/>
+    <w:lsdException w:name="index 1" w:semiHidden="1" w:unhideWhenUsed="1"/>
+    <w:lsdException w:name="index 2" w:semiHidden="1" w:unhideWhenUsed="1"/>
+    <w:lsdException w:name="index 3" w:semiHidden="1" w:unhideWhenUsed="1"/>
+    <w:lsdException w:name="index 4" w:semiHidden="1" w:unhideWhenUsed="1"/>
+    <w:lsdException w:name="index 5" w:semiHidden="1" w:unhideWhenUsed="1"/>
+    <w:lsdException w:name="index 6" w:semiHidden="1" w:unhideWhenUsed="1"/>
+    <w:lsdException w:name="index 7" w:semiHidden="1" w:unhideWhenUsed="1"/>
+    <w:lsdException w:name="index 8" w:semiHidden="1" w:unhideWhenUsed="1"/>
+    <w:lsdException w:name="index 9" w:semiHidden="1" w:unhideWhenUsed="1"/>
+    <w:lsdException w:name="toc 1" w:semiHidden="1" w:uiPriority="39" w:unhideWhenUsed="1"/>
+    <w:lsdException w:name="toc 2" w:semiHidden="1" w:uiPriority="39" w:unhideWhenUsed="1"/>
+    <w:lsdException w:name="toc 3" w:semiHidden="1" w:uiPriority="39" w:unhideWhenUsed="1"/>
+    <w:lsdException w:name="toc 4" w:semiHidden="1" w:uiPriority="39" w:unhideWhenUsed="1"/>
+    <w:lsdException w:name="toc 5" w:semiHidden="1" w:uiPriority="39" w:unhideWhenUsed="1"/>
+    <w:lsdException w:name="toc 6" w:semiHidden="1" w:uiPriority="39" w:unhideWhenUsed="1"/>
+    <w:lsdException w:name="toc 7" w:semiHidden="1" w:uiPriority="39" w:unhideWhenUsed="1"/>
+    <w:lsdException w:name="toc 8" w:semiHidden="1" w:uiPriority="39" w:unhideWhenUsed="1"/>
+    <w:lsdException w:name="toc 9" w:semiHidden="1" w:uiPriority="39" w:unhideWhenUsed="1"/>
+    <w:lsdException w:name="Normal Indent" w:semiHidden="1" w:unhideWhenUsed="1"/>
+    <w:lsdException w:name="footnote text" w:semiHidden="1" w:unhideWhenUsed="1"/>
+    <w:lsdException w:name="annotation text" w:semiHidden="1" w:unhideWhenUsed="1"/>
+    <w:lsdException w:name="header" w:semiHidden="1" w:unhideWhenUsed="1"/>
+    <w:lsdException w:name="footer" w:semiHidden="1" w:unhideWhenUsed="1"/>
+    <w:lsdException w:name="index heading" w:semiHidden="1" w:unhideWhenUsed="1"/>
+    <w:lsdException w:name="caption" w:semiHidden="1" w:uiPriority="35" w:unhideWhenUsed="1" w:qFormat="1"/>
+    <w:lsdException w:name="table of figures" w:semiHidden="1" w:unhideWhenUsed="1"/>
+    <w:lsdException w:name="envelope address" w:semiHidden="1" w:unhideWhenUsed="1"/>
+    <w:lsdException w:name="envelope return" w:semiHidden="1" w:unhideWhenUsed="1"/>
+    <w:lsdException w:name="footnote reference" w:semiHidden="1" w:unhideWhenUsed="1"/>
+    <w:lsdException w:name="annotation reference" w:semiHidden="1" w:unhideWhenUsed="1"/>
+    <w:lsdException w:name="line number" w:semiHidden="1" w:unhideWhenUsed="1"/>
+    <w:lsdException w:name="page number" w:semiHidden="1" w:unhideWhenUsed="1"/>
+    <w:lsdException w:name="endnote reference" w:semiHidden="1" w:unhideWhenUsed="1"/>
+    <w:lsdException w:name="endnote text" w:semiHidden="1" w:unhideWhenUsed="1"/>
+    <w:lsdException w:name="table of authorities" w:semiHidden="1" w:unhideWhenUsed="1"/>
+    <w:lsdException w:name="macro" w:semiHidden="1" w:unhideWhenUsed="1"/>
+    <w:lsdException w:name="toa heading" w:semiHidden="1" w:unhideWhenUsed="1"/>
+    <w:lsdException w:name="List" w:semiHidden="1" w:unhideWhenUsed="1"/>
+    <w:lsdException w:name="List Bullet" w:semiHidden="1" w:unhideWhenUsed="1"/>
+    <w:lsdException w:name="List Number" w:semiHidden="1" w:unhideWhenUsed="1"/>
+    <w:lsdException w:name="List 2" w:semiHidden="1" w:unhideWhenUsed="1"/>
+    <w:lsdException w:name="List 3" w:semiHidden="1" w:unhideWhenUsed="1"/>
+    <w:lsdException w:name="List 4" w:semiHidden="1" w:unhideWhenUsed="1"/>
+    <w:lsdException w:name="List 5" w:semiHidden="1" w:unhideWhenUsed="1"/>
+    <w:lsdException w:name="List Bullet 2" w:semiHidden="1" w:unhideWhenUsed="1"/>
+    <w:lsdException w:name="List Bullet 3" w:semiHidden="1" w:unhideWhenUsed="1"/>
+    <w:lsdException w:name="List Bullet 4" w:semiHidden="1" w:unhideWhenUsed="1"/>
+    <w:lsdException w:name="List Bullet 5" w:semiHidden="1" w:unhideWhenUsed="1"/>
+    <w:lsdException w:name="List Number 2" w:semiHidden="1" w:unhideWhenUsed="1"/>
+    <w:lsdException w:name="List Number 3" w:semiHidden="1" w:unhideWhenUsed="1"/>
+    <w:lsdException w:name="List Number 4" w:semiHidden="1" w:unhideWhenUsed="1"/>
+    <w:lsdException w:name="List Number 5" w:semiHidden="1" w:unhideWhenUsed="1"/>
+    <w:lsdException w:name="Title" w:uiPriority="10" w:qFormat="1"/>
+    <w:lsdException w:name="Closing" w:semiHidden="1" w:unhideWhenUsed="1"/>
+    <w:lsdException w:name="Signature" w:semiHidden="1" w:unhideWhenUsed="1"/>
+    <w:lsdException w:name="Default Paragraph Font" w:semiHidden="1" w:uiPriority="1" w:unhideWhenUsed="1"/>
+    <w:lsdException w:name="Body Text" w:semiHidden="1" w:unhideWhenUsed="1"/>
+    <w:lsdException w:name="Body Text Indent" w:semiHidden="1" w:unhideWhenUsed="1"/>
+    <w:lsdException w:name="List Continue" w:semiHidden="1" w:unhideWhenUsed="1"/>
+    <w:lsdException w:name="List Continue 2" w:semiHidden="1" w:unhideWhenUsed="1"/>
+    <w:lsdException w:name="List Continue 3" w:semiHidden="1" w:unhideWhenUsed="1"/>
+    <w:lsdException w:name="List Continue 4" w:semiHidden="1" w:unhideWhenUsed="1"/>
+    <w:lsdException w:name="List Continue 5" w:semiHidden="1" w:unhideWhenUsed="1"/>
+    <w:lsdException w:name="Message Header" w:semiHidden="1" w:unhideWhenUsed="1"/>
+    <w:lsdException w:name="Subtitle" w:uiPriority="11" w:qFormat="1"/>
+    <w:lsdException w:name="Salutation" w:semiHidden="1" w:unhideWhenUsed="1"/>
+    <w:lsdException w:name="Date" w:semiHidden="1" w:unhideWhenUsed="1"/>
+    <w:lsdException w:name="Body Text First Indent" w:semiHidden="1" w:unhideWhenUsed="1"/>
+    <w:lsdException w:name="Body Text First Indent 2" w:semiHidden="1" w:unhideWhenUsed="1"/>
+    <w:lsdException w:name="Note Heading" w:semiHidden="1" w:unhideWhenUsed="1"/>
+    <w:lsdException w:name="Body Text 2" w:semiHidden="1" w:unhideWhenUsed="1"/>
+    <w:lsdException w:name="Body Text 3" w:semiHidden="1" w:unhideWhenUsed="1"/>
+    <w:lsdException w:name="Body Text Indent 2" w:semiHidden="1" w:unhideWhenUsed="1"/>
+    <w:lsdException w:name="Body Text Indent 3" w:semiHidden="1" w:unhideWhenUsed="1"/>
+    <w:lsdException w:name="Block Text" w:semiHidden="1" w:unhideWhenUsed="1"/>
+    <w:lsdException w:name="Hyperlink" w:semiHidden="1" w:unhideWhenUsed="1"/>
+    <w:lsdException w:name="FollowedHyperlink" w:semiHidden="1" w:unhideWhenUsed="1"/>
+    <w:lsdException w:name="Strong" w:uiPriority="22" w:qFormat="1"/>
+    <w:lsdException w:name="Emphasis" w:uiPriority="20" w:qFormat="1"/>
+    <w:lsdException w:name="Document Map" w:semiHidden="1" w:unhideWhenUsed="1"/>
+    <w:lsdException w:name="Plain Text" w:semiHidden="1" w:unhideWhenUsed="1"/>
+    <w:lsdException w:name="E-mail Signature" w:semiHidden="1" w:unhideWhenUsed="1"/>
+    <w:lsdException w:name="HTML Top of Form" w:semiHidden="1" w:unhideWhenUsed="1"/>
+    <w:lsdException w:name="HTML Bottom of Form" w:semiHidden="1" w:unhideWhenUsed="1"/>
+    <w:lsdException w:name="Normal (Web)" w:semiHidden="1" w:unhideWhenUsed="1"/>
+    <w:lsdException w:name="HTML Acronym" w:semiHidden="1" w:unhideWhenUsed="1"/>
+    <w:lsdException w:name="HTML Address" w:semiHidden="1" w:unhideWhenUsed="1"/>
+    <w:lsdException w:name="HTML Cite" w:semiHidden="1" w:unhideWhenUsed="1"/>
+    <w:lsdException w:name="HTML Code" w:semiHidden="1" w:unhideWhenUsed="1"/>
+    <w:lsdException w:name="HTML Definition" w:semiHidden="1" w:unhideWhenUsed="1"/>
+    <w:lsdException w:name="HTML Keyboard" w:semiHidden="1" w:unhideWhenUsed="1"/>
+    <w:lsdException w:name="HTML Preformatted" w:semiHidden="1" w:unhideWhenUsed="1"/>
+    <w:lsdException w:name="HTML Sample" w:semiHidden="1" w:unhideWhenUsed="1"/>
+    <w:lsdException w:name="HTML Typewriter" w:semiHidden="1" w:unhideWhenUsed="1"/>
+    <w:lsdException w:name="HTML Variable" w:semiHidden="1" w:unhideWhenUsed="1"/>
+    <w:lsdException w:name="Normal Table" w:semiHidden="1" w:unhideWhenUsed="1"/>
+    <w:lsdException w:name="annotation subject" w:semiHidden="1" w:unhideWhenUsed="1"/>
+    <w:lsdException w:name="No List" w:semiHidden="1" w:unhideWhenUsed="1"/>
+    <w:lsdException w:name="Outline List 1" w:semiHidden="1" w:unhideWhenUsed="1"/>
+    <w:lsdException w:name="Outline List 2" w:semiHidden="1" w:unhideWhenUsed="1"/>
+    <w:lsdException w:name="Outline List 3" w:semiHidden="1" w:unhideWhenUsed="1"/>
+    <w:lsdException w:name="Table Simple 1" w:semiHidden="1" w:unhideWhenUsed="1"/>
+    <w:lsdException w:name="Table Simple 2" w:semiHidden="1" w:unhideWhenUsed="1"/>
+    <w:lsdException w:name="Table Simple 3" w:semiHidden="1" w:unhideWhenUsed="1"/>
+    <w:lsdException w:name="Table Classic 1" w:semiHidden="1" w:unhideWhenUsed="1"/>
+    <w:lsdException w:name="Table Classic 2" w:semiHidden="1" w:unhideWhenUsed="1"/>
+    <w:lsdException w:name="Table Classic 3" w:semiHidden="1" w:unhideWhenUsed="1"/>
+    <w:lsdException w:name="Table Classic 4" w:semiHidden="1" w:unhideWhenUsed="1"/>
+    <w:lsdException w:name="Table Colorful 1" w:semiHidden="1" w:unhideWhenUsed="1"/>
+    <w:lsdException w:name="Table Colorful 2" w:semiHidden="1" w:unhideWhenUsed="1"/>
+    <w:lsdException w:name="Table Colorful 3" w:semiHidden="1" w:unhideWhenUsed="1"/>
+    <w:lsdException w:name="Table Columns 1" w:semiHidden="1" w:unhideWhenUsed="1"/>
+    <w:lsdException w:name="Table Columns 2" w:semiHidden="1" w:unhideWhenUsed="1"/>
+    <w:lsdException w:name="Table Columns 3" w:semiHidden="1" w:unhideWhenUsed="1"/>
+    <w:lsdException w:name="Table Columns 4" w:semiHidden="1" w:unhideWhenUsed="1"/>
+    <w:lsdException w:name="Table Columns 5" w:semiHidden="1" w:unhideWhenUsed="1"/>
+    <w:lsdException w:name="Table Grid 1" w:semiHidden="1" w:unhideWhenUsed="1"/>
+    <w:lsdException w:name="Table Grid 2" w:semiHidden="1" w:unhideWhenUsed="1"/>
+    <w:lsdException w:name="Table Grid 3" w:semiHidden="1" w:unhideWhenUsed="1"/>
+    <w:lsdException w:name="Table Grid 4" w:semiHidden="1" w:unhideWhenUsed="1"/>
+    <w:lsdException w:name="Table Grid 5" w:semiHidden="1" w:unhideWhenUsed="1"/>
+    <w:lsdException w:name="Table Grid 6" w:semiHidden="1" w:unhideWhenUsed="1"/>
+    <w:lsdException w:name="Table Grid 7" w:semiHidden="1" w:unhideWhenUsed="1"/>
+    <w:lsdException w:name="Table Grid 8" w:semiHidden="1" w:unhideWhenUsed="1"/>
+    <w:lsdException w:name="Table List 1" w:semiHidden="1" w:unhideWhenUsed="1"/>
+    <w:lsdException w:name="Table List 2" w:semiHidden="1" w:unhideWhenUsed="1"/>
+    <w:lsdException w:name="Table List 3" w:semiHidden="1" w:unhideWhenUsed="1"/>
+    <w:lsdException w:name="Table List 4" w:semiHidden="1" w:unhideWhenUsed="1"/>
+    <w:lsdException w:name="Table List 5" w:semiHidden="1" w:unhideWhenUsed="1"/>
+    <w:lsdException w:name="Table List 6" w:semiHidden="1" w:unhideWhenUsed="1"/>
+    <w:lsdException w:name="Table List 7" w:semiHidden="1" w:unhideWhenUsed="1"/>
+    <w:lsdException w:name="Table List 8" w:semiHidden="1" w:unhideWhenUsed="1"/>
+    <w:lsdException w:name="Table 3D effects 1" w:semiHidden="1" w:unhideWhenUsed="1"/>
+    <w:lsdException w:name="Table 3D effects 2" w:semiHidden="1" w:unhideWhenUsed="1"/>
+    <w:lsdException w:name="Table 3D effects 3" w:semiHidden="1" w:unhideWhenUsed="1"/>
+    <w:lsdException w:name="Table Contemporary" w:semiHidden="1" w:unhideWhenUsed="1"/>
+    <w:lsdException w:name="Table Elegant" w:semiHidden="1" w:unhideWhenUsed="1"/>
+    <w:lsdException w:name="Table Professional" w:semiHidden="1" w:unhideWhenUsed="1"/>
+    <w:lsdException w:name="Table Subtle 1" w:semiHidden="1" w:unhideWhenUsed="1"/>
+    <w:lsdException w:name="Table Subtle 2" w:semiHidden="1" w:unhideWhenUsed="1"/>
+    <w:lsdException w:name="Table Web 1" w:semiHidden="1" w:unhideWhenUsed="1"/>
+    <w:lsdException w:name="Table Web 2" w:semiHidden="1" w:unhideWhenUsed="1"/>
+    <w:lsdException w:name="Table Web 3" w:semiHidden="1" w:unhideWhenUsed="1"/>
+    <w:lsdException w:name="Balloon Text" w:semiHidden="1" w:unhideWhenUsed="1"/>
+    <w:lsdException w:name="Table Grid" w:uiPriority="59"/>
+    <w:lsdException w:name="Table Theme" w:semiHidden="1" w:unhideWhenUsed="1"/>
+    <w:lsdException w:name="Placeholder Text" w:semiHidden="1"/>
+    <w:lsdException w:name="No Spacing" w:uiPriority="1" w:qFormat="1"/>
+    <w:lsdException w:name="Light Shading" w:uiPriority="60"/>
+    <w:lsdException w:name="Light List" w:uiPriority="61"/>
+    <w:lsdException w:name="Light Grid" w:uiPriority="62"/>
+    <w:lsdException w:name="Medium Shading 1" w:uiPriority="63"/>
+    <w:lsdException w:name="Medium Shading 2" w:uiPriority="64"/>
+    <w:lsdException w:name="Medium List 1" w:uiPriority="65"/>
+    <w:lsdException w:name="Medium List 2" w:uiPriority="66"/>
+    <w:lsdException w:name="Medium Grid 1" w:uiPriority="67"/>
+    <w:lsdException w:name="Medium Grid 2" w:uiPriority="68"/>
+    <w:lsdException w:name="Medium Grid 3" w:uiPriority="69"/>
+    <w:lsdException w:name="Dark List" w:uiPriority="70"/>
+    <w:lsdException w:name="Colorful Shading" w:uiPriority="71"/>
+    <w:lsdException w:name="Colorful List" w:uiPriority="72"/>
+    <w:lsdException w:name="Colorful Grid" w:uiPriority="73"/>
+    <w:lsdException w:name="Light Shading Accent 1" w:uiPriority="60"/>
+    <w:lsdException w:name="Light List Accent 1" w:uiPriority="61"/>
+    <w:lsdException w:name="Light Grid Accent 1" w:uiPriority="62"/>
+    <w:lsdException w:name="Medium Shading 1 Accent 1" w:uiPriority="63"/>
+    <w:lsdException w:name="Medium Shading 2 Accent 1" w:uiPriority="64"/>
+    <w:lsdException w:name="Medium List 1 Accent 1" w:uiPriority="65"/>
+    <w:lsdException w:name="Revision" w:semiHidden="1"/>
+    <w:lsdException w:name="List Paragraph" w:uiPriority="34" w:qFormat="1"/>
+    <w:lsdException w:name="Quote" w:uiPriority="29" w:qFormat="1"/>
+    <w:lsdException w:name="Intense Quote" w:uiPriority="30" w:qFormat="1"/>
+    <w:lsdException w:name="Medium List 2 Accent 1" w:uiPriority="66"/>
+    <w:lsdException w:name="Medium Grid 1 Accent 1" w:uiPriority="67"/>
+    <w:lsdException w:name="Medium Grid 2 Accent 1" w:uiPriority="68"/>
+    <w:lsdException w:name="Medium Grid 3 Accent 1" w:uiPriority="69"/>
+    <w:lsdException w:name="Dark List Accent 1" w:uiPriority="70"/>
+    <w:lsdException w:name="Colorful Shading Accent 1" w:uiPriority="71"/>
+    <w:lsdException w:name="Colorful List Accent 1" w:uiPriority="72"/>
+    <w:lsdException w:name="Colorful Grid Accent 1" w:uiPriority="73"/>
+    <w:lsdException w:name="Light Shading Accent 2" w:uiPriority="60"/>
+    <w:lsdException w:name="Light List Accent 2" w:uiPriority="61"/>
+    <w:lsdException w:name="Light Grid Accent 2" w:uiPriority="62"/>
+    <w:lsdException w:name="Medium Shading 1 Accent 2" w:uiPriority="63"/>
+    <w:lsdException w:name="Medium Shading 2 Accent 2" w:uiPriority="64"/>
+    <w:lsdException w:name="Medium List 1 Accent 2" w:uiPriority="65"/>
+    <w:lsdException w:name="Medium List 2 Accent 2" w:uiPriority="66"/>
+    <w:lsdException w:name="Medium Grid 1 Accent 2" w:uiPriority="67"/>
+    <w:lsdException w:name="Medium Grid 2 Accent 2" w:uiPriority="68"/>
+    <w:lsdException w:name="Medium Grid 3 Accent 2" w:uiPriority="69"/>
+    <w:lsdException w:name="Dark List Accent 2" w:uiPriority="70"/>
+    <w:lsdException w:name="Colorful Shading Accent 2" w:uiPriority="71"/>
+    <w:lsdException w:name="Colorful List Accent 2" w:uiPriority="72"/>
+    <w:lsdException w:name="Colorful Grid Accent 2" w:uiPriority="73"/>
+    <w:lsdException w:name="Light Shading Accent 3" w:uiPriority="60"/>
+    <w:lsdException w:name="Light List Accent 3" w:uiPriority="61"/>
+    <w:lsdException w:name="Light Grid Accent 3" w:uiPriority="62"/>
+    <w:lsdException w:name="Medium Shading 1 Accent 3" w:uiPriority="63"/>
+    <w:lsdException w:name="Medium Shading 2 Accent 3" w:uiPriority="64"/>
+    <w:lsdException w:name="Medium List 1 Accent 3" w:uiPriority="65"/>
+    <w:lsdException w:name="Medium List 2 Accent 3" w:uiPriority="66"/>
+    <w:lsdException w:name="Medium Grid 1 Accent 3" w:uiPriority="67"/>
+    <w:lsdException w:name="Medium Grid 2 Accent 3" w:uiPriority="68"/>
+    <w:lsdException w:name="Medium Grid 3 Accent 3" w:uiPriority="69"/>
+    <w:lsdException w:name="Dark List Accent 3" w:uiPriority="70"/>
+    <w:lsdException w:name="Colorful Shading Accent 3" w:uiPriority="71"/>
+    <w:lsdException w:name="Colorful List Accent 3" w:uiPriority="72"/>
+    <w:lsdException w:name="Colorful Grid Accent 3" w:uiPriority="73"/>
+    <w:lsdException w:name="Light Shading Accent 4" w:uiPriority="60"/>
+    <w:lsdException w:name="Light List Accent 4" w:uiPriority="61"/>
+    <w:lsdException w:name="Light Grid Accent 4" w:uiPriority="62"/>
+    <w:lsdException w:name="Medium Shading 1 Accent 4" w:uiPriority="63"/>
+    <w:lsdException w:name="Medium Shading 2 Accent 4" w:uiPriority="64"/>
+    <w:lsdException w:name="Medium List 1 Accent 4" w:uiPriority="65"/>
+    <w:lsdException w:name="Medium List 2 Accent 4" w:uiPriority="66"/>
+    <w:lsdException w:name="Medium Grid 1 Accent 4" w:uiPriority="67"/>
+    <w:lsdException w:name="Medium Grid 2 Accent 4" w:uiPriority="68"/>
+    <w:lsdException w:name="Medium Grid 3 Accent 4" w:uiPriority="69"/>
+    <w:lsdException w:name="Dark List Accent 4" w:uiPriority="70"/>
+    <w:lsdException w:name="Colorful Shading Accent 4" w:uiPriority="71"/>
+    <w:lsdException w:name="Colorful List Accent 4" w:uiPriority="72"/>
+    <w:lsdException w:name="Colorful Grid Accent 4" w:uiPriority="73"/>
+    <w:lsdException w:name="Light Shading Accent 5" w:uiPriority="60"/>
+    <w:lsdException w:name="Light List Accent 5" w:uiPriority="61"/>
+    <w:lsdException w:name="Light Grid Accent 5" w:uiPriority="62"/>
+    <w:lsdException w:name="Medium Shading 1 Accent 5" w:uiPriority="63"/>
+    <w:lsdException w:name="Medium Shading 2 Accent 5" w:uiPriority="64"/>
+    <w:lsdException w:name="Medium List 1 Accent 5" w:uiPriority="65"/>
+    <w:lsdException w:name="Medium List 2 Accent 5" w:uiPriority="66"/>
+    <w:lsdException w:name="Medium Grid 1 Accent 5" w:uiPriority="67"/>
+    <w:lsdException w:name="Medium Grid 2 Accent 5" w:uiPriority="68"/>
+    <w:lsdException w:name="Medium Grid 3 Accent 5" w:uiPriority="69"/>
+    <w:lsdException w:name="Dark List Accent 5" w:uiPriority="70"/>
+    <w:lsdException w:name="Colorful Shading Accent 5" w:uiPriority="71"/>
+    <w:lsdException w:name="Colorful List Accent 5" w:uiPriority="72"/>
+    <w:lsdException w:name="Colorful Grid Accent 5" w:uiPriority="73"/>
+    <w:lsdException w:name="Light Shading Accent 6" w:uiPriority="60"/>
+    <w:lsdException w:name="Light List Accent 6" w:uiPriority="61"/>
+    <w:lsdException w:name="Light Grid Accent 6" w:uiPriority="62"/>
+    <w:lsdException w:name="Medium Shading 1 Accent 6" w:uiPriority="63"/>
+    <w:lsdException w:name="Medium Shading 2 Accent 6" w:uiPriority="64"/>
+    <w:lsdException w:name="Medium List 1 Accent 6" w:uiPriority="65"/>
+    <w:lsdException w:name="Medium List 2 Accent 6" w:uiPriority="66"/>
+    <w:lsdException w:name="Medium Grid 1 Accent 6" w:uiPriority="67"/>
+    <w:lsdException w:name="Medium Grid 2 Accent 6" w:uiPriority="68"/>
+    <w:lsdException w:name="Medium Grid 3 Accent 6" w:uiPriority="69"/>
+    <w:lsdException w:name="Dark List Accent 6" w:uiPriority="70"/>
+    <w:lsdException w:name="Colorful Shading Accent 6" w:uiPriority="71"/>
+    <w:lsdException w:name="Colorful List Accent 6" w:uiPriority="72"/>
+    <w:lsdException w:name="Colorful Grid Accent 6" w:uiPriority="73"/>
+    <w:lsdException w:name="Subtle Emphasis" w:uiPriority="19" w:qFormat="1"/>
+    <w:lsdException w:name="Intense Emphasis" w:uiPriority="21" w:qFormat="1"/>
+    <w:lsdException w:name="Subtle Reference" w:uiPriority="31" w:qFormat="1"/>
+    <w:lsdException w:name="Intense Reference" w:uiPriority="32" w:qFormat="1"/>
+    <w:lsdException w:name="Book Title" w:uiPriority="33" w:qFormat="1"/>
+    <w:lsdException w:name="Bibliography" w:semiHidden="1" w:uiPriority="37" w:unhideWhenUsed="1"/>
+    <w:lsdException w:name="TOC Heading" w:semiHidden="1" w:uiPriority="39" w:unhideWhenUsed="1" w:qFormat="1"/>
+    <w:lsdException w:name="Plain Table 1" w:uiPriority="41"/>
+    <w:lsdException w:name="Plain Table 2" w:uiPriority="42"/>
+    <w:lsdException w:name="Plain Table 3" w:uiPriority="43"/>
+    <w:lsdException w:name="Plain Table 4" w:uiPriority="44"/>
+    <w:lsdException w:name="Plain Table 5" w:uiPriority="45"/>
+    <w:lsdException w:name="Grid Table Light" w:uiPriority="40"/>
+    <w:lsdException w:name="Grid Table 1 Light" w:uiPriority="46"/>
+    <w:lsdException w:name="Grid Table 2" w:uiPriority="47"/>
+    <w:lsdException w:name="Grid Table 3" w:uiPriority="48"/>
+    <w:lsdException w:name="Grid Table 4" w:uiPriority="49"/>
+    <w:lsdException w:name="Grid Table 5 Dark" w:uiPriority="50"/>
+    <w:lsdException w:name="Grid Table 6 Colorful" w:uiPriority="51"/>
+    <w:lsdException w:name="Grid Table 7 Colorful" w:uiPriority="52"/>
+    <w:lsdException w:name="Grid Table 1 Light Accent 1" w:uiPriority="46"/>
+    <w:lsdException w:name="Grid Table 2 Accent 1" w:uiPriority="47"/>
+    <w:lsdException w:name="Grid Table 3 Accent 1" w:uiPriority="48"/>
+    <w:lsdException w:name="Grid Table 4 Accent 1" w:uiPriority="49"/>
+    <w:lsdException w:name="Grid Table 5 Dark Accent 1" w:uiPriority="50"/>
+    <w:lsdException w:name="Grid Table 6 Colorful Accent 1" w:uiPriority="51"/>
+    <w:lsdException w:name="Grid Table 7 Colorful Accent 1" w:uiPriority="52"/>
+    <w:lsdException w:name="Grid Table 1 Light Accent 2" w:uiPriority="46"/>
+    <w:lsdException w:name="Grid Table 2 Accent 2" w:uiPriority="47"/>
+    <w:lsdException w:name="Grid Table 3 Accent 2" w:uiPriority="48"/>
+    <w:lsdException w:name="Grid Table 4 Accent 2" w:uiPriority="49"/>
+    <w:lsdException w:name="Grid Table 5 Dark Accent 2" w:uiPriority="50"/>
+    <w:lsdException w:name="Grid Table 6 Colorful Accent 2" w:uiPriority="51"/>
+    <w:lsdException w:name="Grid Table 7 Colorful Accent 2" w:uiPriority="52"/>
+    <w:lsdException w:name="Grid Table 1 Light Accent 3" w:uiPriority="46"/>
+    <w:lsdException w:name="Grid Table 2 Accent 3" w:uiPriority="47"/>
+    <w:lsdException w:name="Grid Table 3 Accent 3" w:uiPriority="48"/>
+    <w:lsdException w:name="Grid Table 4 Accent 3" w:uiPriority="49"/>
+    <w:lsdException w:name="Grid Table 5 Dark Accent 3" w:uiPriority="50"/>
+    <w:lsdException w:name="Grid Table 6 Colorful Accent 3" w:uiPriority="51"/>
+    <w:lsdException w:name="Grid Table 7 Colorful Accent 3" w:uiPriority="52"/>
+    <w:lsdException w:name="Grid Table 1 Light Accent 4" w:uiPriority="46"/>
+    <w:lsdException w:name="Grid Table 2 Accent 4" w:uiPriority="47"/>
+    <w:lsdException w:name="Grid Table 3 Accent 4" w:uiPriority="48"/>
+    <w:lsdException w:name="Grid Table 4 Accent 4" w:uiPriority="49"/>
+    <w:lsdException w:name="Grid Table 5 Dark Accent 4" w:uiPriority="50"/>
+    <w:lsdException w:name="Grid Table 6 Colorful Accent 4" w:uiPriority="51"/>
+    <w:lsdException w:name="Grid Table 7 Colorful Accent 4" w:uiPriority="52"/>
+    <w:lsdException w:name="Grid Table 1 Light Accent 5" w:uiPriority="46"/>
+    <w:lsdException w:name="Grid Table 2 Accent 5" w:uiPriority="47"/>
+    <w:lsdException w:name="Grid Table 3 Accent 5" w:uiPriority="48"/>
+    <w:lsdException w:name="Grid Table 4 Accent 5" w:uiPriority="49"/>
+    <w:lsdException w:name="Grid Table 5 Dark Accent 5" w:uiPriority="50"/>
+    <w:lsdException w:name="Grid Table 6 Colorful Accent 5" w:uiPriority="51"/>
+    <w:lsdException w:name="Grid Table 7 Colorful Accent 5" w:uiPriority="52"/>
+    <w:lsdException w:name="Grid Table 1 Light Accent 6" w:uiPriority="46"/>
+    <w:lsdException w:name="Grid Table 2 Accent 6" w:uiPriority="47"/>
+    <w:lsdException w:name="Grid Table 3 Accent 6" w:uiPriority="48"/>
+    <w:lsdException w:name="Grid Table 4 Accent 6" w:uiPriority="49"/>
+    <w:lsdException w:name="Grid Table 5 Dark Accent 6" w:uiPriority="50"/>
+    <w:lsdException w:name="Grid Table 6 Colorful Accent 6" w:uiPriority="51"/>
+    <w:lsdException w:name="Grid Table 7 Colorful Accent 6" w:uiPriority="52"/>
+    <w:lsdException w:name="List Table 1 Light" w:uiPriority="46"/>
+    <w:lsdException w:name="List Table 2" w:uiPriority="47"/>
+    <w:lsdException w:name="List Table 3" w:uiPriority="48"/>
+    <w:lsdException w:name="List Table 4" w:uiPriority="49"/>
+    <w:lsdException w:name="List Table 5 Dark" w:uiPriority="50"/>
+    <w:lsdException w:name="List Table 6 Colorful" w:uiPriority="51"/>
+    <w:lsdException w:name="List Table 7 Colorful" w:uiPriority="52"/>
+    <w:lsdException w:name="List Table 1 Light Accent 1" w:uiPriority="46"/>
+    <w:lsdException w:name="List Table 2 Accent 1" w:uiPriority="47"/>
+    <w:lsdException w:name="List Table 3 Accent 1" w:uiPriority="48"/>
+    <w:lsdException w:name="List Table 4 Accent 1" w:uiPriority="49"/>
+    <w:lsdException w:name="List Table 5 Dark Accent 1" w:uiPriority="50"/>
+    <w:lsdException w:name="List Table 6 Colorful Accent 1" w:uiPriority="51"/>
+    <w:lsdException w:name="List Table 7 Colorful Accent 1" w:uiPriority="52"/>
+    <w:lsdException w:name="List Table 1 Light Accent 2" w:uiPriority="46"/>
+    <w:lsdException w:name="List Table 2 Accent 2" w:uiPriority="47"/>
+    <w:lsdException w:name="List Table 3 Accent 2" w:uiPriority="48"/>
+    <w:lsdException w:name="List Table 4 Accent 2" w:uiPriority="49"/>
+    <w:lsdException w:name="List Table 5 Dark Accent 2" w:uiPriority="50"/>
+    <w:lsdException w:name="List Table 6 Colorful Accent 2" w:uiPriority="51"/>
+    <w:lsdException w:name="List Table 7 Colorful Accent 2" w:uiPriority="52"/>
+    <w:lsdException w:name="List Table 1 Light Accent 3" w:uiPriority="46"/>
+    <w:lsdException w:name="List Table 2 Accent 3" w:uiPriority="47"/>
+    <w:lsdException w:name="List Table 3 Accent 3" w:uiPriority="48"/>
+    <w:lsdException w:name="List Table 4 Accent 3" w:uiPriority="49"/>
+    <w:lsdException w:name="List Table 5 Dark Accent 3" w:uiPriority="50"/>
+    <w:lsdException w:name="List Table 6 Colorful Accent 3" w:uiPriority="51"/>
+    <w:lsdException w:name="List Table 7 Colorful Accent 3" w:uiPriority="52"/>
+    <w:lsdException w:name="List Table 1 Light Accent 4" w:uiPriority="46"/>
+    <w:lsdException w:name="List Table 2 Accent 4" w:uiPriority="47"/>
+    <w:lsdException w:name="List Table 3 Accent 4" w:uiPriority="48"/>
+    <w:lsdException w:name="List Table 4 Accent 4" w:uiPriority="49"/>
+    <w:lsdException w:name="List Table 5 Dark Accent 4" w:uiPriority="50"/>
+    <w:lsdException w:name="List Table 6 Colorful Accent 4" w:uiPriority="51"/>
+    <w:lsdException w:name="List Table 7 Colorful Accent 4" w:uiPriority="52"/>
+    <w:lsdException w:name="List Table 1 Light Accent 5" w:uiPriority="46"/>
+    <w:lsdException w:name="List Table 2 Accent 5" w:uiPriority="47"/>
+    <w:lsdException w:name="List Table 3 Accent 5" w:uiPriority="48"/>
+    <w:lsdException w:name="List Table 4 Accent 5" w:uiPriority="49"/>
+    <w:lsdException w:name="List Table 5 Dark Accent 5" w:uiPriority="50"/>
+    <w:lsdException w:name="List Table 6 Colorful Accent 5" w:uiPriority="51"/>
+    <w:lsdException w:name="List Table 7 Colorful Accent 5" w:uiPriority="52"/>
+    <w:lsdException w:name="List Table 1 Light Accent 6" w:uiPriority="46"/>
+    <w:lsdException w:name="List Table 2 Accent 6" w:uiPriority="47"/>
+    <w:lsdException w:name="List Table 3 Accent 6" w:uiPriority="48"/>
+    <w:lsdException w:name="List Table 4 Accent 6" w:uiPriority="49"/>
+    <w:lsdException w:name="List Table 5 Dark Accent 6" w:uiPriority="50"/>
+    <w:lsdException w:name="List Table 6 Colorful Accent 6" w:uiPriority="51"/>
+    <w:lsdException w:name="List Table 7 Colorful Accent 6" w:uiPriority="52"/>
   </w:latentStyles>
   <w:style w:type="paragraph" w:default="1" w:styleId="Normal">
     <w:name w:val="Normal"/>
@@ -1661,7 +2438,6 @@
     <w:uiPriority w:val="99"/>
     <w:semiHidden/>
     <w:unhideWhenUsed/>
-    <w:qFormat/>
     <w:tblPr>
       <w:tblInd w:w="0" w:type="dxa"/>
       <w:tblCellMar>
@@ -1694,7 +2470,7 @@
 </file>
 
 <file path=word/glossary/webSettings.xml><?xml version="1.0" encoding="utf-8"?>
-<w:webSettings xmlns:r="http://schemas.openxmlformats.org/officeDocument/2006/relationships" xmlns:w="http://schemas.openxmlformats.org/wordprocessingml/2006/main">
+<w:webSettings xmlns:mc="http://schemas.openxmlformats.org/markup-compatibility/2006" xmlns:r="http://schemas.openxmlformats.org/officeDocument/2006/relationships" xmlns:w="http://schemas.openxmlformats.org/wordprocessingml/2006/main" xmlns:w14="http://schemas.microsoft.com/office/word/2010/wordml" xmlns:w15="http://schemas.microsoft.com/office/word/2012/wordml" mc:Ignorable="w14 w15">
   <w:optimizeForBrowser/>
 </w:webSettings>
 </file>
@@ -2006,7 +2782,7 @@
 </file>
 
 <file path=customXml/itemProps2.xml><?xml version="1.0" encoding="utf-8"?>
-<ds:datastoreItem xmlns:ds="http://schemas.openxmlformats.org/officeDocument/2006/customXml" ds:itemID="{6EF758C0-B672-4B37-8863-DEDD0A287848}">
+<ds:datastoreItem xmlns:ds="http://schemas.openxmlformats.org/officeDocument/2006/customXml" ds:itemID="{E8CB686D-791F-45D2-AD19-F7B7F871D814}">
   <ds:schemaRefs>
     <ds:schemaRef ds:uri="http://schemas.openxmlformats.org/officeDocument/2006/bibliography"/>
   </ds:schemaRefs>

</xml_diff>

<commit_message>
Se agrega generador de SEL aleatorio
</commit_message>
<xml_diff>
--- a/documentacion/Lote de Prueba.docx
+++ b/documentacion/Lote de Prueba.docx
@@ -1,6 +1,6 @@
 
 <file path=word/document.xml><?xml version="1.0" encoding="utf-8"?>
-<w:document xmlns:ve="http://schemas.openxmlformats.org/markup-compatibility/2006" xmlns:o="urn:schemas-microsoft-com:office:office" xmlns:r="http://schemas.openxmlformats.org/officeDocument/2006/relationships" xmlns:m="http://schemas.openxmlformats.org/officeDocument/2006/math" xmlns:v="urn:schemas-microsoft-com:vml" xmlns:wp="http://schemas.openxmlformats.org/drawingml/2006/wordprocessingDrawing" xmlns:w10="urn:schemas-microsoft-com:office:word" xmlns:w="http://schemas.openxmlformats.org/wordprocessingml/2006/main" xmlns:wne="http://schemas.microsoft.com/office/word/2006/wordml">
+<w:document xmlns:wpc="http://schemas.microsoft.com/office/word/2010/wordprocessingCanvas" xmlns:mc="http://schemas.openxmlformats.org/markup-compatibility/2006" xmlns:o="urn:schemas-microsoft-com:office:office" xmlns:r="http://schemas.openxmlformats.org/officeDocument/2006/relationships" xmlns:m="http://schemas.openxmlformats.org/officeDocument/2006/math" xmlns:v="urn:schemas-microsoft-com:vml" xmlns:wp14="http://schemas.microsoft.com/office/word/2010/wordprocessingDrawing" xmlns:wp="http://schemas.openxmlformats.org/drawingml/2006/wordprocessingDrawing" xmlns:w10="urn:schemas-microsoft-com:office:word" xmlns:w="http://schemas.openxmlformats.org/wordprocessingml/2006/main" xmlns:w14="http://schemas.microsoft.com/office/word/2010/wordml" xmlns:w15="http://schemas.microsoft.com/office/word/2012/wordml" xmlns:wpg="http://schemas.microsoft.com/office/word/2010/wordprocessingGroup" xmlns:wpi="http://schemas.microsoft.com/office/word/2010/wordprocessingInk" xmlns:wne="http://schemas.microsoft.com/office/word/2006/wordml" xmlns:wps="http://schemas.microsoft.com/office/word/2010/wordprocessingShape" mc:Ignorable="w14 w15 wp14">
   <w:body>
     <w:p>
       <w:pPr>
@@ -95,7 +95,7 @@
       <w:tblPr>
         <w:tblStyle w:val="Tablaconcuadrcula"/>
         <w:tblW w:w="0" w:type="auto"/>
-        <w:tblLook w:val="04A0"/>
+        <w:tblLook w:val="04A0" w:firstRow="1" w:lastRow="0" w:firstColumn="1" w:lastColumn="0" w:noHBand="0" w:noVBand="1"/>
       </w:tblPr>
       <w:tblGrid>
         <w:gridCol w:w="4322"/>
@@ -349,7 +349,7 @@
       <w:tblPr>
         <w:tblStyle w:val="Tablaconcuadrcula"/>
         <w:tblW w:w="0" w:type="auto"/>
-        <w:tblLook w:val="04A0"/>
+        <w:tblLook w:val="04A0" w:firstRow="1" w:lastRow="0" w:firstColumn="1" w:lastColumn="0" w:noHBand="0" w:noVBand="1"/>
       </w:tblPr>
       <w:tblGrid>
         <w:gridCol w:w="4322"/>
@@ -561,7 +561,7 @@
       <w:tblPr>
         <w:tblStyle w:val="Tablaconcuadrcula"/>
         <w:tblW w:w="0" w:type="auto"/>
-        <w:tblLook w:val="04A0"/>
+        <w:tblLook w:val="04A0" w:firstRow="1" w:lastRow="0" w:firstColumn="1" w:lastColumn="0" w:noHBand="0" w:noVBand="1"/>
       </w:tblPr>
       <w:tblGrid>
         <w:gridCol w:w="4322"/>
@@ -737,6 +737,351 @@
       <w:pPr>
         <w:jc w:val="both"/>
       </w:pPr>
+    </w:p>
+    <w:p>
+      <w:pPr>
+        <w:jc w:val="both"/>
+        <w:rPr>
+          <w:b/>
+          <w:sz w:val="28"/>
+        </w:rPr>
+      </w:pPr>
+      <w:r>
+        <w:rPr>
+          <w:b/>
+          <w:sz w:val="28"/>
+        </w:rPr>
+        <w:t>04</w:t>
+      </w:r>
+      <w:r>
+        <w:rPr>
+          <w:b/>
+          <w:sz w:val="28"/>
+        </w:rPr>
+        <w:t>_Sistema</w:t>
+      </w:r>
+      <w:r>
+        <w:rPr>
+          <w:b/>
+          <w:sz w:val="28"/>
+        </w:rPr>
+        <w:t>Grande</w:t>
+      </w:r>
+    </w:p>
+    <w:p>
+      <w:pPr>
+        <w:jc w:val="both"/>
+      </w:pPr>
+      <w:r>
+        <w:rPr>
+          <w:b/>
+        </w:rPr>
+        <w:t>Descripción:</w:t>
+      </w:r>
+      <w:r>
+        <w:t xml:space="preserve"> este es el caso de un sistema </w:t>
+      </w:r>
+      <w:r>
+        <w:t>compatible, de orden 1000 en este caso, cuya resolución no trae problemas y su solución es única.</w:t>
+      </w:r>
+    </w:p>
+    <w:tbl>
+      <w:tblPr>
+        <w:tblStyle w:val="Tablaconcuadrcula"/>
+        <w:tblW w:w="0" w:type="auto"/>
+        <w:tblLook w:val="04A0" w:firstRow="1" w:lastRow="0" w:firstColumn="1" w:lastColumn="0" w:noHBand="0" w:noVBand="1"/>
+      </w:tblPr>
+      <w:tblGrid>
+        <w:gridCol w:w="4322"/>
+        <w:gridCol w:w="4322"/>
+      </w:tblGrid>
+      <w:tr>
+        <w:tc>
+          <w:tcPr>
+            <w:tcW w:w="4322" w:type="dxa"/>
+            <w:shd w:val="clear" w:color="auto" w:fill="00B050"/>
+          </w:tcPr>
+          <w:p>
+            <w:pPr>
+              <w:jc w:val="both"/>
+              <w:rPr>
+                <w:sz w:val="28"/>
+              </w:rPr>
+            </w:pPr>
+            <w:r>
+              <w:rPr>
+                <w:sz w:val="28"/>
+              </w:rPr>
+              <w:t>Entrada</w:t>
+            </w:r>
+          </w:p>
+        </w:tc>
+        <w:tc>
+          <w:tcPr>
+            <w:tcW w:w="4322" w:type="dxa"/>
+            <w:shd w:val="clear" w:color="auto" w:fill="00B050"/>
+          </w:tcPr>
+          <w:p>
+            <w:pPr>
+              <w:jc w:val="both"/>
+              <w:rPr>
+                <w:sz w:val="28"/>
+              </w:rPr>
+            </w:pPr>
+            <w:r>
+              <w:rPr>
+                <w:sz w:val="28"/>
+              </w:rPr>
+              <w:t>Salida</w:t>
+            </w:r>
+          </w:p>
+        </w:tc>
+      </w:tr>
+      <w:tr>
+        <w:tc>
+          <w:tcPr>
+            <w:tcW w:w="4322" w:type="dxa"/>
+            <w:shd w:val="clear" w:color="auto" w:fill="FFC000"/>
+          </w:tcPr>
+          <w:p>
+            <w:pPr>
+              <w:jc w:val="both"/>
+            </w:pPr>
+            <w:r>
+              <w:t>1000</w:t>
+            </w:r>
+          </w:p>
+          <w:p>
+            <w:pPr>
+              <w:jc w:val="both"/>
+            </w:pPr>
+            <w:r>
+              <w:t>0 0 -1</w:t>
+            </w:r>
+          </w:p>
+          <w:p>
+            <w:pPr>
+              <w:jc w:val="both"/>
+            </w:pPr>
+            <w:r>
+              <w:t>0 1 -13</w:t>
+            </w:r>
+          </w:p>
+          <w:p>
+            <w:pPr>
+              <w:jc w:val="both"/>
+            </w:pPr>
+            <w:r>
+              <w:t>0 2 8</w:t>
+            </w:r>
+          </w:p>
+          <w:p>
+            <w:pPr>
+              <w:jc w:val="both"/>
+            </w:pPr>
+            <w:r>
+              <w:t>0 3 -13</w:t>
+            </w:r>
+          </w:p>
+          <w:p>
+            <w:pPr>
+              <w:jc w:val="both"/>
+            </w:pPr>
+            <w:r>
+              <w:t>0 4 8</w:t>
+            </w:r>
+          </w:p>
+          <w:p>
+            <w:pPr>
+              <w:jc w:val="both"/>
+            </w:pPr>
+            <w:r>
+              <w:t>0 5 -11</w:t>
+            </w:r>
+          </w:p>
+          <w:p>
+            <w:pPr>
+              <w:jc w:val="both"/>
+            </w:pPr>
+            <w:r>
+              <w:t>0 6 24</w:t>
+            </w:r>
+          </w:p>
+          <w:p>
+            <w:pPr>
+              <w:jc w:val="both"/>
+            </w:pPr>
+            <w:r>
+              <w:t>0 7 10</w:t>
+            </w:r>
+          </w:p>
+          <w:p>
+            <w:pPr>
+              <w:jc w:val="both"/>
+            </w:pPr>
+            <w:r>
+              <w:t>0 8 23</w:t>
+            </w:r>
+          </w:p>
+          <w:p>
+            <w:pPr>
+              <w:jc w:val="both"/>
+            </w:pPr>
+            <w:r>
+              <w:t>0 9 24</w:t>
+            </w:r>
+          </w:p>
+          <w:p>
+            <w:pPr>
+              <w:jc w:val="both"/>
+            </w:pPr>
+            <w:r>
+              <w:t>0 10 -21</w:t>
+            </w:r>
+          </w:p>
+          <w:p>
+            <w:pPr>
+              <w:jc w:val="both"/>
+            </w:pPr>
+            <w:r>
+              <w:t>…</w:t>
+            </w:r>
+          </w:p>
+          <w:p>
+            <w:pPr>
+              <w:jc w:val="both"/>
+            </w:pPr>
+            <w:r>
+              <w:t>…</w:t>
+            </w:r>
+          </w:p>
+        </w:tc>
+        <w:tc>
+          <w:tcPr>
+            <w:tcW w:w="4322" w:type="dxa"/>
+            <w:shd w:val="clear" w:color="auto" w:fill="FFC000"/>
+          </w:tcPr>
+          <w:p>
+            <w:pPr>
+              <w:jc w:val="both"/>
+            </w:pPr>
+            <w:r>
+              <w:t>1000</w:t>
+            </w:r>
+          </w:p>
+          <w:p>
+            <w:pPr>
+              <w:jc w:val="both"/>
+            </w:pPr>
+            <w:r>
+              <w:t>0.9972318520598038</w:t>
+            </w:r>
+          </w:p>
+          <w:p>
+            <w:pPr>
+              <w:jc w:val="both"/>
+            </w:pPr>
+            <w:r>
+              <w:t>-0.9650394437281432</w:t>
+            </w:r>
+          </w:p>
+          <w:p>
+            <w:pPr>
+              <w:jc w:val="both"/>
+            </w:pPr>
+            <w:r>
+              <w:t>0.07224474423506011</w:t>
+            </w:r>
+          </w:p>
+          <w:p>
+            <w:pPr>
+              <w:jc w:val="both"/>
+            </w:pPr>
+            <w:r>
+              <w:t>-1.1386074267427075</w:t>
+            </w:r>
+          </w:p>
+          <w:p>
+            <w:pPr>
+              <w:jc w:val="both"/>
+            </w:pPr>
+            <w:r>
+              <w:t>-0.061544225030819216</w:t>
+            </w:r>
+          </w:p>
+          <w:p>
+            <w:pPr>
+              <w:jc w:val="both"/>
+            </w:pPr>
+            <w:r>
+              <w:t>1.2993168782363755</w:t>
+            </w:r>
+          </w:p>
+          <w:p>
+            <w:pPr>
+              <w:jc w:val="both"/>
+            </w:pPr>
+            <w:r>
+              <w:t>0.7401345572012786</w:t>
+            </w:r>
+          </w:p>
+          <w:p>
+            <w:pPr>
+              <w:jc w:val="both"/>
+            </w:pPr>
+            <w:r>
+              <w:t>1.1655210961850573</w:t>
+            </w:r>
+          </w:p>
+          <w:p>
+            <w:pPr>
+              <w:jc w:val="both"/>
+            </w:pPr>
+            <w:r>
+              <w:t>0.29310125338452786</w:t>
+            </w:r>
+          </w:p>
+          <w:p>
+            <w:pPr>
+              <w:jc w:val="both"/>
+            </w:pPr>
+            <w:r>
+              <w:t>-0.15716489135041753</w:t>
+            </w:r>
+          </w:p>
+          <w:p>
+            <w:pPr>
+              <w:jc w:val="both"/>
+            </w:pPr>
+            <w:r>
+              <w:t>0.14434247542671244</w:t>
+            </w:r>
+          </w:p>
+          <w:p>
+            <w:pPr>
+              <w:jc w:val="both"/>
+            </w:pPr>
+            <w:r>
+              <w:t>…</w:t>
+            </w:r>
+          </w:p>
+          <w:p>
+            <w:pPr>
+              <w:jc w:val="both"/>
+            </w:pPr>
+            <w:r>
+              <w:t>…</w:t>
+            </w:r>
+          </w:p>
+        </w:tc>
+      </w:tr>
+    </w:tbl>
+    <w:p>
+      <w:pPr>
+        <w:jc w:val="both"/>
+      </w:pPr>
+      <w:bookmarkStart w:id="0" w:name="_GoBack"/>
+      <w:bookmarkEnd w:id="0"/>
     </w:p>
     <w:sectPr>
       <w:headerReference w:type="default" r:id="rId8"/>
@@ -751,8 +1096,8 @@
 </file>
 
 <file path=word/endnotes.xml><?xml version="1.0" encoding="utf-8"?>
-<w:endnotes xmlns:ve="http://schemas.openxmlformats.org/markup-compatibility/2006" xmlns:o="urn:schemas-microsoft-com:office:office" xmlns:r="http://schemas.openxmlformats.org/officeDocument/2006/relationships" xmlns:m="http://schemas.openxmlformats.org/officeDocument/2006/math" xmlns:v="urn:schemas-microsoft-com:vml" xmlns:wp="http://schemas.openxmlformats.org/drawingml/2006/wordprocessingDrawing" xmlns:w10="urn:schemas-microsoft-com:office:word" xmlns:w="http://schemas.openxmlformats.org/wordprocessingml/2006/main" xmlns:wne="http://schemas.microsoft.com/office/word/2006/wordml">
-  <w:endnote w:type="separator" w:id="0">
+<w:endnotes xmlns:wpc="http://schemas.microsoft.com/office/word/2010/wordprocessingCanvas" xmlns:mc="http://schemas.openxmlformats.org/markup-compatibility/2006" xmlns:o="urn:schemas-microsoft-com:office:office" xmlns:r="http://schemas.openxmlformats.org/officeDocument/2006/relationships" xmlns:m="http://schemas.openxmlformats.org/officeDocument/2006/math" xmlns:v="urn:schemas-microsoft-com:vml" xmlns:wp14="http://schemas.microsoft.com/office/word/2010/wordprocessingDrawing" xmlns:wp="http://schemas.openxmlformats.org/drawingml/2006/wordprocessingDrawing" xmlns:w10="urn:schemas-microsoft-com:office:word" xmlns:w="http://schemas.openxmlformats.org/wordprocessingml/2006/main" xmlns:w14="http://schemas.microsoft.com/office/word/2010/wordml" xmlns:w15="http://schemas.microsoft.com/office/word/2012/wordml" xmlns:wpg="http://schemas.microsoft.com/office/word/2010/wordprocessingGroup" xmlns:wpi="http://schemas.microsoft.com/office/word/2010/wordprocessingInk" xmlns:wne="http://schemas.microsoft.com/office/word/2006/wordml" xmlns:wps="http://schemas.microsoft.com/office/word/2010/wordprocessingShape" mc:Ignorable="w14 w15 wp14">
+  <w:endnote w:type="separator" w:id="-1">
     <w:p>
       <w:pPr>
         <w:spacing w:after="0" w:line="240" w:lineRule="auto"/>
@@ -762,7 +1107,7 @@
       </w:r>
     </w:p>
   </w:endnote>
-  <w:endnote w:type="continuationSeparator" w:id="1">
+  <w:endnote w:type="continuationSeparator" w:id="0">
     <w:p>
       <w:pPr>
         <w:spacing w:after="0" w:line="240" w:lineRule="auto"/>
@@ -776,7 +1121,7 @@
 </file>
 
 <file path=word/footer1.xml><?xml version="1.0" encoding="utf-8"?>
-<w:ftr xmlns:ve="http://schemas.openxmlformats.org/markup-compatibility/2006" xmlns:o="urn:schemas-microsoft-com:office:office" xmlns:r="http://schemas.openxmlformats.org/officeDocument/2006/relationships" xmlns:m="http://schemas.openxmlformats.org/officeDocument/2006/math" xmlns:v="urn:schemas-microsoft-com:vml" xmlns:wp="http://schemas.openxmlformats.org/drawingml/2006/wordprocessingDrawing" xmlns:w10="urn:schemas-microsoft-com:office:word" xmlns:w="http://schemas.openxmlformats.org/wordprocessingml/2006/main" xmlns:wne="http://schemas.microsoft.com/office/word/2006/wordml">
+<w:ftr xmlns:wpc="http://schemas.microsoft.com/office/word/2010/wordprocessingCanvas" xmlns:mc="http://schemas.openxmlformats.org/markup-compatibility/2006" xmlns:o="urn:schemas-microsoft-com:office:office" xmlns:r="http://schemas.openxmlformats.org/officeDocument/2006/relationships" xmlns:m="http://schemas.openxmlformats.org/officeDocument/2006/math" xmlns:v="urn:schemas-microsoft-com:vml" xmlns:wp14="http://schemas.microsoft.com/office/word/2010/wordprocessingDrawing" xmlns:wp="http://schemas.openxmlformats.org/drawingml/2006/wordprocessingDrawing" xmlns:w10="urn:schemas-microsoft-com:office:word" xmlns:w="http://schemas.openxmlformats.org/wordprocessingml/2006/main" xmlns:w14="http://schemas.microsoft.com/office/word/2010/wordml" xmlns:w15="http://schemas.microsoft.com/office/word/2012/wordml" xmlns:wpg="http://schemas.microsoft.com/office/word/2010/wordprocessingGroup" xmlns:wpi="http://schemas.microsoft.com/office/word/2010/wordprocessingInk" xmlns:wne="http://schemas.microsoft.com/office/word/2006/wordml" xmlns:wps="http://schemas.microsoft.com/office/word/2010/wordprocessingShape" mc:Ignorable="w14 w15 wp14">
   <w:p>
     <w:pPr>
       <w:pStyle w:val="Piedepgina"/>
@@ -806,6 +1151,7 @@
                     <w:dataBinding w:prefixMappings="xmlns:ns0='http://schemas.microsoft.com/office/2006/coverPageProps'" w:xpath="/ns0:CoverPageProperties[1]/ns0:CompanyAddress[1]" w:storeItemID="{55AF091B-3C7A-41E3-B477-F2FDAA23CFDA}"/>
                     <w:text w:multiLine="1"/>
                   </w:sdtPr>
+                  <w:sdtEndPr/>
                   <w:sdtContent>
                     <w:p>
                       <w:pPr>
@@ -854,15 +1200,29 @@
                     </w:rPr>
                     <w:t xml:space="preserve">Página </w:t>
                   </w:r>
-                  <w:fldSimple w:instr=" PAGE   \* MERGEFORMAT ">
-                    <w:r>
-                      <w:rPr>
-                        <w:noProof/>
-                        <w:color w:val="FFFFFF" w:themeColor="background1"/>
-                      </w:rPr>
-                      <w:t>1</w:t>
-                    </w:r>
-                  </w:fldSimple>
+                  <w:r>
+                    <w:fldChar w:fldCharType="begin"/>
+                  </w:r>
+                  <w:r>
+                    <w:instrText xml:space="preserve"> PAGE   \* MERGEFORMAT </w:instrText>
+                  </w:r>
+                  <w:r>
+                    <w:fldChar w:fldCharType="separate"/>
+                  </w:r>
+                  <w:r>
+                    <w:rPr>
+                      <w:noProof/>
+                      <w:color w:val="FFFFFF" w:themeColor="background1"/>
+                    </w:rPr>
+                    <w:t>1</w:t>
+                  </w:r>
+                  <w:r>
+                    <w:rPr>
+                      <w:noProof/>
+                      <w:color w:val="FFFFFF" w:themeColor="background1"/>
+                    </w:rPr>
+                    <w:fldChar w:fldCharType="end"/>
+                  </w:r>
                 </w:p>
               </w:txbxContent>
             </v:textbox>
@@ -877,8 +1237,8 @@
 </file>
 
 <file path=word/footnotes.xml><?xml version="1.0" encoding="utf-8"?>
-<w:footnotes xmlns:ve="http://schemas.openxmlformats.org/markup-compatibility/2006" xmlns:o="urn:schemas-microsoft-com:office:office" xmlns:r="http://schemas.openxmlformats.org/officeDocument/2006/relationships" xmlns:m="http://schemas.openxmlformats.org/officeDocument/2006/math" xmlns:v="urn:schemas-microsoft-com:vml" xmlns:wp="http://schemas.openxmlformats.org/drawingml/2006/wordprocessingDrawing" xmlns:w10="urn:schemas-microsoft-com:office:word" xmlns:w="http://schemas.openxmlformats.org/wordprocessingml/2006/main" xmlns:wne="http://schemas.microsoft.com/office/word/2006/wordml">
-  <w:footnote w:type="separator" w:id="0">
+<w:footnotes xmlns:wpc="http://schemas.microsoft.com/office/word/2010/wordprocessingCanvas" xmlns:mc="http://schemas.openxmlformats.org/markup-compatibility/2006" xmlns:o="urn:schemas-microsoft-com:office:office" xmlns:r="http://schemas.openxmlformats.org/officeDocument/2006/relationships" xmlns:m="http://schemas.openxmlformats.org/officeDocument/2006/math" xmlns:v="urn:schemas-microsoft-com:vml" xmlns:wp14="http://schemas.microsoft.com/office/word/2010/wordprocessingDrawing" xmlns:wp="http://schemas.openxmlformats.org/drawingml/2006/wordprocessingDrawing" xmlns:w10="urn:schemas-microsoft-com:office:word" xmlns:w="http://schemas.openxmlformats.org/wordprocessingml/2006/main" xmlns:w14="http://schemas.microsoft.com/office/word/2010/wordml" xmlns:w15="http://schemas.microsoft.com/office/word/2012/wordml" xmlns:wpg="http://schemas.microsoft.com/office/word/2010/wordprocessingGroup" xmlns:wpi="http://schemas.microsoft.com/office/word/2010/wordprocessingInk" xmlns:wne="http://schemas.microsoft.com/office/word/2006/wordml" xmlns:wps="http://schemas.microsoft.com/office/word/2010/wordprocessingShape" mc:Ignorable="w14 w15 wp14">
+  <w:footnote w:type="separator" w:id="-1">
     <w:p>
       <w:pPr>
         <w:spacing w:after="0" w:line="240" w:lineRule="auto"/>
@@ -888,7 +1248,7 @@
       </w:r>
     </w:p>
   </w:footnote>
-  <w:footnote w:type="continuationSeparator" w:id="1">
+  <w:footnote w:type="continuationSeparator" w:id="0">
     <w:p>
       <w:pPr>
         <w:spacing w:after="0" w:line="240" w:lineRule="auto"/>
@@ -902,7 +1262,7 @@
 </file>
 
 <file path=word/header1.xml><?xml version="1.0" encoding="utf-8"?>
-<w:hdr xmlns:ve="http://schemas.openxmlformats.org/markup-compatibility/2006" xmlns:o="urn:schemas-microsoft-com:office:office" xmlns:r="http://schemas.openxmlformats.org/officeDocument/2006/relationships" xmlns:m="http://schemas.openxmlformats.org/officeDocument/2006/math" xmlns:v="urn:schemas-microsoft-com:vml" xmlns:wp="http://schemas.openxmlformats.org/drawingml/2006/wordprocessingDrawing" xmlns:w10="urn:schemas-microsoft-com:office:word" xmlns:w="http://schemas.openxmlformats.org/wordprocessingml/2006/main" xmlns:wne="http://schemas.microsoft.com/office/word/2006/wordml">
+<w:hdr xmlns:wpc="http://schemas.microsoft.com/office/word/2010/wordprocessingCanvas" xmlns:mc="http://schemas.openxmlformats.org/markup-compatibility/2006" xmlns:o="urn:schemas-microsoft-com:office:office" xmlns:r="http://schemas.openxmlformats.org/officeDocument/2006/relationships" xmlns:m="http://schemas.openxmlformats.org/officeDocument/2006/math" xmlns:v="urn:schemas-microsoft-com:vml" xmlns:wp14="http://schemas.microsoft.com/office/word/2010/wordprocessingDrawing" xmlns:wp="http://schemas.openxmlformats.org/drawingml/2006/wordprocessingDrawing" xmlns:w10="urn:schemas-microsoft-com:office:word" xmlns:w="http://schemas.openxmlformats.org/wordprocessingml/2006/main" xmlns:w14="http://schemas.microsoft.com/office/word/2010/wordml" xmlns:w15="http://schemas.microsoft.com/office/word/2012/wordml" xmlns:wpg="http://schemas.microsoft.com/office/word/2010/wordprocessingGroup" xmlns:wpi="http://schemas.microsoft.com/office/word/2010/wordprocessingInk" xmlns:wne="http://schemas.microsoft.com/office/word/2006/wordml" xmlns:wps="http://schemas.microsoft.com/office/word/2010/wordprocessingShape" mc:Ignorable="w14 w15 wp14">
   <w:p>
     <w:pPr>
       <w:pStyle w:val="Encabezado"/>
@@ -932,6 +1292,7 @@
                     <w:dataBinding w:prefixMappings="xmlns:ns0='http://schemas.openxmlformats.org/package/2006/metadata/core-properties' xmlns:ns1='http://purl.org/dc/elements/1.1/'" w:xpath="/ns0:coreProperties[1]/ns1:title[1]" w:storeItemID="{6C3C8BC8-F283-45AE-878A-BAB7291924A1}"/>
                     <w:text/>
                   </w:sdtPr>
+                  <w:sdtEndPr/>
                   <w:sdtContent>
                     <w:p>
                       <w:pPr>
@@ -996,6 +1357,7 @@
                       <w:calendar w:val="gregorian"/>
                     </w:date>
                   </w:sdtPr>
+                  <w:sdtEndPr/>
                   <w:sdtContent>
                     <w:p>
                       <w:pPr>
@@ -1030,7 +1392,7 @@
 </file>
 
 <file path=word/styles.xml><?xml version="1.0" encoding="utf-8"?>
-<w:styles xmlns:r="http://schemas.openxmlformats.org/officeDocument/2006/relationships" xmlns:w="http://schemas.openxmlformats.org/wordprocessingml/2006/main">
+<w:styles xmlns:mc="http://schemas.openxmlformats.org/markup-compatibility/2006" xmlns:r="http://schemas.openxmlformats.org/officeDocument/2006/relationships" xmlns:w="http://schemas.openxmlformats.org/wordprocessingml/2006/main" xmlns:w14="http://schemas.microsoft.com/office/word/2010/wordml" xmlns:w15="http://schemas.microsoft.com/office/word/2012/wordml" mc:Ignorable="w14 w15">
   <w:docDefaults>
     <w:rPrDefault>
       <w:rPr>
@@ -1046,144 +1408,378 @@
       </w:pPr>
     </w:pPrDefault>
   </w:docDefaults>
-  <w:latentStyles w:defLockedState="0" w:defUIPriority="99" w:defSemiHidden="1" w:defUnhideWhenUsed="1" w:defQFormat="0" w:count="267">
-    <w:lsdException w:name="Normal" w:semiHidden="0" w:uiPriority="0" w:unhideWhenUsed="0" w:qFormat="1"/>
-    <w:lsdException w:name="heading 1" w:semiHidden="0" w:uiPriority="9" w:unhideWhenUsed="0" w:qFormat="1"/>
-    <w:lsdException w:name="heading 2" w:uiPriority="9" w:qFormat="1"/>
-    <w:lsdException w:name="heading 3" w:uiPriority="9" w:qFormat="1"/>
-    <w:lsdException w:name="heading 4" w:uiPriority="9" w:qFormat="1"/>
-    <w:lsdException w:name="heading 5" w:uiPriority="9" w:qFormat="1"/>
-    <w:lsdException w:name="heading 6" w:uiPriority="9" w:qFormat="1"/>
-    <w:lsdException w:name="heading 7" w:uiPriority="9" w:qFormat="1"/>
-    <w:lsdException w:name="heading 8" w:uiPriority="9" w:qFormat="1"/>
-    <w:lsdException w:name="heading 9" w:uiPriority="9" w:qFormat="1"/>
-    <w:lsdException w:name="toc 1" w:uiPriority="39"/>
-    <w:lsdException w:name="toc 2" w:uiPriority="39"/>
-    <w:lsdException w:name="toc 3" w:uiPriority="39"/>
-    <w:lsdException w:name="toc 4" w:uiPriority="39"/>
-    <w:lsdException w:name="toc 5" w:uiPriority="39"/>
-    <w:lsdException w:name="toc 6" w:uiPriority="39"/>
-    <w:lsdException w:name="toc 7" w:uiPriority="39"/>
-    <w:lsdException w:name="toc 8" w:uiPriority="39"/>
-    <w:lsdException w:name="toc 9" w:uiPriority="39"/>
-    <w:lsdException w:name="caption" w:uiPriority="35" w:qFormat="1"/>
-    <w:lsdException w:name="Title" w:semiHidden="0" w:uiPriority="10" w:unhideWhenUsed="0" w:qFormat="1"/>
-    <w:lsdException w:name="Default Paragraph Font" w:uiPriority="1"/>
-    <w:lsdException w:name="Subtitle" w:semiHidden="0" w:uiPriority="11" w:unhideWhenUsed="0" w:qFormat="1"/>
-    <w:lsdException w:name="Strong" w:semiHidden="0" w:uiPriority="22" w:unhideWhenUsed="0" w:qFormat="1"/>
-    <w:lsdException w:name="Emphasis" w:semiHidden="0" w:uiPriority="20" w:unhideWhenUsed="0" w:qFormat="1"/>
-    <w:lsdException w:name="Table Grid" w:semiHidden="0" w:uiPriority="59" w:unhideWhenUsed="0"/>
-    <w:lsdException w:name="Placeholder Text" w:unhideWhenUsed="0"/>
-    <w:lsdException w:name="No Spacing" w:semiHidden="0" w:uiPriority="1" w:unhideWhenUsed="0" w:qFormat="1"/>
-    <w:lsdException w:name="Light Shading" w:semiHidden="0" w:uiPriority="60" w:unhideWhenUsed="0"/>
-    <w:lsdException w:name="Light List" w:semiHidden="0" w:uiPriority="61" w:unhideWhenUsed="0"/>
-    <w:lsdException w:name="Light Grid" w:semiHidden="0" w:uiPriority="62" w:unhideWhenUsed="0"/>
-    <w:lsdException w:name="Medium Shading 1" w:semiHidden="0" w:uiPriority="63" w:unhideWhenUsed="0"/>
-    <w:lsdException w:name="Medium Shading 2" w:semiHidden="0" w:uiPriority="64" w:unhideWhenUsed="0"/>
-    <w:lsdException w:name="Medium List 1" w:semiHidden="0" w:uiPriority="65" w:unhideWhenUsed="0"/>
-    <w:lsdException w:name="Medium List 2" w:semiHidden="0" w:uiPriority="66" w:unhideWhenUsed="0"/>
-    <w:lsdException w:name="Medium Grid 1" w:semiHidden="0" w:uiPriority="67" w:unhideWhenUsed="0"/>
-    <w:lsdException w:name="Medium Grid 2" w:semiHidden="0" w:uiPriority="68" w:unhideWhenUsed="0"/>
-    <w:lsdException w:name="Medium Grid 3" w:semiHidden="0" w:uiPriority="69" w:unhideWhenUsed="0"/>
-    <w:lsdException w:name="Dark List" w:semiHidden="0" w:uiPriority="70" w:unhideWhenUsed="0"/>
-    <w:lsdException w:name="Colorful Shading" w:semiHidden="0" w:uiPriority="71" w:unhideWhenUsed="0"/>
-    <w:lsdException w:name="Colorful List" w:semiHidden="0" w:uiPriority="72" w:unhideWhenUsed="0"/>
-    <w:lsdException w:name="Colorful Grid" w:semiHidden="0" w:uiPriority="73" w:unhideWhenUsed="0"/>
-    <w:lsdException w:name="Light Shading Accent 1" w:semiHidden="0" w:uiPriority="60" w:unhideWhenUsed="0"/>
-    <w:lsdException w:name="Light List Accent 1" w:semiHidden="0" w:uiPriority="61" w:unhideWhenUsed="0"/>
-    <w:lsdException w:name="Light Grid Accent 1" w:semiHidden="0" w:uiPriority="62" w:unhideWhenUsed="0"/>
-    <w:lsdException w:name="Medium Shading 1 Accent 1" w:semiHidden="0" w:uiPriority="63" w:unhideWhenUsed="0"/>
-    <w:lsdException w:name="Medium Shading 2 Accent 1" w:semiHidden="0" w:uiPriority="64" w:unhideWhenUsed="0"/>
-    <w:lsdException w:name="Medium List 1 Accent 1" w:semiHidden="0" w:uiPriority="65" w:unhideWhenUsed="0"/>
-    <w:lsdException w:name="Revision" w:unhideWhenUsed="0"/>
-    <w:lsdException w:name="List Paragraph" w:semiHidden="0" w:uiPriority="34" w:unhideWhenUsed="0" w:qFormat="1"/>
-    <w:lsdException w:name="Quote" w:semiHidden="0" w:uiPriority="29" w:unhideWhenUsed="0" w:qFormat="1"/>
-    <w:lsdException w:name="Intense Quote" w:semiHidden="0" w:uiPriority="30" w:unhideWhenUsed="0" w:qFormat="1"/>
-    <w:lsdException w:name="Medium List 2 Accent 1" w:semiHidden="0" w:uiPriority="66" w:unhideWhenUsed="0"/>
-    <w:lsdException w:name="Medium Grid 1 Accent 1" w:semiHidden="0" w:uiPriority="67" w:unhideWhenUsed="0"/>
-    <w:lsdException w:name="Medium Grid 2 Accent 1" w:semiHidden="0" w:uiPriority="68" w:unhideWhenUsed="0"/>
-    <w:lsdException w:name="Medium Grid 3 Accent 1" w:semiHidden="0" w:uiPriority="69" w:unhideWhenUsed="0"/>
-    <w:lsdException w:name="Dark List Accent 1" w:semiHidden="0" w:uiPriority="70" w:unhideWhenUsed="0"/>
-    <w:lsdException w:name="Colorful Shading Accent 1" w:semiHidden="0" w:uiPriority="71" w:unhideWhenUsed="0"/>
-    <w:lsdException w:name="Colorful List Accent 1" w:semiHidden="0" w:uiPriority="72" w:unhideWhenUsed="0"/>
-    <w:lsdException w:name="Colorful Grid Accent 1" w:semiHidden="0" w:uiPriority="73" w:unhideWhenUsed="0"/>
-    <w:lsdException w:name="Light Shading Accent 2" w:semiHidden="0" w:uiPriority="60" w:unhideWhenUsed="0"/>
-    <w:lsdException w:name="Light List Accent 2" w:semiHidden="0" w:uiPriority="61" w:unhideWhenUsed="0"/>
-    <w:lsdException w:name="Light Grid Accent 2" w:semiHidden="0" w:uiPriority="62" w:unhideWhenUsed="0"/>
-    <w:lsdException w:name="Medium Shading 1 Accent 2" w:semiHidden="0" w:uiPriority="63" w:unhideWhenUsed="0"/>
-    <w:lsdException w:name="Medium Shading 2 Accent 2" w:semiHidden="0" w:uiPriority="64" w:unhideWhenUsed="0"/>
-    <w:lsdException w:name="Medium List 1 Accent 2" w:semiHidden="0" w:uiPriority="65" w:unhideWhenUsed="0"/>
-    <w:lsdException w:name="Medium List 2 Accent 2" w:semiHidden="0" w:uiPriority="66" w:unhideWhenUsed="0"/>
-    <w:lsdException w:name="Medium Grid 1 Accent 2" w:semiHidden="0" w:uiPriority="67" w:unhideWhenUsed="0"/>
-    <w:lsdException w:name="Medium Grid 2 Accent 2" w:semiHidden="0" w:uiPriority="68" w:unhideWhenUsed="0"/>
-    <w:lsdException w:name="Medium Grid 3 Accent 2" w:semiHidden="0" w:uiPriority="69" w:unhideWhenUsed="0"/>
-    <w:lsdException w:name="Dark List Accent 2" w:semiHidden="0" w:uiPriority="70" w:unhideWhenUsed="0"/>
-    <w:lsdException w:name="Colorful Shading Accent 2" w:semiHidden="0" w:uiPriority="71" w:unhideWhenUsed="0"/>
-    <w:lsdException w:name="Colorful List Accent 2" w:semiHidden="0" w:uiPriority="72" w:unhideWhenUsed="0"/>
-    <w:lsdException w:name="Colorful Grid Accent 2" w:semiHidden="0" w:uiPriority="73" w:unhideWhenUsed="0"/>
-    <w:lsdException w:name="Light Shading Accent 3" w:semiHidden="0" w:uiPriority="60" w:unhideWhenUsed="0"/>
-    <w:lsdException w:name="Light List Accent 3" w:semiHidden="0" w:uiPriority="61" w:unhideWhenUsed="0"/>
-    <w:lsdException w:name="Light Grid Accent 3" w:semiHidden="0" w:uiPriority="62" w:unhideWhenUsed="0"/>
-    <w:lsdException w:name="Medium Shading 1 Accent 3" w:semiHidden="0" w:uiPriority="63" w:unhideWhenUsed="0"/>
-    <w:lsdException w:name="Medium Shading 2 Accent 3" w:semiHidden="0" w:uiPriority="64" w:unhideWhenUsed="0"/>
-    <w:lsdException w:name="Medium List 1 Accent 3" w:semiHidden="0" w:uiPriority="65" w:unhideWhenUsed="0"/>
-    <w:lsdException w:name="Medium List 2 Accent 3" w:semiHidden="0" w:uiPriority="66" w:unhideWhenUsed="0"/>
-    <w:lsdException w:name="Medium Grid 1 Accent 3" w:semiHidden="0" w:uiPriority="67" w:unhideWhenUsed="0"/>
-    <w:lsdException w:name="Medium Grid 2 Accent 3" w:semiHidden="0" w:uiPriority="68" w:unhideWhenUsed="0"/>
-    <w:lsdException w:name="Medium Grid 3 Accent 3" w:semiHidden="0" w:uiPriority="69" w:unhideWhenUsed="0"/>
-    <w:lsdException w:name="Dark List Accent 3" w:semiHidden="0" w:uiPriority="70" w:unhideWhenUsed="0"/>
-    <w:lsdException w:name="Colorful Shading Accent 3" w:semiHidden="0" w:uiPriority="71" w:unhideWhenUsed="0"/>
-    <w:lsdException w:name="Colorful List Accent 3" w:semiHidden="0" w:uiPriority="72" w:unhideWhenUsed="0"/>
-    <w:lsdException w:name="Colorful Grid Accent 3" w:semiHidden="0" w:uiPriority="73" w:unhideWhenUsed="0"/>
-    <w:lsdException w:name="Light Shading Accent 4" w:semiHidden="0" w:uiPriority="60" w:unhideWhenUsed="0"/>
-    <w:lsdException w:name="Light List Accent 4" w:semiHidden="0" w:uiPriority="61" w:unhideWhenUsed="0"/>
-    <w:lsdException w:name="Light Grid Accent 4" w:semiHidden="0" w:uiPriority="62" w:unhideWhenUsed="0"/>
-    <w:lsdException w:name="Medium Shading 1 Accent 4" w:semiHidden="0" w:uiPriority="63" w:unhideWhenUsed="0"/>
-    <w:lsdException w:name="Medium Shading 2 Accent 4" w:semiHidden="0" w:uiPriority="64" w:unhideWhenUsed="0"/>
-    <w:lsdException w:name="Medium List 1 Accent 4" w:semiHidden="0" w:uiPriority="65" w:unhideWhenUsed="0"/>
-    <w:lsdException w:name="Medium List 2 Accent 4" w:semiHidden="0" w:uiPriority="66" w:unhideWhenUsed="0"/>
-    <w:lsdException w:name="Medium Grid 1 Accent 4" w:semiHidden="0" w:uiPriority="67" w:unhideWhenUsed="0"/>
-    <w:lsdException w:name="Medium Grid 2 Accent 4" w:semiHidden="0" w:uiPriority="68" w:unhideWhenUsed="0"/>
-    <w:lsdException w:name="Medium Grid 3 Accent 4" w:semiHidden="0" w:uiPriority="69" w:unhideWhenUsed="0"/>
-    <w:lsdException w:name="Dark List Accent 4" w:semiHidden="0" w:uiPriority="70" w:unhideWhenUsed="0"/>
-    <w:lsdException w:name="Colorful Shading Accent 4" w:semiHidden="0" w:uiPriority="71" w:unhideWhenUsed="0"/>
-    <w:lsdException w:name="Colorful List Accent 4" w:semiHidden="0" w:uiPriority="72" w:unhideWhenUsed="0"/>
-    <w:lsdException w:name="Colorful Grid Accent 4" w:semiHidden="0" w:uiPriority="73" w:unhideWhenUsed="0"/>
-    <w:lsdException w:name="Light Shading Accent 5" w:semiHidden="0" w:uiPriority="60" w:unhideWhenUsed="0"/>
-    <w:lsdException w:name="Light List Accent 5" w:semiHidden="0" w:uiPriority="61" w:unhideWhenUsed="0"/>
-    <w:lsdException w:name="Light Grid Accent 5" w:semiHidden="0" w:uiPriority="62" w:unhideWhenUsed="0"/>
-    <w:lsdException w:name="Medium Shading 1 Accent 5" w:semiHidden="0" w:uiPriority="63" w:unhideWhenUsed="0"/>
-    <w:lsdException w:name="Medium Shading 2 Accent 5" w:semiHidden="0" w:uiPriority="64" w:unhideWhenUsed="0"/>
-    <w:lsdException w:name="Medium List 1 Accent 5" w:semiHidden="0" w:uiPriority="65" w:unhideWhenUsed="0"/>
-    <w:lsdException w:name="Medium List 2 Accent 5" w:semiHidden="0" w:uiPriority="66" w:unhideWhenUsed="0"/>
-    <w:lsdException w:name="Medium Grid 1 Accent 5" w:semiHidden="0" w:uiPriority="67" w:unhideWhenUsed="0"/>
-    <w:lsdException w:name="Medium Grid 2 Accent 5" w:semiHidden="0" w:uiPriority="68" w:unhideWhenUsed="0"/>
-    <w:lsdException w:name="Medium Grid 3 Accent 5" w:semiHidden="0" w:uiPriority="69" w:unhideWhenUsed="0"/>
-    <w:lsdException w:name="Dark List Accent 5" w:semiHidden="0" w:uiPriority="70" w:unhideWhenUsed="0"/>
-    <w:lsdException w:name="Colorful Shading Accent 5" w:semiHidden="0" w:uiPriority="71" w:unhideWhenUsed="0"/>
-    <w:lsdException w:name="Colorful List Accent 5" w:semiHidden="0" w:uiPriority="72" w:unhideWhenUsed="0"/>
-    <w:lsdException w:name="Colorful Grid Accent 5" w:semiHidden="0" w:uiPriority="73" w:unhideWhenUsed="0"/>
-    <w:lsdException w:name="Light Shading Accent 6" w:semiHidden="0" w:uiPriority="60" w:unhideWhenUsed="0"/>
-    <w:lsdException w:name="Light List Accent 6" w:semiHidden="0" w:uiPriority="61" w:unhideWhenUsed="0"/>
-    <w:lsdException w:name="Light Grid Accent 6" w:semiHidden="0" w:uiPriority="62" w:unhideWhenUsed="0"/>
-    <w:lsdException w:name="Medium Shading 1 Accent 6" w:semiHidden="0" w:uiPriority="63" w:unhideWhenUsed="0"/>
-    <w:lsdException w:name="Medium Shading 2 Accent 6" w:semiHidden="0" w:uiPriority="64" w:unhideWhenUsed="0"/>
-    <w:lsdException w:name="Medium List 1 Accent 6" w:semiHidden="0" w:uiPriority="65" w:unhideWhenUsed="0"/>
-    <w:lsdException w:name="Medium List 2 Accent 6" w:semiHidden="0" w:uiPriority="66" w:unhideWhenUsed="0"/>
-    <w:lsdException w:name="Medium Grid 1 Accent 6" w:semiHidden="0" w:uiPriority="67" w:unhideWhenUsed="0"/>
-    <w:lsdException w:name="Medium Grid 2 Accent 6" w:semiHidden="0" w:uiPriority="68" w:unhideWhenUsed="0"/>
-    <w:lsdException w:name="Medium Grid 3 Accent 6" w:semiHidden="0" w:uiPriority="69" w:unhideWhenUsed="0"/>
-    <w:lsdException w:name="Dark List Accent 6" w:semiHidden="0" w:uiPriority="70" w:unhideWhenUsed="0"/>
-    <w:lsdException w:name="Colorful Shading Accent 6" w:semiHidden="0" w:uiPriority="71" w:unhideWhenUsed="0"/>
-    <w:lsdException w:name="Colorful List Accent 6" w:semiHidden="0" w:uiPriority="72" w:unhideWhenUsed="0"/>
-    <w:lsdException w:name="Colorful Grid Accent 6" w:semiHidden="0" w:uiPriority="73" w:unhideWhenUsed="0"/>
-    <w:lsdException w:name="Subtle Emphasis" w:semiHidden="0" w:uiPriority="19" w:unhideWhenUsed="0" w:qFormat="1"/>
-    <w:lsdException w:name="Intense Emphasis" w:semiHidden="0" w:uiPriority="21" w:unhideWhenUsed="0" w:qFormat="1"/>
-    <w:lsdException w:name="Subtle Reference" w:semiHidden="0" w:uiPriority="31" w:unhideWhenUsed="0" w:qFormat="1"/>
-    <w:lsdException w:name="Intense Reference" w:semiHidden="0" w:uiPriority="32" w:unhideWhenUsed="0" w:qFormat="1"/>
-    <w:lsdException w:name="Book Title" w:semiHidden="0" w:uiPriority="33" w:unhideWhenUsed="0" w:qFormat="1"/>
-    <w:lsdException w:name="Bibliography" w:uiPriority="37"/>
-    <w:lsdException w:name="TOC Heading" w:uiPriority="39" w:qFormat="1"/>
+  <w:latentStyles w:defLockedState="0" w:defUIPriority="99" w:defSemiHidden="0" w:defUnhideWhenUsed="0" w:defQFormat="0" w:count="371">
+    <w:lsdException w:name="Normal" w:uiPriority="0" w:qFormat="1"/>
+    <w:lsdException w:name="heading 1" w:uiPriority="9" w:qFormat="1"/>
+    <w:lsdException w:name="heading 2" w:semiHidden="1" w:uiPriority="9" w:unhideWhenUsed="1" w:qFormat="1"/>
+    <w:lsdException w:name="heading 3" w:semiHidden="1" w:uiPriority="9" w:unhideWhenUsed="1" w:qFormat="1"/>
+    <w:lsdException w:name="heading 4" w:semiHidden="1" w:uiPriority="9" w:unhideWhenUsed="1" w:qFormat="1"/>
+    <w:lsdException w:name="heading 5" w:semiHidden="1" w:uiPriority="9" w:unhideWhenUsed="1" w:qFormat="1"/>
+    <w:lsdException w:name="heading 6" w:semiHidden="1" w:uiPriority="9" w:unhideWhenUsed="1" w:qFormat="1"/>
+    <w:lsdException w:name="heading 7" w:semiHidden="1" w:uiPriority="9" w:unhideWhenUsed="1" w:qFormat="1"/>
+    <w:lsdException w:name="heading 8" w:semiHidden="1" w:uiPriority="9" w:unhideWhenUsed="1" w:qFormat="1"/>
+    <w:lsdException w:name="heading 9" w:semiHidden="1" w:uiPriority="9" w:unhideWhenUsed="1" w:qFormat="1"/>
+    <w:lsdException w:name="index 1" w:semiHidden="1" w:unhideWhenUsed="1"/>
+    <w:lsdException w:name="index 2" w:semiHidden="1" w:unhideWhenUsed="1"/>
+    <w:lsdException w:name="index 3" w:semiHidden="1" w:unhideWhenUsed="1"/>
+    <w:lsdException w:name="index 4" w:semiHidden="1" w:unhideWhenUsed="1"/>
+    <w:lsdException w:name="index 5" w:semiHidden="1" w:unhideWhenUsed="1"/>
+    <w:lsdException w:name="index 6" w:semiHidden="1" w:unhideWhenUsed="1"/>
+    <w:lsdException w:name="index 7" w:semiHidden="1" w:unhideWhenUsed="1"/>
+    <w:lsdException w:name="index 8" w:semiHidden="1" w:unhideWhenUsed="1"/>
+    <w:lsdException w:name="index 9" w:semiHidden="1" w:unhideWhenUsed="1"/>
+    <w:lsdException w:name="toc 1" w:semiHidden="1" w:uiPriority="39" w:unhideWhenUsed="1"/>
+    <w:lsdException w:name="toc 2" w:semiHidden="1" w:uiPriority="39" w:unhideWhenUsed="1"/>
+    <w:lsdException w:name="toc 3" w:semiHidden="1" w:uiPriority="39" w:unhideWhenUsed="1"/>
+    <w:lsdException w:name="toc 4" w:semiHidden="1" w:uiPriority="39" w:unhideWhenUsed="1"/>
+    <w:lsdException w:name="toc 5" w:semiHidden="1" w:uiPriority="39" w:unhideWhenUsed="1"/>
+    <w:lsdException w:name="toc 6" w:semiHidden="1" w:uiPriority="39" w:unhideWhenUsed="1"/>
+    <w:lsdException w:name="toc 7" w:semiHidden="1" w:uiPriority="39" w:unhideWhenUsed="1"/>
+    <w:lsdException w:name="toc 8" w:semiHidden="1" w:uiPriority="39" w:unhideWhenUsed="1"/>
+    <w:lsdException w:name="toc 9" w:semiHidden="1" w:uiPriority="39" w:unhideWhenUsed="1"/>
+    <w:lsdException w:name="Normal Indent" w:semiHidden="1" w:unhideWhenUsed="1"/>
+    <w:lsdException w:name="footnote text" w:semiHidden="1" w:unhideWhenUsed="1"/>
+    <w:lsdException w:name="annotation text" w:semiHidden="1" w:unhideWhenUsed="1"/>
+    <w:lsdException w:name="header" w:semiHidden="1" w:unhideWhenUsed="1"/>
+    <w:lsdException w:name="footer" w:semiHidden="1" w:unhideWhenUsed="1"/>
+    <w:lsdException w:name="index heading" w:semiHidden="1" w:unhideWhenUsed="1"/>
+    <w:lsdException w:name="caption" w:semiHidden="1" w:uiPriority="35" w:unhideWhenUsed="1" w:qFormat="1"/>
+    <w:lsdException w:name="table of figures" w:semiHidden="1" w:unhideWhenUsed="1"/>
+    <w:lsdException w:name="envelope address" w:semiHidden="1" w:unhideWhenUsed="1"/>
+    <w:lsdException w:name="envelope return" w:semiHidden="1" w:unhideWhenUsed="1"/>
+    <w:lsdException w:name="footnote reference" w:semiHidden="1" w:unhideWhenUsed="1"/>
+    <w:lsdException w:name="annotation reference" w:semiHidden="1" w:unhideWhenUsed="1"/>
+    <w:lsdException w:name="line number" w:semiHidden="1" w:unhideWhenUsed="1"/>
+    <w:lsdException w:name="page number" w:semiHidden="1" w:unhideWhenUsed="1"/>
+    <w:lsdException w:name="endnote reference" w:semiHidden="1" w:unhideWhenUsed="1"/>
+    <w:lsdException w:name="endnote text" w:semiHidden="1" w:unhideWhenUsed="1"/>
+    <w:lsdException w:name="table of authorities" w:semiHidden="1" w:unhideWhenUsed="1"/>
+    <w:lsdException w:name="macro" w:semiHidden="1" w:unhideWhenUsed="1"/>
+    <w:lsdException w:name="toa heading" w:semiHidden="1" w:unhideWhenUsed="1"/>
+    <w:lsdException w:name="List" w:semiHidden="1" w:unhideWhenUsed="1"/>
+    <w:lsdException w:name="List Bullet" w:semiHidden="1" w:unhideWhenUsed="1"/>
+    <w:lsdException w:name="List Number" w:semiHidden="1" w:unhideWhenUsed="1"/>
+    <w:lsdException w:name="List 2" w:semiHidden="1" w:unhideWhenUsed="1"/>
+    <w:lsdException w:name="List 3" w:semiHidden="1" w:unhideWhenUsed="1"/>
+    <w:lsdException w:name="List 4" w:semiHidden="1" w:unhideWhenUsed="1"/>
+    <w:lsdException w:name="List 5" w:semiHidden="1" w:unhideWhenUsed="1"/>
+    <w:lsdException w:name="List Bullet 2" w:semiHidden="1" w:unhideWhenUsed="1"/>
+    <w:lsdException w:name="List Bullet 3" w:semiHidden="1" w:unhideWhenUsed="1"/>
+    <w:lsdException w:name="List Bullet 4" w:semiHidden="1" w:unhideWhenUsed="1"/>
+    <w:lsdException w:name="List Bullet 5" w:semiHidden="1" w:unhideWhenUsed="1"/>
+    <w:lsdException w:name="List Number 2" w:semiHidden="1" w:unhideWhenUsed="1"/>
+    <w:lsdException w:name="List Number 3" w:semiHidden="1" w:unhideWhenUsed="1"/>
+    <w:lsdException w:name="List Number 4" w:semiHidden="1" w:unhideWhenUsed="1"/>
+    <w:lsdException w:name="List Number 5" w:semiHidden="1" w:unhideWhenUsed="1"/>
+    <w:lsdException w:name="Title" w:uiPriority="10" w:qFormat="1"/>
+    <w:lsdException w:name="Closing" w:semiHidden="1" w:unhideWhenUsed="1"/>
+    <w:lsdException w:name="Signature" w:semiHidden="1" w:unhideWhenUsed="1"/>
+    <w:lsdException w:name="Default Paragraph Font" w:semiHidden="1" w:uiPriority="1" w:unhideWhenUsed="1"/>
+    <w:lsdException w:name="Body Text" w:semiHidden="1" w:unhideWhenUsed="1"/>
+    <w:lsdException w:name="Body Text Indent" w:semiHidden="1" w:unhideWhenUsed="1"/>
+    <w:lsdException w:name="List Continue" w:semiHidden="1" w:unhideWhenUsed="1"/>
+    <w:lsdException w:name="List Continue 2" w:semiHidden="1" w:unhideWhenUsed="1"/>
+    <w:lsdException w:name="List Continue 3" w:semiHidden="1" w:unhideWhenUsed="1"/>
+    <w:lsdException w:name="List Continue 4" w:semiHidden="1" w:unhideWhenUsed="1"/>
+    <w:lsdException w:name="List Continue 5" w:semiHidden="1" w:unhideWhenUsed="1"/>
+    <w:lsdException w:name="Message Header" w:semiHidden="1" w:unhideWhenUsed="1"/>
+    <w:lsdException w:name="Subtitle" w:uiPriority="11" w:qFormat="1"/>
+    <w:lsdException w:name="Salutation" w:semiHidden="1" w:unhideWhenUsed="1"/>
+    <w:lsdException w:name="Date" w:semiHidden="1" w:unhideWhenUsed="1"/>
+    <w:lsdException w:name="Body Text First Indent" w:semiHidden="1" w:unhideWhenUsed="1"/>
+    <w:lsdException w:name="Body Text First Indent 2" w:semiHidden="1" w:unhideWhenUsed="1"/>
+    <w:lsdException w:name="Note Heading" w:semiHidden="1" w:unhideWhenUsed="1"/>
+    <w:lsdException w:name="Body Text 2" w:semiHidden="1" w:unhideWhenUsed="1"/>
+    <w:lsdException w:name="Body Text 3" w:semiHidden="1" w:unhideWhenUsed="1"/>
+    <w:lsdException w:name="Body Text Indent 2" w:semiHidden="1" w:unhideWhenUsed="1"/>
+    <w:lsdException w:name="Body Text Indent 3" w:semiHidden="1" w:unhideWhenUsed="1"/>
+    <w:lsdException w:name="Block Text" w:semiHidden="1" w:unhideWhenUsed="1"/>
+    <w:lsdException w:name="Hyperlink" w:semiHidden="1" w:unhideWhenUsed="1"/>
+    <w:lsdException w:name="FollowedHyperlink" w:semiHidden="1" w:unhideWhenUsed="1"/>
+    <w:lsdException w:name="Strong" w:uiPriority="22" w:qFormat="1"/>
+    <w:lsdException w:name="Emphasis" w:uiPriority="20" w:qFormat="1"/>
+    <w:lsdException w:name="Document Map" w:semiHidden="1" w:unhideWhenUsed="1"/>
+    <w:lsdException w:name="Plain Text" w:semiHidden="1" w:unhideWhenUsed="1"/>
+    <w:lsdException w:name="E-mail Signature" w:semiHidden="1" w:unhideWhenUsed="1"/>
+    <w:lsdException w:name="HTML Top of Form" w:semiHidden="1" w:unhideWhenUsed="1"/>
+    <w:lsdException w:name="HTML Bottom of Form" w:semiHidden="1" w:unhideWhenUsed="1"/>
+    <w:lsdException w:name="Normal (Web)" w:semiHidden="1" w:unhideWhenUsed="1"/>
+    <w:lsdException w:name="HTML Acronym" w:semiHidden="1" w:unhideWhenUsed="1"/>
+    <w:lsdException w:name="HTML Address" w:semiHidden="1" w:unhideWhenUsed="1"/>
+    <w:lsdException w:name="HTML Cite" w:semiHidden="1" w:unhideWhenUsed="1"/>
+    <w:lsdException w:name="HTML Code" w:semiHidden="1" w:unhideWhenUsed="1"/>
+    <w:lsdException w:name="HTML Definition" w:semiHidden="1" w:unhideWhenUsed="1"/>
+    <w:lsdException w:name="HTML Keyboard" w:semiHidden="1" w:unhideWhenUsed="1"/>
+    <w:lsdException w:name="HTML Preformatted" w:semiHidden="1" w:unhideWhenUsed="1"/>
+    <w:lsdException w:name="HTML Sample" w:semiHidden="1" w:unhideWhenUsed="1"/>
+    <w:lsdException w:name="HTML Typewriter" w:semiHidden="1" w:unhideWhenUsed="1"/>
+    <w:lsdException w:name="HTML Variable" w:semiHidden="1" w:unhideWhenUsed="1"/>
+    <w:lsdException w:name="Normal Table" w:semiHidden="1" w:unhideWhenUsed="1"/>
+    <w:lsdException w:name="annotation subject" w:semiHidden="1" w:unhideWhenUsed="1"/>
+    <w:lsdException w:name="No List" w:semiHidden="1" w:unhideWhenUsed="1"/>
+    <w:lsdException w:name="Outline List 1" w:semiHidden="1" w:unhideWhenUsed="1"/>
+    <w:lsdException w:name="Outline List 2" w:semiHidden="1" w:unhideWhenUsed="1"/>
+    <w:lsdException w:name="Outline List 3" w:semiHidden="1" w:unhideWhenUsed="1"/>
+    <w:lsdException w:name="Table Simple 1" w:semiHidden="1" w:unhideWhenUsed="1"/>
+    <w:lsdException w:name="Table Simple 2" w:semiHidden="1" w:unhideWhenUsed="1"/>
+    <w:lsdException w:name="Table Simple 3" w:semiHidden="1" w:unhideWhenUsed="1"/>
+    <w:lsdException w:name="Table Classic 1" w:semiHidden="1" w:unhideWhenUsed="1"/>
+    <w:lsdException w:name="Table Classic 2" w:semiHidden="1" w:unhideWhenUsed="1"/>
+    <w:lsdException w:name="Table Classic 3" w:semiHidden="1" w:unhideWhenUsed="1"/>
+    <w:lsdException w:name="Table Classic 4" w:semiHidden="1" w:unhideWhenUsed="1"/>
+    <w:lsdException w:name="Table Colorful 1" w:semiHidden="1" w:unhideWhenUsed="1"/>
+    <w:lsdException w:name="Table Colorful 2" w:semiHidden="1" w:unhideWhenUsed="1"/>
+    <w:lsdException w:name="Table Colorful 3" w:semiHidden="1" w:unhideWhenUsed="1"/>
+    <w:lsdException w:name="Table Columns 1" w:semiHidden="1" w:unhideWhenUsed="1"/>
+    <w:lsdException w:name="Table Columns 2" w:semiHidden="1" w:unhideWhenUsed="1"/>
+    <w:lsdException w:name="Table Columns 3" w:semiHidden="1" w:unhideWhenUsed="1"/>
+    <w:lsdException w:name="Table Columns 4" w:semiHidden="1" w:unhideWhenUsed="1"/>
+    <w:lsdException w:name="Table Columns 5" w:semiHidden="1" w:unhideWhenUsed="1"/>
+    <w:lsdException w:name="Table Grid 1" w:semiHidden="1" w:unhideWhenUsed="1"/>
+    <w:lsdException w:name="Table Grid 2" w:semiHidden="1" w:unhideWhenUsed="1"/>
+    <w:lsdException w:name="Table Grid 3" w:semiHidden="1" w:unhideWhenUsed="1"/>
+    <w:lsdException w:name="Table Grid 4" w:semiHidden="1" w:unhideWhenUsed="1"/>
+    <w:lsdException w:name="Table Grid 5" w:semiHidden="1" w:unhideWhenUsed="1"/>
+    <w:lsdException w:name="Table Grid 6" w:semiHidden="1" w:unhideWhenUsed="1"/>
+    <w:lsdException w:name="Table Grid 7" w:semiHidden="1" w:unhideWhenUsed="1"/>
+    <w:lsdException w:name="Table Grid 8" w:semiHidden="1" w:unhideWhenUsed="1"/>
+    <w:lsdException w:name="Table List 1" w:semiHidden="1" w:unhideWhenUsed="1"/>
+    <w:lsdException w:name="Table List 2" w:semiHidden="1" w:unhideWhenUsed="1"/>
+    <w:lsdException w:name="Table List 3" w:semiHidden="1" w:unhideWhenUsed="1"/>
+    <w:lsdException w:name="Table List 4" w:semiHidden="1" w:unhideWhenUsed="1"/>
+    <w:lsdException w:name="Table List 5" w:semiHidden="1" w:unhideWhenUsed="1"/>
+    <w:lsdException w:name="Table List 6" w:semiHidden="1" w:unhideWhenUsed="1"/>
+    <w:lsdException w:name="Table List 7" w:semiHidden="1" w:unhideWhenUsed="1"/>
+    <w:lsdException w:name="Table List 8" w:semiHidden="1" w:unhideWhenUsed="1"/>
+    <w:lsdException w:name="Table 3D effects 1" w:semiHidden="1" w:unhideWhenUsed="1"/>
+    <w:lsdException w:name="Table 3D effects 2" w:semiHidden="1" w:unhideWhenUsed="1"/>
+    <w:lsdException w:name="Table 3D effects 3" w:semiHidden="1" w:unhideWhenUsed="1"/>
+    <w:lsdException w:name="Table Contemporary" w:semiHidden="1" w:unhideWhenUsed="1"/>
+    <w:lsdException w:name="Table Elegant" w:semiHidden="1" w:unhideWhenUsed="1"/>
+    <w:lsdException w:name="Table Professional" w:semiHidden="1" w:unhideWhenUsed="1"/>
+    <w:lsdException w:name="Table Subtle 1" w:semiHidden="1" w:unhideWhenUsed="1"/>
+    <w:lsdException w:name="Table Subtle 2" w:semiHidden="1" w:unhideWhenUsed="1"/>
+    <w:lsdException w:name="Table Web 1" w:semiHidden="1" w:unhideWhenUsed="1"/>
+    <w:lsdException w:name="Table Web 2" w:semiHidden="1" w:unhideWhenUsed="1"/>
+    <w:lsdException w:name="Table Web 3" w:semiHidden="1" w:unhideWhenUsed="1"/>
+    <w:lsdException w:name="Balloon Text" w:semiHidden="1" w:unhideWhenUsed="1"/>
+    <w:lsdException w:name="Table Grid" w:uiPriority="59"/>
+    <w:lsdException w:name="Table Theme" w:semiHidden="1" w:unhideWhenUsed="1"/>
+    <w:lsdException w:name="Placeholder Text" w:semiHidden="1"/>
+    <w:lsdException w:name="No Spacing" w:uiPriority="1" w:qFormat="1"/>
+    <w:lsdException w:name="Light Shading" w:uiPriority="60"/>
+    <w:lsdException w:name="Light List" w:uiPriority="61"/>
+    <w:lsdException w:name="Light Grid" w:uiPriority="62"/>
+    <w:lsdException w:name="Medium Shading 1" w:uiPriority="63"/>
+    <w:lsdException w:name="Medium Shading 2" w:uiPriority="64"/>
+    <w:lsdException w:name="Medium List 1" w:uiPriority="65"/>
+    <w:lsdException w:name="Medium List 2" w:uiPriority="66"/>
+    <w:lsdException w:name="Medium Grid 1" w:uiPriority="67"/>
+    <w:lsdException w:name="Medium Grid 2" w:uiPriority="68"/>
+    <w:lsdException w:name="Medium Grid 3" w:uiPriority="69"/>
+    <w:lsdException w:name="Dark List" w:uiPriority="70"/>
+    <w:lsdException w:name="Colorful Shading" w:uiPriority="71"/>
+    <w:lsdException w:name="Colorful List" w:uiPriority="72"/>
+    <w:lsdException w:name="Colorful Grid" w:uiPriority="73"/>
+    <w:lsdException w:name="Light Shading Accent 1" w:uiPriority="60"/>
+    <w:lsdException w:name="Light List Accent 1" w:uiPriority="61"/>
+    <w:lsdException w:name="Light Grid Accent 1" w:uiPriority="62"/>
+    <w:lsdException w:name="Medium Shading 1 Accent 1" w:uiPriority="63"/>
+    <w:lsdException w:name="Medium Shading 2 Accent 1" w:uiPriority="64"/>
+    <w:lsdException w:name="Medium List 1 Accent 1" w:uiPriority="65"/>
+    <w:lsdException w:name="Revision" w:semiHidden="1"/>
+    <w:lsdException w:name="List Paragraph" w:uiPriority="34" w:qFormat="1"/>
+    <w:lsdException w:name="Quote" w:uiPriority="29" w:qFormat="1"/>
+    <w:lsdException w:name="Intense Quote" w:uiPriority="30" w:qFormat="1"/>
+    <w:lsdException w:name="Medium List 2 Accent 1" w:uiPriority="66"/>
+    <w:lsdException w:name="Medium Grid 1 Accent 1" w:uiPriority="67"/>
+    <w:lsdException w:name="Medium Grid 2 Accent 1" w:uiPriority="68"/>
+    <w:lsdException w:name="Medium Grid 3 Accent 1" w:uiPriority="69"/>
+    <w:lsdException w:name="Dark List Accent 1" w:uiPriority="70"/>
+    <w:lsdException w:name="Colorful Shading Accent 1" w:uiPriority="71"/>
+    <w:lsdException w:name="Colorful List Accent 1" w:uiPriority="72"/>
+    <w:lsdException w:name="Colorful Grid Accent 1" w:uiPriority="73"/>
+    <w:lsdException w:name="Light Shading Accent 2" w:uiPriority="60"/>
+    <w:lsdException w:name="Light List Accent 2" w:uiPriority="61"/>
+    <w:lsdException w:name="Light Grid Accent 2" w:uiPriority="62"/>
+    <w:lsdException w:name="Medium Shading 1 Accent 2" w:uiPriority="63"/>
+    <w:lsdException w:name="Medium Shading 2 Accent 2" w:uiPriority="64"/>
+    <w:lsdException w:name="Medium List 1 Accent 2" w:uiPriority="65"/>
+    <w:lsdException w:name="Medium List 2 Accent 2" w:uiPriority="66"/>
+    <w:lsdException w:name="Medium Grid 1 Accent 2" w:uiPriority="67"/>
+    <w:lsdException w:name="Medium Grid 2 Accent 2" w:uiPriority="68"/>
+    <w:lsdException w:name="Medium Grid 3 Accent 2" w:uiPriority="69"/>
+    <w:lsdException w:name="Dark List Accent 2" w:uiPriority="70"/>
+    <w:lsdException w:name="Colorful Shading Accent 2" w:uiPriority="71"/>
+    <w:lsdException w:name="Colorful List Accent 2" w:uiPriority="72"/>
+    <w:lsdException w:name="Colorful Grid Accent 2" w:uiPriority="73"/>
+    <w:lsdException w:name="Light Shading Accent 3" w:uiPriority="60"/>
+    <w:lsdException w:name="Light List Accent 3" w:uiPriority="61"/>
+    <w:lsdException w:name="Light Grid Accent 3" w:uiPriority="62"/>
+    <w:lsdException w:name="Medium Shading 1 Accent 3" w:uiPriority="63"/>
+    <w:lsdException w:name="Medium Shading 2 Accent 3" w:uiPriority="64"/>
+    <w:lsdException w:name="Medium List 1 Accent 3" w:uiPriority="65"/>
+    <w:lsdException w:name="Medium List 2 Accent 3" w:uiPriority="66"/>
+    <w:lsdException w:name="Medium Grid 1 Accent 3" w:uiPriority="67"/>
+    <w:lsdException w:name="Medium Grid 2 Accent 3" w:uiPriority="68"/>
+    <w:lsdException w:name="Medium Grid 3 Accent 3" w:uiPriority="69"/>
+    <w:lsdException w:name="Dark List Accent 3" w:uiPriority="70"/>
+    <w:lsdException w:name="Colorful Shading Accent 3" w:uiPriority="71"/>
+    <w:lsdException w:name="Colorful List Accent 3" w:uiPriority="72"/>
+    <w:lsdException w:name="Colorful Grid Accent 3" w:uiPriority="73"/>
+    <w:lsdException w:name="Light Shading Accent 4" w:uiPriority="60"/>
+    <w:lsdException w:name="Light List Accent 4" w:uiPriority="61"/>
+    <w:lsdException w:name="Light Grid Accent 4" w:uiPriority="62"/>
+    <w:lsdException w:name="Medium Shading 1 Accent 4" w:uiPriority="63"/>
+    <w:lsdException w:name="Medium Shading 2 Accent 4" w:uiPriority="64"/>
+    <w:lsdException w:name="Medium List 1 Accent 4" w:uiPriority="65"/>
+    <w:lsdException w:name="Medium List 2 Accent 4" w:uiPriority="66"/>
+    <w:lsdException w:name="Medium Grid 1 Accent 4" w:uiPriority="67"/>
+    <w:lsdException w:name="Medium Grid 2 Accent 4" w:uiPriority="68"/>
+    <w:lsdException w:name="Medium Grid 3 Accent 4" w:uiPriority="69"/>
+    <w:lsdException w:name="Dark List Accent 4" w:uiPriority="70"/>
+    <w:lsdException w:name="Colorful Shading Accent 4" w:uiPriority="71"/>
+    <w:lsdException w:name="Colorful List Accent 4" w:uiPriority="72"/>
+    <w:lsdException w:name="Colorful Grid Accent 4" w:uiPriority="73"/>
+    <w:lsdException w:name="Light Shading Accent 5" w:uiPriority="60"/>
+    <w:lsdException w:name="Light List Accent 5" w:uiPriority="61"/>
+    <w:lsdException w:name="Light Grid Accent 5" w:uiPriority="62"/>
+    <w:lsdException w:name="Medium Shading 1 Accent 5" w:uiPriority="63"/>
+    <w:lsdException w:name="Medium Shading 2 Accent 5" w:uiPriority="64"/>
+    <w:lsdException w:name="Medium List 1 Accent 5" w:uiPriority="65"/>
+    <w:lsdException w:name="Medium List 2 Accent 5" w:uiPriority="66"/>
+    <w:lsdException w:name="Medium Grid 1 Accent 5" w:uiPriority="67"/>
+    <w:lsdException w:name="Medium Grid 2 Accent 5" w:uiPriority="68"/>
+    <w:lsdException w:name="Medium Grid 3 Accent 5" w:uiPriority="69"/>
+    <w:lsdException w:name="Dark List Accent 5" w:uiPriority="70"/>
+    <w:lsdException w:name="Colorful Shading Accent 5" w:uiPriority="71"/>
+    <w:lsdException w:name="Colorful List Accent 5" w:uiPriority="72"/>
+    <w:lsdException w:name="Colorful Grid Accent 5" w:uiPriority="73"/>
+    <w:lsdException w:name="Light Shading Accent 6" w:uiPriority="60"/>
+    <w:lsdException w:name="Light List Accent 6" w:uiPriority="61"/>
+    <w:lsdException w:name="Light Grid Accent 6" w:uiPriority="62"/>
+    <w:lsdException w:name="Medium Shading 1 Accent 6" w:uiPriority="63"/>
+    <w:lsdException w:name="Medium Shading 2 Accent 6" w:uiPriority="64"/>
+    <w:lsdException w:name="Medium List 1 Accent 6" w:uiPriority="65"/>
+    <w:lsdException w:name="Medium List 2 Accent 6" w:uiPriority="66"/>
+    <w:lsdException w:name="Medium Grid 1 Accent 6" w:uiPriority="67"/>
+    <w:lsdException w:name="Medium Grid 2 Accent 6" w:uiPriority="68"/>
+    <w:lsdException w:name="Medium Grid 3 Accent 6" w:uiPriority="69"/>
+    <w:lsdException w:name="Dark List Accent 6" w:uiPriority="70"/>
+    <w:lsdException w:name="Colorful Shading Accent 6" w:uiPriority="71"/>
+    <w:lsdException w:name="Colorful List Accent 6" w:uiPriority="72"/>
+    <w:lsdException w:name="Colorful Grid Accent 6" w:uiPriority="73"/>
+    <w:lsdException w:name="Subtle Emphasis" w:uiPriority="19" w:qFormat="1"/>
+    <w:lsdException w:name="Intense Emphasis" w:uiPriority="21" w:qFormat="1"/>
+    <w:lsdException w:name="Subtle Reference" w:uiPriority="31" w:qFormat="1"/>
+    <w:lsdException w:name="Intense Reference" w:uiPriority="32" w:qFormat="1"/>
+    <w:lsdException w:name="Book Title" w:uiPriority="33" w:qFormat="1"/>
+    <w:lsdException w:name="Bibliography" w:semiHidden="1" w:uiPriority="37" w:unhideWhenUsed="1"/>
+    <w:lsdException w:name="TOC Heading" w:semiHidden="1" w:uiPriority="39" w:unhideWhenUsed="1" w:qFormat="1"/>
+    <w:lsdException w:name="Plain Table 1" w:uiPriority="41"/>
+    <w:lsdException w:name="Plain Table 2" w:uiPriority="42"/>
+    <w:lsdException w:name="Plain Table 3" w:uiPriority="43"/>
+    <w:lsdException w:name="Plain Table 4" w:uiPriority="44"/>
+    <w:lsdException w:name="Plain Table 5" w:uiPriority="45"/>
+    <w:lsdException w:name="Grid Table Light" w:uiPriority="40"/>
+    <w:lsdException w:name="Grid Table 1 Light" w:uiPriority="46"/>
+    <w:lsdException w:name="Grid Table 2" w:uiPriority="47"/>
+    <w:lsdException w:name="Grid Table 3" w:uiPriority="48"/>
+    <w:lsdException w:name="Grid Table 4" w:uiPriority="49"/>
+    <w:lsdException w:name="Grid Table 5 Dark" w:uiPriority="50"/>
+    <w:lsdException w:name="Grid Table 6 Colorful" w:uiPriority="51"/>
+    <w:lsdException w:name="Grid Table 7 Colorful" w:uiPriority="52"/>
+    <w:lsdException w:name="Grid Table 1 Light Accent 1" w:uiPriority="46"/>
+    <w:lsdException w:name="Grid Table 2 Accent 1" w:uiPriority="47"/>
+    <w:lsdException w:name="Grid Table 3 Accent 1" w:uiPriority="48"/>
+    <w:lsdException w:name="Grid Table 4 Accent 1" w:uiPriority="49"/>
+    <w:lsdException w:name="Grid Table 5 Dark Accent 1" w:uiPriority="50"/>
+    <w:lsdException w:name="Grid Table 6 Colorful Accent 1" w:uiPriority="51"/>
+    <w:lsdException w:name="Grid Table 7 Colorful Accent 1" w:uiPriority="52"/>
+    <w:lsdException w:name="Grid Table 1 Light Accent 2" w:uiPriority="46"/>
+    <w:lsdException w:name="Grid Table 2 Accent 2" w:uiPriority="47"/>
+    <w:lsdException w:name="Grid Table 3 Accent 2" w:uiPriority="48"/>
+    <w:lsdException w:name="Grid Table 4 Accent 2" w:uiPriority="49"/>
+    <w:lsdException w:name="Grid Table 5 Dark Accent 2" w:uiPriority="50"/>
+    <w:lsdException w:name="Grid Table 6 Colorful Accent 2" w:uiPriority="51"/>
+    <w:lsdException w:name="Grid Table 7 Colorful Accent 2" w:uiPriority="52"/>
+    <w:lsdException w:name="Grid Table 1 Light Accent 3" w:uiPriority="46"/>
+    <w:lsdException w:name="Grid Table 2 Accent 3" w:uiPriority="47"/>
+    <w:lsdException w:name="Grid Table 3 Accent 3" w:uiPriority="48"/>
+    <w:lsdException w:name="Grid Table 4 Accent 3" w:uiPriority="49"/>
+    <w:lsdException w:name="Grid Table 5 Dark Accent 3" w:uiPriority="50"/>
+    <w:lsdException w:name="Grid Table 6 Colorful Accent 3" w:uiPriority="51"/>
+    <w:lsdException w:name="Grid Table 7 Colorful Accent 3" w:uiPriority="52"/>
+    <w:lsdException w:name="Grid Table 1 Light Accent 4" w:uiPriority="46"/>
+    <w:lsdException w:name="Grid Table 2 Accent 4" w:uiPriority="47"/>
+    <w:lsdException w:name="Grid Table 3 Accent 4" w:uiPriority="48"/>
+    <w:lsdException w:name="Grid Table 4 Accent 4" w:uiPriority="49"/>
+    <w:lsdException w:name="Grid Table 5 Dark Accent 4" w:uiPriority="50"/>
+    <w:lsdException w:name="Grid Table 6 Colorful Accent 4" w:uiPriority="51"/>
+    <w:lsdException w:name="Grid Table 7 Colorful Accent 4" w:uiPriority="52"/>
+    <w:lsdException w:name="Grid Table 1 Light Accent 5" w:uiPriority="46"/>
+    <w:lsdException w:name="Grid Table 2 Accent 5" w:uiPriority="47"/>
+    <w:lsdException w:name="Grid Table 3 Accent 5" w:uiPriority="48"/>
+    <w:lsdException w:name="Grid Table 4 Accent 5" w:uiPriority="49"/>
+    <w:lsdException w:name="Grid Table 5 Dark Accent 5" w:uiPriority="50"/>
+    <w:lsdException w:name="Grid Table 6 Colorful Accent 5" w:uiPriority="51"/>
+    <w:lsdException w:name="Grid Table 7 Colorful Accent 5" w:uiPriority="52"/>
+    <w:lsdException w:name="Grid Table 1 Light Accent 6" w:uiPriority="46"/>
+    <w:lsdException w:name="Grid Table 2 Accent 6" w:uiPriority="47"/>
+    <w:lsdException w:name="Grid Table 3 Accent 6" w:uiPriority="48"/>
+    <w:lsdException w:name="Grid Table 4 Accent 6" w:uiPriority="49"/>
+    <w:lsdException w:name="Grid Table 5 Dark Accent 6" w:uiPriority="50"/>
+    <w:lsdException w:name="Grid Table 6 Colorful Accent 6" w:uiPriority="51"/>
+    <w:lsdException w:name="Grid Table 7 Colorful Accent 6" w:uiPriority="52"/>
+    <w:lsdException w:name="List Table 1 Light" w:uiPriority="46"/>
+    <w:lsdException w:name="List Table 2" w:uiPriority="47"/>
+    <w:lsdException w:name="List Table 3" w:uiPriority="48"/>
+    <w:lsdException w:name="List Table 4" w:uiPriority="49"/>
+    <w:lsdException w:name="List Table 5 Dark" w:uiPriority="50"/>
+    <w:lsdException w:name="List Table 6 Colorful" w:uiPriority="51"/>
+    <w:lsdException w:name="List Table 7 Colorful" w:uiPriority="52"/>
+    <w:lsdException w:name="List Table 1 Light Accent 1" w:uiPriority="46"/>
+    <w:lsdException w:name="List Table 2 Accent 1" w:uiPriority="47"/>
+    <w:lsdException w:name="List Table 3 Accent 1" w:uiPriority="48"/>
+    <w:lsdException w:name="List Table 4 Accent 1" w:uiPriority="49"/>
+    <w:lsdException w:name="List Table 5 Dark Accent 1" w:uiPriority="50"/>
+    <w:lsdException w:name="List Table 6 Colorful Accent 1" w:uiPriority="51"/>
+    <w:lsdException w:name="List Table 7 Colorful Accent 1" w:uiPriority="52"/>
+    <w:lsdException w:name="List Table 1 Light Accent 2" w:uiPriority="46"/>
+    <w:lsdException w:name="List Table 2 Accent 2" w:uiPriority="47"/>
+    <w:lsdException w:name="List Table 3 Accent 2" w:uiPriority="48"/>
+    <w:lsdException w:name="List Table 4 Accent 2" w:uiPriority="49"/>
+    <w:lsdException w:name="List Table 5 Dark Accent 2" w:uiPriority="50"/>
+    <w:lsdException w:name="List Table 6 Colorful Accent 2" w:uiPriority="51"/>
+    <w:lsdException w:name="List Table 7 Colorful Accent 2" w:uiPriority="52"/>
+    <w:lsdException w:name="List Table 1 Light Accent 3" w:uiPriority="46"/>
+    <w:lsdException w:name="List Table 2 Accent 3" w:uiPriority="47"/>
+    <w:lsdException w:name="List Table 3 Accent 3" w:uiPriority="48"/>
+    <w:lsdException w:name="List Table 4 Accent 3" w:uiPriority="49"/>
+    <w:lsdException w:name="List Table 5 Dark Accent 3" w:uiPriority="50"/>
+    <w:lsdException w:name="List Table 6 Colorful Accent 3" w:uiPriority="51"/>
+    <w:lsdException w:name="List Table 7 Colorful Accent 3" w:uiPriority="52"/>
+    <w:lsdException w:name="List Table 1 Light Accent 4" w:uiPriority="46"/>
+    <w:lsdException w:name="List Table 2 Accent 4" w:uiPriority="47"/>
+    <w:lsdException w:name="List Table 3 Accent 4" w:uiPriority="48"/>
+    <w:lsdException w:name="List Table 4 Accent 4" w:uiPriority="49"/>
+    <w:lsdException w:name="List Table 5 Dark Accent 4" w:uiPriority="50"/>
+    <w:lsdException w:name="List Table 6 Colorful Accent 4" w:uiPriority="51"/>
+    <w:lsdException w:name="List Table 7 Colorful Accent 4" w:uiPriority="52"/>
+    <w:lsdException w:name="List Table 1 Light Accent 5" w:uiPriority="46"/>
+    <w:lsdException w:name="List Table 2 Accent 5" w:uiPriority="47"/>
+    <w:lsdException w:name="List Table 3 Accent 5" w:uiPriority="48"/>
+    <w:lsdException w:name="List Table 4 Accent 5" w:uiPriority="49"/>
+    <w:lsdException w:name="List Table 5 Dark Accent 5" w:uiPriority="50"/>
+    <w:lsdException w:name="List Table 6 Colorful Accent 5" w:uiPriority="51"/>
+    <w:lsdException w:name="List Table 7 Colorful Accent 5" w:uiPriority="52"/>
+    <w:lsdException w:name="List Table 1 Light Accent 6" w:uiPriority="46"/>
+    <w:lsdException w:name="List Table 2 Accent 6" w:uiPriority="47"/>
+    <w:lsdException w:name="List Table 3 Accent 6" w:uiPriority="48"/>
+    <w:lsdException w:name="List Table 4 Accent 6" w:uiPriority="49"/>
+    <w:lsdException w:name="List Table 5 Dark Accent 6" w:uiPriority="50"/>
+    <w:lsdException w:name="List Table 6 Colorful Accent 6" w:uiPriority="51"/>
+    <w:lsdException w:name="List Table 7 Colorful Accent 6" w:uiPriority="52"/>
   </w:latentStyles>
   <w:style w:type="paragraph" w:default="1" w:styleId="Normal">
     <w:name w:val="Normal"/>
@@ -1201,7 +1797,6 @@
     <w:uiPriority w:val="99"/>
     <w:semiHidden/>
     <w:unhideWhenUsed/>
-    <w:qFormat/>
     <w:tblPr>
       <w:tblInd w:w="0" w:type="dxa"/>
       <w:tblCellMar>
@@ -1322,7 +1917,7 @@
 </file>
 
 <file path=word/glossary/document.xml><?xml version="1.0" encoding="utf-8"?>
-<w:glossaryDocument xmlns:ve="http://schemas.openxmlformats.org/markup-compatibility/2006" xmlns:o="urn:schemas-microsoft-com:office:office" xmlns:r="http://schemas.openxmlformats.org/officeDocument/2006/relationships" xmlns:m="http://schemas.openxmlformats.org/officeDocument/2006/math" xmlns:v="urn:schemas-microsoft-com:vml" xmlns:wp="http://schemas.openxmlformats.org/drawingml/2006/wordprocessingDrawing" xmlns:w10="urn:schemas-microsoft-com:office:word" xmlns:w="http://schemas.openxmlformats.org/wordprocessingml/2006/main" xmlns:wne="http://schemas.microsoft.com/office/word/2006/wordml">
+<w:glossaryDocument xmlns:wpc="http://schemas.microsoft.com/office/word/2010/wordprocessingCanvas" xmlns:mc="http://schemas.openxmlformats.org/markup-compatibility/2006" xmlns:o="urn:schemas-microsoft-com:office:office" xmlns:r="http://schemas.openxmlformats.org/officeDocument/2006/relationships" xmlns:m="http://schemas.openxmlformats.org/officeDocument/2006/math" xmlns:v="urn:schemas-microsoft-com:vml" xmlns:wp14="http://schemas.microsoft.com/office/word/2010/wordprocessingDrawing" xmlns:wp="http://schemas.openxmlformats.org/drawingml/2006/wordprocessingDrawing" xmlns:w10="urn:schemas-microsoft-com:office:word" xmlns:w="http://schemas.openxmlformats.org/wordprocessingml/2006/main" xmlns:w14="http://schemas.microsoft.com/office/word/2010/wordml" xmlns:w15="http://schemas.microsoft.com/office/word/2012/wordml" xmlns:wpg="http://schemas.microsoft.com/office/word/2010/wordprocessingGroup" xmlns:wpi="http://schemas.microsoft.com/office/word/2010/wordprocessingInk" xmlns:wne="http://schemas.microsoft.com/office/word/2006/wordml" xmlns:wps="http://schemas.microsoft.com/office/word/2010/wordprocessingShape" mc:Ignorable="w14 w15 wp14">
   <w:docParts>
     <w:docPart>
       <w:docPartPr>
@@ -1355,73 +1950,12 @@
         </w:p>
       </w:docPartBody>
     </w:docPart>
-    <w:docPart>
-      <w:docPartPr>
-        <w:name w:val="F10829C8665C450B9F9963A8CDBA7034"/>
-        <w:category>
-          <w:name w:val="General"/>
-          <w:gallery w:val="placeholder"/>
-        </w:category>
-        <w:types>
-          <w:type w:val="bbPlcHdr"/>
-        </w:types>
-        <w:behaviors>
-          <w:behavior w:val="content"/>
-        </w:behaviors>
-        <w:guid w:val="{E3E798D2-3B5B-46DD-B1D7-A510D22BED75}"/>
-      </w:docPartPr>
-      <w:docPartBody>
-        <w:p>
-          <w:pPr>
-            <w:pStyle w:val="F10829C8665C450B9F9963A8CDBA7034"/>
-          </w:pPr>
-          <w:r>
-            <w:rPr>
-              <w:color w:val="FFFFFF" w:themeColor="background1"/>
-              <w:sz w:val="36"/>
-              <w:szCs w:val="36"/>
-            </w:rPr>
-            <w:t>[Año]</w:t>
-          </w:r>
-        </w:p>
-      </w:docPartBody>
-    </w:docPart>
-    <w:docPart>
-      <w:docPartPr>
-        <w:name w:val="6CA8E4ADEF57422CAD4D36E23BD97FB0"/>
-        <w:category>
-          <w:name w:val="General"/>
-          <w:gallery w:val="placeholder"/>
-        </w:category>
-        <w:types>
-          <w:type w:val="bbPlcHdr"/>
-        </w:types>
-        <w:behaviors>
-          <w:behavior w:val="content"/>
-        </w:behaviors>
-        <w:guid w:val="{352B179F-12D3-4042-A404-4329E22C65ED}"/>
-      </w:docPartPr>
-      <w:docPartBody>
-        <w:p>
-          <w:pPr>
-            <w:pStyle w:val="6CA8E4ADEF57422CAD4D36E23BD97FB0"/>
-          </w:pPr>
-          <w:r>
-            <w:rPr>
-              <w:color w:val="FFFFFF" w:themeColor="background1"/>
-              <w:spacing w:val="60"/>
-            </w:rPr>
-            <w:t>[Escribir la dirección de la compañía]</w:t>
-          </w:r>
-        </w:p>
-      </w:docPartBody>
-    </w:docPart>
   </w:docParts>
 </w:glossaryDocument>
 </file>
 
 <file path=word/glossary/fontTable.xml><?xml version="1.0" encoding="utf-8"?>
-<w:fonts xmlns:r="http://schemas.openxmlformats.org/officeDocument/2006/relationships" xmlns:w="http://schemas.openxmlformats.org/wordprocessingml/2006/main">
+<w:fonts xmlns:mc="http://schemas.openxmlformats.org/markup-compatibility/2006" xmlns:r="http://schemas.openxmlformats.org/officeDocument/2006/relationships" xmlns:w="http://schemas.openxmlformats.org/wordprocessingml/2006/main" xmlns:w14="http://schemas.microsoft.com/office/word/2010/wordml" xmlns:w15="http://schemas.microsoft.com/office/word/2012/wordml" mc:Ignorable="w14 w15">
   <w:font w:name="Calibri">
     <w:panose1 w:val="020F0502020204030204"/>
     <w:charset w:val="00"/>
@@ -1434,7 +1968,7 @@
     <w:charset w:val="00"/>
     <w:family w:val="roman"/>
     <w:pitch w:val="variable"/>
-    <w:sig w:usb0="E0002AFF" w:usb1="C0007841" w:usb2="00000009" w:usb3="00000000" w:csb0="000001FF" w:csb1="00000000"/>
+    <w:sig w:usb0="E0002EFF" w:usb1="C0007843" w:usb2="00000009" w:usb3="00000000" w:csb0="000001FF" w:csb1="00000000"/>
   </w:font>
   <w:font w:name="Tahoma">
     <w:panose1 w:val="020B0604030504040204"/>
@@ -1451,21 +1985,30 @@
     <w:pitch w:val="variable"/>
     <w:sig w:usb0="E00002FF" w:usb1="400004FF" w:usb2="00000000" w:usb3="00000000" w:csb0="0000019F" w:csb1="00000000"/>
   </w:font>
+  <w:font w:name="Calibri Light">
+    <w:panose1 w:val="020F0302020204030204"/>
+    <w:charset w:val="00"/>
+    <w:family w:val="swiss"/>
+    <w:pitch w:val="variable"/>
+    <w:sig w:usb0="A00002EF" w:usb1="4000207B" w:usb2="00000000" w:usb3="00000000" w:csb0="0000019F" w:csb1="00000000"/>
+  </w:font>
 </w:fonts>
 </file>
 
 <file path=word/glossary/settings.xml><?xml version="1.0" encoding="utf-8"?>
-<w:settings xmlns:o="urn:schemas-microsoft-com:office:office" xmlns:r="http://schemas.openxmlformats.org/officeDocument/2006/relationships" xmlns:m="http://schemas.openxmlformats.org/officeDocument/2006/math" xmlns:v="urn:schemas-microsoft-com:vml" xmlns:w10="urn:schemas-microsoft-com:office:word" xmlns:w="http://schemas.openxmlformats.org/wordprocessingml/2006/main" xmlns:sl="http://schemas.openxmlformats.org/schemaLibrary/2006/main">
+<w:settings xmlns:mc="http://schemas.openxmlformats.org/markup-compatibility/2006" xmlns:o="urn:schemas-microsoft-com:office:office" xmlns:r="http://schemas.openxmlformats.org/officeDocument/2006/relationships" xmlns:m="http://schemas.openxmlformats.org/officeDocument/2006/math" xmlns:v="urn:schemas-microsoft-com:vml" xmlns:w10="urn:schemas-microsoft-com:office:word" xmlns:w="http://schemas.openxmlformats.org/wordprocessingml/2006/main" xmlns:w14="http://schemas.microsoft.com/office/word/2010/wordml" xmlns:w15="http://schemas.microsoft.com/office/word/2012/wordml" xmlns:sl="http://schemas.openxmlformats.org/schemaLibrary/2006/main" mc:Ignorable="w14 w15">
   <w:view w:val="normal"/>
   <w:defaultTabStop w:val="708"/>
   <w:hyphenationZone w:val="425"/>
   <w:characterSpacingControl w:val="doNotCompress"/>
   <w:compat>
     <w:useFELayout/>
+    <w:compatSetting w:name="compatibilityMode" w:uri="http://schemas.microsoft.com/office/word" w:val="12"/>
   </w:compat>
   <w:rsids>
     <w:rsidRoot w:val="00FA0D89"/>
     <w:rsid w:val="002E28E2"/>
+    <w:rsid w:val="00685EC3"/>
     <w:rsid w:val="00751F9C"/>
     <w:rsid w:val="00FA0D89"/>
   </w:rsids>
@@ -1473,7 +2016,7 @@
     <m:mathFont m:val="Cambria Math"/>
     <m:brkBin m:val="before"/>
     <m:brkBinSub m:val="--"/>
-    <m:smallFrac m:val="off"/>
+    <m:smallFrac m:val="0"/>
     <m:dispDef/>
     <m:lMargin m:val="0"/>
     <m:rMargin m:val="0"/>
@@ -1485,12 +2028,12 @@
   <w:themeFontLang w:val="es-ES"/>
   <w:clrSchemeMapping w:bg1="light1" w:t1="dark1" w:bg2="light2" w:t2="dark2" w:accent1="accent1" w:accent2="accent2" w:accent3="accent3" w:accent4="accent4" w:accent5="accent5" w:accent6="accent6" w:hyperlink="hyperlink" w:followedHyperlink="followedHyperlink"/>
   <w:decimalSymbol w:val=","/>
-  <w:listSeparator w:val=","/>
+  <w:listSeparator w:val=";"/>
 </w:settings>
 </file>
 
 <file path=word/glossary/styles.xml><?xml version="1.0" encoding="utf-8"?>
-<w:styles xmlns:r="http://schemas.openxmlformats.org/officeDocument/2006/relationships" xmlns:w="http://schemas.openxmlformats.org/wordprocessingml/2006/main">
+<w:styles xmlns:mc="http://schemas.openxmlformats.org/markup-compatibility/2006" xmlns:r="http://schemas.openxmlformats.org/officeDocument/2006/relationships" xmlns:w="http://schemas.openxmlformats.org/wordprocessingml/2006/main" xmlns:w14="http://schemas.microsoft.com/office/word/2010/wordml" xmlns:w15="http://schemas.microsoft.com/office/word/2012/wordml" mc:Ignorable="w14 w15">
   <w:docDefaults>
     <w:rPrDefault>
       <w:rPr>
@@ -1506,144 +2049,378 @@
       </w:pPr>
     </w:pPrDefault>
   </w:docDefaults>
-  <w:latentStyles w:defLockedState="0" w:defUIPriority="99" w:defSemiHidden="1" w:defUnhideWhenUsed="1" w:defQFormat="0" w:count="267">
-    <w:lsdException w:name="Normal" w:semiHidden="0" w:uiPriority="0" w:unhideWhenUsed="0" w:qFormat="1"/>
-    <w:lsdException w:name="heading 1" w:semiHidden="0" w:uiPriority="9" w:unhideWhenUsed="0" w:qFormat="1"/>
-    <w:lsdException w:name="heading 2" w:uiPriority="9" w:qFormat="1"/>
-    <w:lsdException w:name="heading 3" w:uiPriority="9" w:qFormat="1"/>
-    <w:lsdException w:name="heading 4" w:uiPriority="9" w:qFormat="1"/>
-    <w:lsdException w:name="heading 5" w:uiPriority="9" w:qFormat="1"/>
-    <w:lsdException w:name="heading 6" w:uiPriority="9" w:qFormat="1"/>
-    <w:lsdException w:name="heading 7" w:uiPriority="9" w:qFormat="1"/>
-    <w:lsdException w:name="heading 8" w:uiPriority="9" w:qFormat="1"/>
-    <w:lsdException w:name="heading 9" w:uiPriority="9" w:qFormat="1"/>
-    <w:lsdException w:name="toc 1" w:uiPriority="39"/>
-    <w:lsdException w:name="toc 2" w:uiPriority="39"/>
-    <w:lsdException w:name="toc 3" w:uiPriority="39"/>
-    <w:lsdException w:name="toc 4" w:uiPriority="39"/>
-    <w:lsdException w:name="toc 5" w:uiPriority="39"/>
-    <w:lsdException w:name="toc 6" w:uiPriority="39"/>
-    <w:lsdException w:name="toc 7" w:uiPriority="39"/>
-    <w:lsdException w:name="toc 8" w:uiPriority="39"/>
-    <w:lsdException w:name="toc 9" w:uiPriority="39"/>
-    <w:lsdException w:name="caption" w:uiPriority="35" w:qFormat="1"/>
-    <w:lsdException w:name="Title" w:semiHidden="0" w:uiPriority="10" w:unhideWhenUsed="0" w:qFormat="1"/>
-    <w:lsdException w:name="Default Paragraph Font" w:uiPriority="1"/>
-    <w:lsdException w:name="Subtitle" w:semiHidden="0" w:uiPriority="11" w:unhideWhenUsed="0" w:qFormat="1"/>
-    <w:lsdException w:name="Strong" w:semiHidden="0" w:uiPriority="22" w:unhideWhenUsed="0" w:qFormat="1"/>
-    <w:lsdException w:name="Emphasis" w:semiHidden="0" w:uiPriority="20" w:unhideWhenUsed="0" w:qFormat="1"/>
-    <w:lsdException w:name="Table Grid" w:semiHidden="0" w:uiPriority="59" w:unhideWhenUsed="0"/>
-    <w:lsdException w:name="Placeholder Text" w:unhideWhenUsed="0"/>
-    <w:lsdException w:name="No Spacing" w:semiHidden="0" w:uiPriority="1" w:unhideWhenUsed="0" w:qFormat="1"/>
-    <w:lsdException w:name="Light Shading" w:semiHidden="0" w:uiPriority="60" w:unhideWhenUsed="0"/>
-    <w:lsdException w:name="Light List" w:semiHidden="0" w:uiPriority="61" w:unhideWhenUsed="0"/>
-    <w:lsdException w:name="Light Grid" w:semiHidden="0" w:uiPriority="62" w:unhideWhenUsed="0"/>
-    <w:lsdException w:name="Medium Shading 1" w:semiHidden="0" w:uiPriority="63" w:unhideWhenUsed="0"/>
-    <w:lsdException w:name="Medium Shading 2" w:semiHidden="0" w:uiPriority="64" w:unhideWhenUsed="0"/>
-    <w:lsdException w:name="Medium List 1" w:semiHidden="0" w:uiPriority="65" w:unhideWhenUsed="0"/>
-    <w:lsdException w:name="Medium List 2" w:semiHidden="0" w:uiPriority="66" w:unhideWhenUsed="0"/>
-    <w:lsdException w:name="Medium Grid 1" w:semiHidden="0" w:uiPriority="67" w:unhideWhenUsed="0"/>
-    <w:lsdException w:name="Medium Grid 2" w:semiHidden="0" w:uiPriority="68" w:unhideWhenUsed="0"/>
-    <w:lsdException w:name="Medium Grid 3" w:semiHidden="0" w:uiPriority="69" w:unhideWhenUsed="0"/>
-    <w:lsdException w:name="Dark List" w:semiHidden="0" w:uiPriority="70" w:unhideWhenUsed="0"/>
-    <w:lsdException w:name="Colorful Shading" w:semiHidden="0" w:uiPriority="71" w:unhideWhenUsed="0"/>
-    <w:lsdException w:name="Colorful List" w:semiHidden="0" w:uiPriority="72" w:unhideWhenUsed="0"/>
-    <w:lsdException w:name="Colorful Grid" w:semiHidden="0" w:uiPriority="73" w:unhideWhenUsed="0"/>
-    <w:lsdException w:name="Light Shading Accent 1" w:semiHidden="0" w:uiPriority="60" w:unhideWhenUsed="0"/>
-    <w:lsdException w:name="Light List Accent 1" w:semiHidden="0" w:uiPriority="61" w:unhideWhenUsed="0"/>
-    <w:lsdException w:name="Light Grid Accent 1" w:semiHidden="0" w:uiPriority="62" w:unhideWhenUsed="0"/>
-    <w:lsdException w:name="Medium Shading 1 Accent 1" w:semiHidden="0" w:uiPriority="63" w:unhideWhenUsed="0"/>
-    <w:lsdException w:name="Medium Shading 2 Accent 1" w:semiHidden="0" w:uiPriority="64" w:unhideWhenUsed="0"/>
-    <w:lsdException w:name="Medium List 1 Accent 1" w:semiHidden="0" w:uiPriority="65" w:unhideWhenUsed="0"/>
-    <w:lsdException w:name="Revision" w:unhideWhenUsed="0"/>
-    <w:lsdException w:name="List Paragraph" w:semiHidden="0" w:uiPriority="34" w:unhideWhenUsed="0" w:qFormat="1"/>
-    <w:lsdException w:name="Quote" w:semiHidden="0" w:uiPriority="29" w:unhideWhenUsed="0" w:qFormat="1"/>
-    <w:lsdException w:name="Intense Quote" w:semiHidden="0" w:uiPriority="30" w:unhideWhenUsed="0" w:qFormat="1"/>
-    <w:lsdException w:name="Medium List 2 Accent 1" w:semiHidden="0" w:uiPriority="66" w:unhideWhenUsed="0"/>
-    <w:lsdException w:name="Medium Grid 1 Accent 1" w:semiHidden="0" w:uiPriority="67" w:unhideWhenUsed="0"/>
-    <w:lsdException w:name="Medium Grid 2 Accent 1" w:semiHidden="0" w:uiPriority="68" w:unhideWhenUsed="0"/>
-    <w:lsdException w:name="Medium Grid 3 Accent 1" w:semiHidden="0" w:uiPriority="69" w:unhideWhenUsed="0"/>
-    <w:lsdException w:name="Dark List Accent 1" w:semiHidden="0" w:uiPriority="70" w:unhideWhenUsed="0"/>
-    <w:lsdException w:name="Colorful Shading Accent 1" w:semiHidden="0" w:uiPriority="71" w:unhideWhenUsed="0"/>
-    <w:lsdException w:name="Colorful List Accent 1" w:semiHidden="0" w:uiPriority="72" w:unhideWhenUsed="0"/>
-    <w:lsdException w:name="Colorful Grid Accent 1" w:semiHidden="0" w:uiPriority="73" w:unhideWhenUsed="0"/>
-    <w:lsdException w:name="Light Shading Accent 2" w:semiHidden="0" w:uiPriority="60" w:unhideWhenUsed="0"/>
-    <w:lsdException w:name="Light List Accent 2" w:semiHidden="0" w:uiPriority="61" w:unhideWhenUsed="0"/>
-    <w:lsdException w:name="Light Grid Accent 2" w:semiHidden="0" w:uiPriority="62" w:unhideWhenUsed="0"/>
-    <w:lsdException w:name="Medium Shading 1 Accent 2" w:semiHidden="0" w:uiPriority="63" w:unhideWhenUsed="0"/>
-    <w:lsdException w:name="Medium Shading 2 Accent 2" w:semiHidden="0" w:uiPriority="64" w:unhideWhenUsed="0"/>
-    <w:lsdException w:name="Medium List 1 Accent 2" w:semiHidden="0" w:uiPriority="65" w:unhideWhenUsed="0"/>
-    <w:lsdException w:name="Medium List 2 Accent 2" w:semiHidden="0" w:uiPriority="66" w:unhideWhenUsed="0"/>
-    <w:lsdException w:name="Medium Grid 1 Accent 2" w:semiHidden="0" w:uiPriority="67" w:unhideWhenUsed="0"/>
-    <w:lsdException w:name="Medium Grid 2 Accent 2" w:semiHidden="0" w:uiPriority="68" w:unhideWhenUsed="0"/>
-    <w:lsdException w:name="Medium Grid 3 Accent 2" w:semiHidden="0" w:uiPriority="69" w:unhideWhenUsed="0"/>
-    <w:lsdException w:name="Dark List Accent 2" w:semiHidden="0" w:uiPriority="70" w:unhideWhenUsed="0"/>
-    <w:lsdException w:name="Colorful Shading Accent 2" w:semiHidden="0" w:uiPriority="71" w:unhideWhenUsed="0"/>
-    <w:lsdException w:name="Colorful List Accent 2" w:semiHidden="0" w:uiPriority="72" w:unhideWhenUsed="0"/>
-    <w:lsdException w:name="Colorful Grid Accent 2" w:semiHidden="0" w:uiPriority="73" w:unhideWhenUsed="0"/>
-    <w:lsdException w:name="Light Shading Accent 3" w:semiHidden="0" w:uiPriority="60" w:unhideWhenUsed="0"/>
-    <w:lsdException w:name="Light List Accent 3" w:semiHidden="0" w:uiPriority="61" w:unhideWhenUsed="0"/>
-    <w:lsdException w:name="Light Grid Accent 3" w:semiHidden="0" w:uiPriority="62" w:unhideWhenUsed="0"/>
-    <w:lsdException w:name="Medium Shading 1 Accent 3" w:semiHidden="0" w:uiPriority="63" w:unhideWhenUsed="0"/>
-    <w:lsdException w:name="Medium Shading 2 Accent 3" w:semiHidden="0" w:uiPriority="64" w:unhideWhenUsed="0"/>
-    <w:lsdException w:name="Medium List 1 Accent 3" w:semiHidden="0" w:uiPriority="65" w:unhideWhenUsed="0"/>
-    <w:lsdException w:name="Medium List 2 Accent 3" w:semiHidden="0" w:uiPriority="66" w:unhideWhenUsed="0"/>
-    <w:lsdException w:name="Medium Grid 1 Accent 3" w:semiHidden="0" w:uiPriority="67" w:unhideWhenUsed="0"/>
-    <w:lsdException w:name="Medium Grid 2 Accent 3" w:semiHidden="0" w:uiPriority="68" w:unhideWhenUsed="0"/>
-    <w:lsdException w:name="Medium Grid 3 Accent 3" w:semiHidden="0" w:uiPriority="69" w:unhideWhenUsed="0"/>
-    <w:lsdException w:name="Dark List Accent 3" w:semiHidden="0" w:uiPriority="70" w:unhideWhenUsed="0"/>
-    <w:lsdException w:name="Colorful Shading Accent 3" w:semiHidden="0" w:uiPriority="71" w:unhideWhenUsed="0"/>
-    <w:lsdException w:name="Colorful List Accent 3" w:semiHidden="0" w:uiPriority="72" w:unhideWhenUsed="0"/>
-    <w:lsdException w:name="Colorful Grid Accent 3" w:semiHidden="0" w:uiPriority="73" w:unhideWhenUsed="0"/>
-    <w:lsdException w:name="Light Shading Accent 4" w:semiHidden="0" w:uiPriority="60" w:unhideWhenUsed="0"/>
-    <w:lsdException w:name="Light List Accent 4" w:semiHidden="0" w:uiPriority="61" w:unhideWhenUsed="0"/>
-    <w:lsdException w:name="Light Grid Accent 4" w:semiHidden="0" w:uiPriority="62" w:unhideWhenUsed="0"/>
-    <w:lsdException w:name="Medium Shading 1 Accent 4" w:semiHidden="0" w:uiPriority="63" w:unhideWhenUsed="0"/>
-    <w:lsdException w:name="Medium Shading 2 Accent 4" w:semiHidden="0" w:uiPriority="64" w:unhideWhenUsed="0"/>
-    <w:lsdException w:name="Medium List 1 Accent 4" w:semiHidden="0" w:uiPriority="65" w:unhideWhenUsed="0"/>
-    <w:lsdException w:name="Medium List 2 Accent 4" w:semiHidden="0" w:uiPriority="66" w:unhideWhenUsed="0"/>
-    <w:lsdException w:name="Medium Grid 1 Accent 4" w:semiHidden="0" w:uiPriority="67" w:unhideWhenUsed="0"/>
-    <w:lsdException w:name="Medium Grid 2 Accent 4" w:semiHidden="0" w:uiPriority="68" w:unhideWhenUsed="0"/>
-    <w:lsdException w:name="Medium Grid 3 Accent 4" w:semiHidden="0" w:uiPriority="69" w:unhideWhenUsed="0"/>
-    <w:lsdException w:name="Dark List Accent 4" w:semiHidden="0" w:uiPriority="70" w:unhideWhenUsed="0"/>
-    <w:lsdException w:name="Colorful Shading Accent 4" w:semiHidden="0" w:uiPriority="71" w:unhideWhenUsed="0"/>
-    <w:lsdException w:name="Colorful List Accent 4" w:semiHidden="0" w:uiPriority="72" w:unhideWhenUsed="0"/>
-    <w:lsdException w:name="Colorful Grid Accent 4" w:semiHidden="0" w:uiPriority="73" w:unhideWhenUsed="0"/>
-    <w:lsdException w:name="Light Shading Accent 5" w:semiHidden="0" w:uiPriority="60" w:unhideWhenUsed="0"/>
-    <w:lsdException w:name="Light List Accent 5" w:semiHidden="0" w:uiPriority="61" w:unhideWhenUsed="0"/>
-    <w:lsdException w:name="Light Grid Accent 5" w:semiHidden="0" w:uiPriority="62" w:unhideWhenUsed="0"/>
-    <w:lsdException w:name="Medium Shading 1 Accent 5" w:semiHidden="0" w:uiPriority="63" w:unhideWhenUsed="0"/>
-    <w:lsdException w:name="Medium Shading 2 Accent 5" w:semiHidden="0" w:uiPriority="64" w:unhideWhenUsed="0"/>
-    <w:lsdException w:name="Medium List 1 Accent 5" w:semiHidden="0" w:uiPriority="65" w:unhideWhenUsed="0"/>
-    <w:lsdException w:name="Medium List 2 Accent 5" w:semiHidden="0" w:uiPriority="66" w:unhideWhenUsed="0"/>
-    <w:lsdException w:name="Medium Grid 1 Accent 5" w:semiHidden="0" w:uiPriority="67" w:unhideWhenUsed="0"/>
-    <w:lsdException w:name="Medium Grid 2 Accent 5" w:semiHidden="0" w:uiPriority="68" w:unhideWhenUsed="0"/>
-    <w:lsdException w:name="Medium Grid 3 Accent 5" w:semiHidden="0" w:uiPriority="69" w:unhideWhenUsed="0"/>
-    <w:lsdException w:name="Dark List Accent 5" w:semiHidden="0" w:uiPriority="70" w:unhideWhenUsed="0"/>
-    <w:lsdException w:name="Colorful Shading Accent 5" w:semiHidden="0" w:uiPriority="71" w:unhideWhenUsed="0"/>
-    <w:lsdException w:name="Colorful List Accent 5" w:semiHidden="0" w:uiPriority="72" w:unhideWhenUsed="0"/>
-    <w:lsdException w:name="Colorful Grid Accent 5" w:semiHidden="0" w:uiPriority="73" w:unhideWhenUsed="0"/>
-    <w:lsdException w:name="Light Shading Accent 6" w:semiHidden="0" w:uiPriority="60" w:unhideWhenUsed="0"/>
-    <w:lsdException w:name="Light List Accent 6" w:semiHidden="0" w:uiPriority="61" w:unhideWhenUsed="0"/>
-    <w:lsdException w:name="Light Grid Accent 6" w:semiHidden="0" w:uiPriority="62" w:unhideWhenUsed="0"/>
-    <w:lsdException w:name="Medium Shading 1 Accent 6" w:semiHidden="0" w:uiPriority="63" w:unhideWhenUsed="0"/>
-    <w:lsdException w:name="Medium Shading 2 Accent 6" w:semiHidden="0" w:uiPriority="64" w:unhideWhenUsed="0"/>
-    <w:lsdException w:name="Medium List 1 Accent 6" w:semiHidden="0" w:uiPriority="65" w:unhideWhenUsed="0"/>
-    <w:lsdException w:name="Medium List 2 Accent 6" w:semiHidden="0" w:uiPriority="66" w:unhideWhenUsed="0"/>
-    <w:lsdException w:name="Medium Grid 1 Accent 6" w:semiHidden="0" w:uiPriority="67" w:unhideWhenUsed="0"/>
-    <w:lsdException w:name="Medium Grid 2 Accent 6" w:semiHidden="0" w:uiPriority="68" w:unhideWhenUsed="0"/>
-    <w:lsdException w:name="Medium Grid 3 Accent 6" w:semiHidden="0" w:uiPriority="69" w:unhideWhenUsed="0"/>
-    <w:lsdException w:name="Dark List Accent 6" w:semiHidden="0" w:uiPriority="70" w:unhideWhenUsed="0"/>
-    <w:lsdException w:name="Colorful Shading Accent 6" w:semiHidden="0" w:uiPriority="71" w:unhideWhenUsed="0"/>
-    <w:lsdException w:name="Colorful List Accent 6" w:semiHidden="0" w:uiPriority="72" w:unhideWhenUsed="0"/>
-    <w:lsdException w:name="Colorful Grid Accent 6" w:semiHidden="0" w:uiPriority="73" w:unhideWhenUsed="0"/>
-    <w:lsdException w:name="Subtle Emphasis" w:semiHidden="0" w:uiPriority="19" w:unhideWhenUsed="0" w:qFormat="1"/>
-    <w:lsdException w:name="Intense Emphasis" w:semiHidden="0" w:uiPriority="21" w:unhideWhenUsed="0" w:qFormat="1"/>
-    <w:lsdException w:name="Subtle Reference" w:semiHidden="0" w:uiPriority="31" w:unhideWhenUsed="0" w:qFormat="1"/>
-    <w:lsdException w:name="Intense Reference" w:semiHidden="0" w:uiPriority="32" w:unhideWhenUsed="0" w:qFormat="1"/>
-    <w:lsdException w:name="Book Title" w:semiHidden="0" w:uiPriority="33" w:unhideWhenUsed="0" w:qFormat="1"/>
-    <w:lsdException w:name="Bibliography" w:uiPriority="37"/>
-    <w:lsdException w:name="TOC Heading" w:uiPriority="39" w:qFormat="1"/>
+  <w:latentStyles w:defLockedState="0" w:defUIPriority="99" w:defSemiHidden="0" w:defUnhideWhenUsed="0" w:defQFormat="0" w:count="371">
+    <w:lsdException w:name="Normal" w:uiPriority="0" w:qFormat="1"/>
+    <w:lsdException w:name="heading 1" w:uiPriority="9" w:qFormat="1"/>
+    <w:lsdException w:name="heading 2" w:semiHidden="1" w:uiPriority="9" w:unhideWhenUsed="1" w:qFormat="1"/>
+    <w:lsdException w:name="heading 3" w:semiHidden="1" w:uiPriority="9" w:unhideWhenUsed="1" w:qFormat="1"/>
+    <w:lsdException w:name="heading 4" w:semiHidden="1" w:uiPriority="9" w:unhideWhenUsed="1" w:qFormat="1"/>
+    <w:lsdException w:name="heading 5" w:semiHidden="1" w:uiPriority="9" w:unhideWhenUsed="1" w:qFormat="1"/>
+    <w:lsdException w:name="heading 6" w:semiHidden="1" w:uiPriority="9" w:unhideWhenUsed="1" w:qFormat="1"/>
+    <w:lsdException w:name="heading 7" w:semiHidden="1" w:uiPriority="9" w:unhideWhenUsed="1" w:qFormat="1"/>
+    <w:lsdException w:name="heading 8" w:semiHidden="1" w:uiPriority="9" w:unhideWhenUsed="1" w:qFormat="1"/>
+    <w:lsdException w:name="heading 9" w:semiHidden="1" w:uiPriority="9" w:unhideWhenUsed="1" w:qFormat="1"/>
+    <w:lsdException w:name="index 1" w:semiHidden="1" w:unhideWhenUsed="1"/>
+    <w:lsdException w:name="index 2" w:semiHidden="1" w:unhideWhenUsed="1"/>
+    <w:lsdException w:name="index 3" w:semiHidden="1" w:unhideWhenUsed="1"/>
+    <w:lsdException w:name="index 4" w:semiHidden="1" w:unhideWhenUsed="1"/>
+    <w:lsdException w:name="index 5" w:semiHidden="1" w:unhideWhenUsed="1"/>
+    <w:lsdException w:name="index 6" w:semiHidden="1" w:unhideWhenUsed="1"/>
+    <w:lsdException w:name="index 7" w:semiHidden="1" w:unhideWhenUsed="1"/>
+    <w:lsdException w:name="index 8" w:semiHidden="1" w:unhideWhenUsed="1"/>
+    <w:lsdException w:name="index 9" w:semiHidden="1" w:unhideWhenUsed="1"/>
+    <w:lsdException w:name="toc 1" w:semiHidden="1" w:uiPriority="39" w:unhideWhenUsed="1"/>
+    <w:lsdException w:name="toc 2" w:semiHidden="1" w:uiPriority="39" w:unhideWhenUsed="1"/>
+    <w:lsdException w:name="toc 3" w:semiHidden="1" w:uiPriority="39" w:unhideWhenUsed="1"/>
+    <w:lsdException w:name="toc 4" w:semiHidden="1" w:uiPriority="39" w:unhideWhenUsed="1"/>
+    <w:lsdException w:name="toc 5" w:semiHidden="1" w:uiPriority="39" w:unhideWhenUsed="1"/>
+    <w:lsdException w:name="toc 6" w:semiHidden="1" w:uiPriority="39" w:unhideWhenUsed="1"/>
+    <w:lsdException w:name="toc 7" w:semiHidden="1" w:uiPriority="39" w:unhideWhenUsed="1"/>
+    <w:lsdException w:name="toc 8" w:semiHidden="1" w:uiPriority="39" w:unhideWhenUsed="1"/>
+    <w:lsdException w:name="toc 9" w:semiHidden="1" w:uiPriority="39" w:unhideWhenUsed="1"/>
+    <w:lsdException w:name="Normal Indent" w:semiHidden="1" w:unhideWhenUsed="1"/>
+    <w:lsdException w:name="footnote text" w:semiHidden="1" w:unhideWhenUsed="1"/>
+    <w:lsdException w:name="annotation text" w:semiHidden="1" w:unhideWhenUsed="1"/>
+    <w:lsdException w:name="header" w:semiHidden="1" w:unhideWhenUsed="1"/>
+    <w:lsdException w:name="footer" w:semiHidden="1" w:unhideWhenUsed="1"/>
+    <w:lsdException w:name="index heading" w:semiHidden="1" w:unhideWhenUsed="1"/>
+    <w:lsdException w:name="caption" w:semiHidden="1" w:uiPriority="35" w:unhideWhenUsed="1" w:qFormat="1"/>
+    <w:lsdException w:name="table of figures" w:semiHidden="1" w:unhideWhenUsed="1"/>
+    <w:lsdException w:name="envelope address" w:semiHidden="1" w:unhideWhenUsed="1"/>
+    <w:lsdException w:name="envelope return" w:semiHidden="1" w:unhideWhenUsed="1"/>
+    <w:lsdException w:name="footnote reference" w:semiHidden="1" w:unhideWhenUsed="1"/>
+    <w:lsdException w:name="annotation reference" w:semiHidden="1" w:unhideWhenUsed="1"/>
+    <w:lsdException w:name="line number" w:semiHidden="1" w:unhideWhenUsed="1"/>
+    <w:lsdException w:name="page number" w:semiHidden="1" w:unhideWhenUsed="1"/>
+    <w:lsdException w:name="endnote reference" w:semiHidden="1" w:unhideWhenUsed="1"/>
+    <w:lsdException w:name="endnote text" w:semiHidden="1" w:unhideWhenUsed="1"/>
+    <w:lsdException w:name="table of authorities" w:semiHidden="1" w:unhideWhenUsed="1"/>
+    <w:lsdException w:name="macro" w:semiHidden="1" w:unhideWhenUsed="1"/>
+    <w:lsdException w:name="toa heading" w:semiHidden="1" w:unhideWhenUsed="1"/>
+    <w:lsdException w:name="List" w:semiHidden="1" w:unhideWhenUsed="1"/>
+    <w:lsdException w:name="List Bullet" w:semiHidden="1" w:unhideWhenUsed="1"/>
+    <w:lsdException w:name="List Number" w:semiHidden="1" w:unhideWhenUsed="1"/>
+    <w:lsdException w:name="List 2" w:semiHidden="1" w:unhideWhenUsed="1"/>
+    <w:lsdException w:name="List 3" w:semiHidden="1" w:unhideWhenUsed="1"/>
+    <w:lsdException w:name="List 4" w:semiHidden="1" w:unhideWhenUsed="1"/>
+    <w:lsdException w:name="List 5" w:semiHidden="1" w:unhideWhenUsed="1"/>
+    <w:lsdException w:name="List Bullet 2" w:semiHidden="1" w:unhideWhenUsed="1"/>
+    <w:lsdException w:name="List Bullet 3" w:semiHidden="1" w:unhideWhenUsed="1"/>
+    <w:lsdException w:name="List Bullet 4" w:semiHidden="1" w:unhideWhenUsed="1"/>
+    <w:lsdException w:name="List Bullet 5" w:semiHidden="1" w:unhideWhenUsed="1"/>
+    <w:lsdException w:name="List Number 2" w:semiHidden="1" w:unhideWhenUsed="1"/>
+    <w:lsdException w:name="List Number 3" w:semiHidden="1" w:unhideWhenUsed="1"/>
+    <w:lsdException w:name="List Number 4" w:semiHidden="1" w:unhideWhenUsed="1"/>
+    <w:lsdException w:name="List Number 5" w:semiHidden="1" w:unhideWhenUsed="1"/>
+    <w:lsdException w:name="Title" w:uiPriority="10" w:qFormat="1"/>
+    <w:lsdException w:name="Closing" w:semiHidden="1" w:unhideWhenUsed="1"/>
+    <w:lsdException w:name="Signature" w:semiHidden="1" w:unhideWhenUsed="1"/>
+    <w:lsdException w:name="Default Paragraph Font" w:semiHidden="1" w:uiPriority="1" w:unhideWhenUsed="1"/>
+    <w:lsdException w:name="Body Text" w:semiHidden="1" w:unhideWhenUsed="1"/>
+    <w:lsdException w:name="Body Text Indent" w:semiHidden="1" w:unhideWhenUsed="1"/>
+    <w:lsdException w:name="List Continue" w:semiHidden="1" w:unhideWhenUsed="1"/>
+    <w:lsdException w:name="List Continue 2" w:semiHidden="1" w:unhideWhenUsed="1"/>
+    <w:lsdException w:name="List Continue 3" w:semiHidden="1" w:unhideWhenUsed="1"/>
+    <w:lsdException w:name="List Continue 4" w:semiHidden="1" w:unhideWhenUsed="1"/>
+    <w:lsdException w:name="List Continue 5" w:semiHidden="1" w:unhideWhenUsed="1"/>
+    <w:lsdException w:name="Message Header" w:semiHidden="1" w:unhideWhenUsed="1"/>
+    <w:lsdException w:name="Subtitle" w:uiPriority="11" w:qFormat="1"/>
+    <w:lsdException w:name="Salutation" w:semiHidden="1" w:unhideWhenUsed="1"/>
+    <w:lsdException w:name="Date" w:semiHidden="1" w:unhideWhenUsed="1"/>
+    <w:lsdException w:name="Body Text First Indent" w:semiHidden="1" w:unhideWhenUsed="1"/>
+    <w:lsdException w:name="Body Text First Indent 2" w:semiHidden="1" w:unhideWhenUsed="1"/>
+    <w:lsdException w:name="Note Heading" w:semiHidden="1" w:unhideWhenUsed="1"/>
+    <w:lsdException w:name="Body Text 2" w:semiHidden="1" w:unhideWhenUsed="1"/>
+    <w:lsdException w:name="Body Text 3" w:semiHidden="1" w:unhideWhenUsed="1"/>
+    <w:lsdException w:name="Body Text Indent 2" w:semiHidden="1" w:unhideWhenUsed="1"/>
+    <w:lsdException w:name="Body Text Indent 3" w:semiHidden="1" w:unhideWhenUsed="1"/>
+    <w:lsdException w:name="Block Text" w:semiHidden="1" w:unhideWhenUsed="1"/>
+    <w:lsdException w:name="Hyperlink" w:semiHidden="1" w:unhideWhenUsed="1"/>
+    <w:lsdException w:name="FollowedHyperlink" w:semiHidden="1" w:unhideWhenUsed="1"/>
+    <w:lsdException w:name="Strong" w:uiPriority="22" w:qFormat="1"/>
+    <w:lsdException w:name="Emphasis" w:uiPriority="20" w:qFormat="1"/>
+    <w:lsdException w:name="Document Map" w:semiHidden="1" w:unhideWhenUsed="1"/>
+    <w:lsdException w:name="Plain Text" w:semiHidden="1" w:unhideWhenUsed="1"/>
+    <w:lsdException w:name="E-mail Signature" w:semiHidden="1" w:unhideWhenUsed="1"/>
+    <w:lsdException w:name="HTML Top of Form" w:semiHidden="1" w:unhideWhenUsed="1"/>
+    <w:lsdException w:name="HTML Bottom of Form" w:semiHidden="1" w:unhideWhenUsed="1"/>
+    <w:lsdException w:name="Normal (Web)" w:semiHidden="1" w:unhideWhenUsed="1"/>
+    <w:lsdException w:name="HTML Acronym" w:semiHidden="1" w:unhideWhenUsed="1"/>
+    <w:lsdException w:name="HTML Address" w:semiHidden="1" w:unhideWhenUsed="1"/>
+    <w:lsdException w:name="HTML Cite" w:semiHidden="1" w:unhideWhenUsed="1"/>
+    <w:lsdException w:name="HTML Code" w:semiHidden="1" w:unhideWhenUsed="1"/>
+    <w:lsdException w:name="HTML Definition" w:semiHidden="1" w:unhideWhenUsed="1"/>
+    <w:lsdException w:name="HTML Keyboard" w:semiHidden="1" w:unhideWhenUsed="1"/>
+    <w:lsdException w:name="HTML Preformatted" w:semiHidden="1" w:unhideWhenUsed="1"/>
+    <w:lsdException w:name="HTML Sample" w:semiHidden="1" w:unhideWhenUsed="1"/>
+    <w:lsdException w:name="HTML Typewriter" w:semiHidden="1" w:unhideWhenUsed="1"/>
+    <w:lsdException w:name="HTML Variable" w:semiHidden="1" w:unhideWhenUsed="1"/>
+    <w:lsdException w:name="Normal Table" w:semiHidden="1" w:unhideWhenUsed="1"/>
+    <w:lsdException w:name="annotation subject" w:semiHidden="1" w:unhideWhenUsed="1"/>
+    <w:lsdException w:name="No List" w:semiHidden="1" w:unhideWhenUsed="1"/>
+    <w:lsdException w:name="Outline List 1" w:semiHidden="1" w:unhideWhenUsed="1"/>
+    <w:lsdException w:name="Outline List 2" w:semiHidden="1" w:unhideWhenUsed="1"/>
+    <w:lsdException w:name="Outline List 3" w:semiHidden="1" w:unhideWhenUsed="1"/>
+    <w:lsdException w:name="Table Simple 1" w:semiHidden="1" w:unhideWhenUsed="1"/>
+    <w:lsdException w:name="Table Simple 2" w:semiHidden="1" w:unhideWhenUsed="1"/>
+    <w:lsdException w:name="Table Simple 3" w:semiHidden="1" w:unhideWhenUsed="1"/>
+    <w:lsdException w:name="Table Classic 1" w:semiHidden="1" w:unhideWhenUsed="1"/>
+    <w:lsdException w:name="Table Classic 2" w:semiHidden="1" w:unhideWhenUsed="1"/>
+    <w:lsdException w:name="Table Classic 3" w:semiHidden="1" w:unhideWhenUsed="1"/>
+    <w:lsdException w:name="Table Classic 4" w:semiHidden="1" w:unhideWhenUsed="1"/>
+    <w:lsdException w:name="Table Colorful 1" w:semiHidden="1" w:unhideWhenUsed="1"/>
+    <w:lsdException w:name="Table Colorful 2" w:semiHidden="1" w:unhideWhenUsed="1"/>
+    <w:lsdException w:name="Table Colorful 3" w:semiHidden="1" w:unhideWhenUsed="1"/>
+    <w:lsdException w:name="Table Columns 1" w:semiHidden="1" w:unhideWhenUsed="1"/>
+    <w:lsdException w:name="Table Columns 2" w:semiHidden="1" w:unhideWhenUsed="1"/>
+    <w:lsdException w:name="Table Columns 3" w:semiHidden="1" w:unhideWhenUsed="1"/>
+    <w:lsdException w:name="Table Columns 4" w:semiHidden="1" w:unhideWhenUsed="1"/>
+    <w:lsdException w:name="Table Columns 5" w:semiHidden="1" w:unhideWhenUsed="1"/>
+    <w:lsdException w:name="Table Grid 1" w:semiHidden="1" w:unhideWhenUsed="1"/>
+    <w:lsdException w:name="Table Grid 2" w:semiHidden="1" w:unhideWhenUsed="1"/>
+    <w:lsdException w:name="Table Grid 3" w:semiHidden="1" w:unhideWhenUsed="1"/>
+    <w:lsdException w:name="Table Grid 4" w:semiHidden="1" w:unhideWhenUsed="1"/>
+    <w:lsdException w:name="Table Grid 5" w:semiHidden="1" w:unhideWhenUsed="1"/>
+    <w:lsdException w:name="Table Grid 6" w:semiHidden="1" w:unhideWhenUsed="1"/>
+    <w:lsdException w:name="Table Grid 7" w:semiHidden="1" w:unhideWhenUsed="1"/>
+    <w:lsdException w:name="Table Grid 8" w:semiHidden="1" w:unhideWhenUsed="1"/>
+    <w:lsdException w:name="Table List 1" w:semiHidden="1" w:unhideWhenUsed="1"/>
+    <w:lsdException w:name="Table List 2" w:semiHidden="1" w:unhideWhenUsed="1"/>
+    <w:lsdException w:name="Table List 3" w:semiHidden="1" w:unhideWhenUsed="1"/>
+    <w:lsdException w:name="Table List 4" w:semiHidden="1" w:unhideWhenUsed="1"/>
+    <w:lsdException w:name="Table List 5" w:semiHidden="1" w:unhideWhenUsed="1"/>
+    <w:lsdException w:name="Table List 6" w:semiHidden="1" w:unhideWhenUsed="1"/>
+    <w:lsdException w:name="Table List 7" w:semiHidden="1" w:unhideWhenUsed="1"/>
+    <w:lsdException w:name="Table List 8" w:semiHidden="1" w:unhideWhenUsed="1"/>
+    <w:lsdException w:name="Table 3D effects 1" w:semiHidden="1" w:unhideWhenUsed="1"/>
+    <w:lsdException w:name="Table 3D effects 2" w:semiHidden="1" w:unhideWhenUsed="1"/>
+    <w:lsdException w:name="Table 3D effects 3" w:semiHidden="1" w:unhideWhenUsed="1"/>
+    <w:lsdException w:name="Table Contemporary" w:semiHidden="1" w:unhideWhenUsed="1"/>
+    <w:lsdException w:name="Table Elegant" w:semiHidden="1" w:unhideWhenUsed="1"/>
+    <w:lsdException w:name="Table Professional" w:semiHidden="1" w:unhideWhenUsed="1"/>
+    <w:lsdException w:name="Table Subtle 1" w:semiHidden="1" w:unhideWhenUsed="1"/>
+    <w:lsdException w:name="Table Subtle 2" w:semiHidden="1" w:unhideWhenUsed="1"/>
+    <w:lsdException w:name="Table Web 1" w:semiHidden="1" w:unhideWhenUsed="1"/>
+    <w:lsdException w:name="Table Web 2" w:semiHidden="1" w:unhideWhenUsed="1"/>
+    <w:lsdException w:name="Table Web 3" w:semiHidden="1" w:unhideWhenUsed="1"/>
+    <w:lsdException w:name="Balloon Text" w:semiHidden="1" w:unhideWhenUsed="1"/>
+    <w:lsdException w:name="Table Grid" w:uiPriority="59"/>
+    <w:lsdException w:name="Table Theme" w:semiHidden="1" w:unhideWhenUsed="1"/>
+    <w:lsdException w:name="Placeholder Text" w:semiHidden="1"/>
+    <w:lsdException w:name="No Spacing" w:uiPriority="1" w:qFormat="1"/>
+    <w:lsdException w:name="Light Shading" w:uiPriority="60"/>
+    <w:lsdException w:name="Light List" w:uiPriority="61"/>
+    <w:lsdException w:name="Light Grid" w:uiPriority="62"/>
+    <w:lsdException w:name="Medium Shading 1" w:uiPriority="63"/>
+    <w:lsdException w:name="Medium Shading 2" w:uiPriority="64"/>
+    <w:lsdException w:name="Medium List 1" w:uiPriority="65"/>
+    <w:lsdException w:name="Medium List 2" w:uiPriority="66"/>
+    <w:lsdException w:name="Medium Grid 1" w:uiPriority="67"/>
+    <w:lsdException w:name="Medium Grid 2" w:uiPriority="68"/>
+    <w:lsdException w:name="Medium Grid 3" w:uiPriority="69"/>
+    <w:lsdException w:name="Dark List" w:uiPriority="70"/>
+    <w:lsdException w:name="Colorful Shading" w:uiPriority="71"/>
+    <w:lsdException w:name="Colorful List" w:uiPriority="72"/>
+    <w:lsdException w:name="Colorful Grid" w:uiPriority="73"/>
+    <w:lsdException w:name="Light Shading Accent 1" w:uiPriority="60"/>
+    <w:lsdException w:name="Light List Accent 1" w:uiPriority="61"/>
+    <w:lsdException w:name="Light Grid Accent 1" w:uiPriority="62"/>
+    <w:lsdException w:name="Medium Shading 1 Accent 1" w:uiPriority="63"/>
+    <w:lsdException w:name="Medium Shading 2 Accent 1" w:uiPriority="64"/>
+    <w:lsdException w:name="Medium List 1 Accent 1" w:uiPriority="65"/>
+    <w:lsdException w:name="Revision" w:semiHidden="1"/>
+    <w:lsdException w:name="List Paragraph" w:uiPriority="34" w:qFormat="1"/>
+    <w:lsdException w:name="Quote" w:uiPriority="29" w:qFormat="1"/>
+    <w:lsdException w:name="Intense Quote" w:uiPriority="30" w:qFormat="1"/>
+    <w:lsdException w:name="Medium List 2 Accent 1" w:uiPriority="66"/>
+    <w:lsdException w:name="Medium Grid 1 Accent 1" w:uiPriority="67"/>
+    <w:lsdException w:name="Medium Grid 2 Accent 1" w:uiPriority="68"/>
+    <w:lsdException w:name="Medium Grid 3 Accent 1" w:uiPriority="69"/>
+    <w:lsdException w:name="Dark List Accent 1" w:uiPriority="70"/>
+    <w:lsdException w:name="Colorful Shading Accent 1" w:uiPriority="71"/>
+    <w:lsdException w:name="Colorful List Accent 1" w:uiPriority="72"/>
+    <w:lsdException w:name="Colorful Grid Accent 1" w:uiPriority="73"/>
+    <w:lsdException w:name="Light Shading Accent 2" w:uiPriority="60"/>
+    <w:lsdException w:name="Light List Accent 2" w:uiPriority="61"/>
+    <w:lsdException w:name="Light Grid Accent 2" w:uiPriority="62"/>
+    <w:lsdException w:name="Medium Shading 1 Accent 2" w:uiPriority="63"/>
+    <w:lsdException w:name="Medium Shading 2 Accent 2" w:uiPriority="64"/>
+    <w:lsdException w:name="Medium List 1 Accent 2" w:uiPriority="65"/>
+    <w:lsdException w:name="Medium List 2 Accent 2" w:uiPriority="66"/>
+    <w:lsdException w:name="Medium Grid 1 Accent 2" w:uiPriority="67"/>
+    <w:lsdException w:name="Medium Grid 2 Accent 2" w:uiPriority="68"/>
+    <w:lsdException w:name="Medium Grid 3 Accent 2" w:uiPriority="69"/>
+    <w:lsdException w:name="Dark List Accent 2" w:uiPriority="70"/>
+    <w:lsdException w:name="Colorful Shading Accent 2" w:uiPriority="71"/>
+    <w:lsdException w:name="Colorful List Accent 2" w:uiPriority="72"/>
+    <w:lsdException w:name="Colorful Grid Accent 2" w:uiPriority="73"/>
+    <w:lsdException w:name="Light Shading Accent 3" w:uiPriority="60"/>
+    <w:lsdException w:name="Light List Accent 3" w:uiPriority="61"/>
+    <w:lsdException w:name="Light Grid Accent 3" w:uiPriority="62"/>
+    <w:lsdException w:name="Medium Shading 1 Accent 3" w:uiPriority="63"/>
+    <w:lsdException w:name="Medium Shading 2 Accent 3" w:uiPriority="64"/>
+    <w:lsdException w:name="Medium List 1 Accent 3" w:uiPriority="65"/>
+    <w:lsdException w:name="Medium List 2 Accent 3" w:uiPriority="66"/>
+    <w:lsdException w:name="Medium Grid 1 Accent 3" w:uiPriority="67"/>
+    <w:lsdException w:name="Medium Grid 2 Accent 3" w:uiPriority="68"/>
+    <w:lsdException w:name="Medium Grid 3 Accent 3" w:uiPriority="69"/>
+    <w:lsdException w:name="Dark List Accent 3" w:uiPriority="70"/>
+    <w:lsdException w:name="Colorful Shading Accent 3" w:uiPriority="71"/>
+    <w:lsdException w:name="Colorful List Accent 3" w:uiPriority="72"/>
+    <w:lsdException w:name="Colorful Grid Accent 3" w:uiPriority="73"/>
+    <w:lsdException w:name="Light Shading Accent 4" w:uiPriority="60"/>
+    <w:lsdException w:name="Light List Accent 4" w:uiPriority="61"/>
+    <w:lsdException w:name="Light Grid Accent 4" w:uiPriority="62"/>
+    <w:lsdException w:name="Medium Shading 1 Accent 4" w:uiPriority="63"/>
+    <w:lsdException w:name="Medium Shading 2 Accent 4" w:uiPriority="64"/>
+    <w:lsdException w:name="Medium List 1 Accent 4" w:uiPriority="65"/>
+    <w:lsdException w:name="Medium List 2 Accent 4" w:uiPriority="66"/>
+    <w:lsdException w:name="Medium Grid 1 Accent 4" w:uiPriority="67"/>
+    <w:lsdException w:name="Medium Grid 2 Accent 4" w:uiPriority="68"/>
+    <w:lsdException w:name="Medium Grid 3 Accent 4" w:uiPriority="69"/>
+    <w:lsdException w:name="Dark List Accent 4" w:uiPriority="70"/>
+    <w:lsdException w:name="Colorful Shading Accent 4" w:uiPriority="71"/>
+    <w:lsdException w:name="Colorful List Accent 4" w:uiPriority="72"/>
+    <w:lsdException w:name="Colorful Grid Accent 4" w:uiPriority="73"/>
+    <w:lsdException w:name="Light Shading Accent 5" w:uiPriority="60"/>
+    <w:lsdException w:name="Light List Accent 5" w:uiPriority="61"/>
+    <w:lsdException w:name="Light Grid Accent 5" w:uiPriority="62"/>
+    <w:lsdException w:name="Medium Shading 1 Accent 5" w:uiPriority="63"/>
+    <w:lsdException w:name="Medium Shading 2 Accent 5" w:uiPriority="64"/>
+    <w:lsdException w:name="Medium List 1 Accent 5" w:uiPriority="65"/>
+    <w:lsdException w:name="Medium List 2 Accent 5" w:uiPriority="66"/>
+    <w:lsdException w:name="Medium Grid 1 Accent 5" w:uiPriority="67"/>
+    <w:lsdException w:name="Medium Grid 2 Accent 5" w:uiPriority="68"/>
+    <w:lsdException w:name="Medium Grid 3 Accent 5" w:uiPriority="69"/>
+    <w:lsdException w:name="Dark List Accent 5" w:uiPriority="70"/>
+    <w:lsdException w:name="Colorful Shading Accent 5" w:uiPriority="71"/>
+    <w:lsdException w:name="Colorful List Accent 5" w:uiPriority="72"/>
+    <w:lsdException w:name="Colorful Grid Accent 5" w:uiPriority="73"/>
+    <w:lsdException w:name="Light Shading Accent 6" w:uiPriority="60"/>
+    <w:lsdException w:name="Light List Accent 6" w:uiPriority="61"/>
+    <w:lsdException w:name="Light Grid Accent 6" w:uiPriority="62"/>
+    <w:lsdException w:name="Medium Shading 1 Accent 6" w:uiPriority="63"/>
+    <w:lsdException w:name="Medium Shading 2 Accent 6" w:uiPriority="64"/>
+    <w:lsdException w:name="Medium List 1 Accent 6" w:uiPriority="65"/>
+    <w:lsdException w:name="Medium List 2 Accent 6" w:uiPriority="66"/>
+    <w:lsdException w:name="Medium Grid 1 Accent 6" w:uiPriority="67"/>
+    <w:lsdException w:name="Medium Grid 2 Accent 6" w:uiPriority="68"/>
+    <w:lsdException w:name="Medium Grid 3 Accent 6" w:uiPriority="69"/>
+    <w:lsdException w:name="Dark List Accent 6" w:uiPriority="70"/>
+    <w:lsdException w:name="Colorful Shading Accent 6" w:uiPriority="71"/>
+    <w:lsdException w:name="Colorful List Accent 6" w:uiPriority="72"/>
+    <w:lsdException w:name="Colorful Grid Accent 6" w:uiPriority="73"/>
+    <w:lsdException w:name="Subtle Emphasis" w:uiPriority="19" w:qFormat="1"/>
+    <w:lsdException w:name="Intense Emphasis" w:uiPriority="21" w:qFormat="1"/>
+    <w:lsdException w:name="Subtle Reference" w:uiPriority="31" w:qFormat="1"/>
+    <w:lsdException w:name="Intense Reference" w:uiPriority="32" w:qFormat="1"/>
+    <w:lsdException w:name="Book Title" w:uiPriority="33" w:qFormat="1"/>
+    <w:lsdException w:name="Bibliography" w:semiHidden="1" w:uiPriority="37" w:unhideWhenUsed="1"/>
+    <w:lsdException w:name="TOC Heading" w:semiHidden="1" w:uiPriority="39" w:unhideWhenUsed="1" w:qFormat="1"/>
+    <w:lsdException w:name="Plain Table 1" w:uiPriority="41"/>
+    <w:lsdException w:name="Plain Table 2" w:uiPriority="42"/>
+    <w:lsdException w:name="Plain Table 3" w:uiPriority="43"/>
+    <w:lsdException w:name="Plain Table 4" w:uiPriority="44"/>
+    <w:lsdException w:name="Plain Table 5" w:uiPriority="45"/>
+    <w:lsdException w:name="Grid Table Light" w:uiPriority="40"/>
+    <w:lsdException w:name="Grid Table 1 Light" w:uiPriority="46"/>
+    <w:lsdException w:name="Grid Table 2" w:uiPriority="47"/>
+    <w:lsdException w:name="Grid Table 3" w:uiPriority="48"/>
+    <w:lsdException w:name="Grid Table 4" w:uiPriority="49"/>
+    <w:lsdException w:name="Grid Table 5 Dark" w:uiPriority="50"/>
+    <w:lsdException w:name="Grid Table 6 Colorful" w:uiPriority="51"/>
+    <w:lsdException w:name="Grid Table 7 Colorful" w:uiPriority="52"/>
+    <w:lsdException w:name="Grid Table 1 Light Accent 1" w:uiPriority="46"/>
+    <w:lsdException w:name="Grid Table 2 Accent 1" w:uiPriority="47"/>
+    <w:lsdException w:name="Grid Table 3 Accent 1" w:uiPriority="48"/>
+    <w:lsdException w:name="Grid Table 4 Accent 1" w:uiPriority="49"/>
+    <w:lsdException w:name="Grid Table 5 Dark Accent 1" w:uiPriority="50"/>
+    <w:lsdException w:name="Grid Table 6 Colorful Accent 1" w:uiPriority="51"/>
+    <w:lsdException w:name="Grid Table 7 Colorful Accent 1" w:uiPriority="52"/>
+    <w:lsdException w:name="Grid Table 1 Light Accent 2" w:uiPriority="46"/>
+    <w:lsdException w:name="Grid Table 2 Accent 2" w:uiPriority="47"/>
+    <w:lsdException w:name="Grid Table 3 Accent 2" w:uiPriority="48"/>
+    <w:lsdException w:name="Grid Table 4 Accent 2" w:uiPriority="49"/>
+    <w:lsdException w:name="Grid Table 5 Dark Accent 2" w:uiPriority="50"/>
+    <w:lsdException w:name="Grid Table 6 Colorful Accent 2" w:uiPriority="51"/>
+    <w:lsdException w:name="Grid Table 7 Colorful Accent 2" w:uiPriority="52"/>
+    <w:lsdException w:name="Grid Table 1 Light Accent 3" w:uiPriority="46"/>
+    <w:lsdException w:name="Grid Table 2 Accent 3" w:uiPriority="47"/>
+    <w:lsdException w:name="Grid Table 3 Accent 3" w:uiPriority="48"/>
+    <w:lsdException w:name="Grid Table 4 Accent 3" w:uiPriority="49"/>
+    <w:lsdException w:name="Grid Table 5 Dark Accent 3" w:uiPriority="50"/>
+    <w:lsdException w:name="Grid Table 6 Colorful Accent 3" w:uiPriority="51"/>
+    <w:lsdException w:name="Grid Table 7 Colorful Accent 3" w:uiPriority="52"/>
+    <w:lsdException w:name="Grid Table 1 Light Accent 4" w:uiPriority="46"/>
+    <w:lsdException w:name="Grid Table 2 Accent 4" w:uiPriority="47"/>
+    <w:lsdException w:name="Grid Table 3 Accent 4" w:uiPriority="48"/>
+    <w:lsdException w:name="Grid Table 4 Accent 4" w:uiPriority="49"/>
+    <w:lsdException w:name="Grid Table 5 Dark Accent 4" w:uiPriority="50"/>
+    <w:lsdException w:name="Grid Table 6 Colorful Accent 4" w:uiPriority="51"/>
+    <w:lsdException w:name="Grid Table 7 Colorful Accent 4" w:uiPriority="52"/>
+    <w:lsdException w:name="Grid Table 1 Light Accent 5" w:uiPriority="46"/>
+    <w:lsdException w:name="Grid Table 2 Accent 5" w:uiPriority="47"/>
+    <w:lsdException w:name="Grid Table 3 Accent 5" w:uiPriority="48"/>
+    <w:lsdException w:name="Grid Table 4 Accent 5" w:uiPriority="49"/>
+    <w:lsdException w:name="Grid Table 5 Dark Accent 5" w:uiPriority="50"/>
+    <w:lsdException w:name="Grid Table 6 Colorful Accent 5" w:uiPriority="51"/>
+    <w:lsdException w:name="Grid Table 7 Colorful Accent 5" w:uiPriority="52"/>
+    <w:lsdException w:name="Grid Table 1 Light Accent 6" w:uiPriority="46"/>
+    <w:lsdException w:name="Grid Table 2 Accent 6" w:uiPriority="47"/>
+    <w:lsdException w:name="Grid Table 3 Accent 6" w:uiPriority="48"/>
+    <w:lsdException w:name="Grid Table 4 Accent 6" w:uiPriority="49"/>
+    <w:lsdException w:name="Grid Table 5 Dark Accent 6" w:uiPriority="50"/>
+    <w:lsdException w:name="Grid Table 6 Colorful Accent 6" w:uiPriority="51"/>
+    <w:lsdException w:name="Grid Table 7 Colorful Accent 6" w:uiPriority="52"/>
+    <w:lsdException w:name="List Table 1 Light" w:uiPriority="46"/>
+    <w:lsdException w:name="List Table 2" w:uiPriority="47"/>
+    <w:lsdException w:name="List Table 3" w:uiPriority="48"/>
+    <w:lsdException w:name="List Table 4" w:uiPriority="49"/>
+    <w:lsdException w:name="List Table 5 Dark" w:uiPriority="50"/>
+    <w:lsdException w:name="List Table 6 Colorful" w:uiPriority="51"/>
+    <w:lsdException w:name="List Table 7 Colorful" w:uiPriority="52"/>
+    <w:lsdException w:name="List Table 1 Light Accent 1" w:uiPriority="46"/>
+    <w:lsdException w:name="List Table 2 Accent 1" w:uiPriority="47"/>
+    <w:lsdException w:name="List Table 3 Accent 1" w:uiPriority="48"/>
+    <w:lsdException w:name="List Table 4 Accent 1" w:uiPriority="49"/>
+    <w:lsdException w:name="List Table 5 Dark Accent 1" w:uiPriority="50"/>
+    <w:lsdException w:name="List Table 6 Colorful Accent 1" w:uiPriority="51"/>
+    <w:lsdException w:name="List Table 7 Colorful Accent 1" w:uiPriority="52"/>
+    <w:lsdException w:name="List Table 1 Light Accent 2" w:uiPriority="46"/>
+    <w:lsdException w:name="List Table 2 Accent 2" w:uiPriority="47"/>
+    <w:lsdException w:name="List Table 3 Accent 2" w:uiPriority="48"/>
+    <w:lsdException w:name="List Table 4 Accent 2" w:uiPriority="49"/>
+    <w:lsdException w:name="List Table 5 Dark Accent 2" w:uiPriority="50"/>
+    <w:lsdException w:name="List Table 6 Colorful Accent 2" w:uiPriority="51"/>
+    <w:lsdException w:name="List Table 7 Colorful Accent 2" w:uiPriority="52"/>
+    <w:lsdException w:name="List Table 1 Light Accent 3" w:uiPriority="46"/>
+    <w:lsdException w:name="List Table 2 Accent 3" w:uiPriority="47"/>
+    <w:lsdException w:name="List Table 3 Accent 3" w:uiPriority="48"/>
+    <w:lsdException w:name="List Table 4 Accent 3" w:uiPriority="49"/>
+    <w:lsdException w:name="List Table 5 Dark Accent 3" w:uiPriority="50"/>
+    <w:lsdException w:name="List Table 6 Colorful Accent 3" w:uiPriority="51"/>
+    <w:lsdException w:name="List Table 7 Colorful Accent 3" w:uiPriority="52"/>
+    <w:lsdException w:name="List Table 1 Light Accent 4" w:uiPriority="46"/>
+    <w:lsdException w:name="List Table 2 Accent 4" w:uiPriority="47"/>
+    <w:lsdException w:name="List Table 3 Accent 4" w:uiPriority="48"/>
+    <w:lsdException w:name="List Table 4 Accent 4" w:uiPriority="49"/>
+    <w:lsdException w:name="List Table 5 Dark Accent 4" w:uiPriority="50"/>
+    <w:lsdException w:name="List Table 6 Colorful Accent 4" w:uiPriority="51"/>
+    <w:lsdException w:name="List Table 7 Colorful Accent 4" w:uiPriority="52"/>
+    <w:lsdException w:name="List Table 1 Light Accent 5" w:uiPriority="46"/>
+    <w:lsdException w:name="List Table 2 Accent 5" w:uiPriority="47"/>
+    <w:lsdException w:name="List Table 3 Accent 5" w:uiPriority="48"/>
+    <w:lsdException w:name="List Table 4 Accent 5" w:uiPriority="49"/>
+    <w:lsdException w:name="List Table 5 Dark Accent 5" w:uiPriority="50"/>
+    <w:lsdException w:name="List Table 6 Colorful Accent 5" w:uiPriority="51"/>
+    <w:lsdException w:name="List Table 7 Colorful Accent 5" w:uiPriority="52"/>
+    <w:lsdException w:name="List Table 1 Light Accent 6" w:uiPriority="46"/>
+    <w:lsdException w:name="List Table 2 Accent 6" w:uiPriority="47"/>
+    <w:lsdException w:name="List Table 3 Accent 6" w:uiPriority="48"/>
+    <w:lsdException w:name="List Table 4 Accent 6" w:uiPriority="49"/>
+    <w:lsdException w:name="List Table 5 Dark Accent 6" w:uiPriority="50"/>
+    <w:lsdException w:name="List Table 6 Colorful Accent 6" w:uiPriority="51"/>
+    <w:lsdException w:name="List Table 7 Colorful Accent 6" w:uiPriority="52"/>
   </w:latentStyles>
   <w:style w:type="paragraph" w:default="1" w:styleId="Normal">
     <w:name w:val="Normal"/>
@@ -1661,7 +2438,6 @@
     <w:uiPriority w:val="99"/>
     <w:semiHidden/>
     <w:unhideWhenUsed/>
-    <w:qFormat/>
     <w:tblPr>
       <w:tblInd w:w="0" w:type="dxa"/>
       <w:tblCellMar>
@@ -1694,7 +2470,7 @@
 </file>
 
 <file path=word/glossary/webSettings.xml><?xml version="1.0" encoding="utf-8"?>
-<w:webSettings xmlns:r="http://schemas.openxmlformats.org/officeDocument/2006/relationships" xmlns:w="http://schemas.openxmlformats.org/wordprocessingml/2006/main">
+<w:webSettings xmlns:mc="http://schemas.openxmlformats.org/markup-compatibility/2006" xmlns:r="http://schemas.openxmlformats.org/officeDocument/2006/relationships" xmlns:w="http://schemas.openxmlformats.org/wordprocessingml/2006/main" xmlns:w14="http://schemas.microsoft.com/office/word/2010/wordml" xmlns:w15="http://schemas.microsoft.com/office/word/2012/wordml" mc:Ignorable="w14 w15">
   <w:optimizeForBrowser/>
 </w:webSettings>
 </file>
@@ -2006,7 +2782,7 @@
 </file>
 
 <file path=customXml/itemProps2.xml><?xml version="1.0" encoding="utf-8"?>
-<ds:datastoreItem xmlns:ds="http://schemas.openxmlformats.org/officeDocument/2006/customXml" ds:itemID="{6EF758C0-B672-4B37-8863-DEDD0A287848}">
+<ds:datastoreItem xmlns:ds="http://schemas.openxmlformats.org/officeDocument/2006/customXml" ds:itemID="{E8CB686D-791F-45D2-AD19-F7B7F871D814}">
   <ds:schemaRefs>
     <ds:schemaRef ds:uri="http://schemas.openxmlformats.org/officeDocument/2006/bibliography"/>
   </ds:schemaRefs>

</xml_diff>